<commit_message>
Program 1 layout complete, code is now be in progress
</commit_message>
<xml_diff>
--- a/program1/The Computer Vision Program#1 (Updated).docx
+++ b/program1/The Computer Vision Program#1 (Updated).docx
@@ -228,6 +228,87 @@
         </w:rPr>
         <w:t>The range will be 200 for lower bound and 255 for upper bound</w:t>
       </w:r>
+      <w:r>
+        <w:rPr>
+          <w:rFonts w:ascii="Times New Roman" w:eastAsia="Times New Roman" w:hAnsi="Times New Roman" w:cs="Times New Roman"/>
+          <w:color w:val="000000"/>
+          <w:sz w:val="24"/>
+          <w:szCs w:val="24"/>
+        </w:rPr>
+        <w:t xml:space="preserve">. When the user </w:t>
+      </w:r>
+      <w:r>
+        <w:rPr>
+          <w:rFonts w:ascii="Times New Roman" w:eastAsia="Times New Roman" w:hAnsi="Times New Roman" w:cs="Times New Roman"/>
+          <w:color w:val="000000"/>
+          <w:sz w:val="24"/>
+          <w:szCs w:val="24"/>
+        </w:rPr>
+        <w:t>clicks</w:t>
+      </w:r>
+      <w:r>
+        <w:rPr>
+          <w:rFonts w:ascii="Times New Roman" w:eastAsia="Times New Roman" w:hAnsi="Times New Roman" w:cs="Times New Roman"/>
+          <w:color w:val="000000"/>
+          <w:sz w:val="24"/>
+          <w:szCs w:val="24"/>
+        </w:rPr>
+        <w:t xml:space="preserve"> the checker, it should get a new pop up as saying pass. </w:t>
+      </w:r>
+    </w:p>
+    <w:p>
+      <w:pPr>
+        <w:numPr>
+          <w:ilvl w:val="0"/>
+          <w:numId w:val="3"/>
+        </w:numPr>
+        <w:spacing w:after="0" w:line="240" w:lineRule="auto"/>
+        <w:textAlignment w:val="baseline"/>
+        <w:rPr>
+          <w:rFonts w:ascii="Times New Roman" w:eastAsia="Times New Roman" w:hAnsi="Times New Roman" w:cs="Times New Roman"/>
+          <w:color w:val="000000"/>
+          <w:sz w:val="24"/>
+          <w:szCs w:val="24"/>
+        </w:rPr>
+      </w:pPr>
+      <w:r>
+        <w:rPr>
+          <w:rFonts w:ascii="Times New Roman" w:eastAsia="Times New Roman" w:hAnsi="Times New Roman" w:cs="Times New Roman"/>
+          <w:b/>
+          <w:bCs/>
+          <w:color w:val="000000"/>
+          <w:sz w:val="24"/>
+          <w:szCs w:val="24"/>
+        </w:rPr>
+        <w:t>Color Checker</w:t>
+      </w:r>
+      <w:r>
+        <w:rPr>
+          <w:rFonts w:ascii="Times New Roman" w:eastAsia="Times New Roman" w:hAnsi="Times New Roman" w:cs="Times New Roman"/>
+          <w:color w:val="000000"/>
+          <w:sz w:val="24"/>
+          <w:szCs w:val="24"/>
+        </w:rPr>
+        <w:t>: Red: 207, Green: 20, and Blue: 43. Note that blue and green can’t change</w:t>
+      </w:r>
+      <w:r>
+        <w:rPr>
+          <w:rFonts w:ascii="Times New Roman" w:eastAsia="Times New Roman" w:hAnsi="Times New Roman" w:cs="Times New Roman"/>
+          <w:color w:val="000000"/>
+          <w:sz w:val="24"/>
+          <w:szCs w:val="24"/>
+        </w:rPr>
+        <w:t xml:space="preserve"> as the user modify the option</w:t>
+      </w:r>
+      <w:r>
+        <w:rPr>
+          <w:rFonts w:ascii="Times New Roman" w:eastAsia="Times New Roman" w:hAnsi="Times New Roman" w:cs="Times New Roman"/>
+          <w:color w:val="000000"/>
+          <w:sz w:val="24"/>
+          <w:szCs w:val="24"/>
+        </w:rPr>
+        <w:t>s.</w:t>
+      </w:r>
     </w:p>
     <w:p>
       <w:pPr>
@@ -446,6 +527,35 @@
         </w:rPr>
         <w:t>User can change the range of red that the computer will recognize as red. As the user press confirm, it will update the text message below as well as the algorithm of identification.</w:t>
       </w:r>
+      <w:r>
+        <w:rPr>
+          <w:rFonts w:ascii="Times New Roman" w:eastAsia="Times New Roman" w:hAnsi="Times New Roman" w:cs="Times New Roman"/>
+          <w:color w:val="000000"/>
+          <w:sz w:val="24"/>
+          <w:szCs w:val="24"/>
+        </w:rPr>
+        <w:t xml:space="preserve"> As the user uses the checker, it will show up and pop up whether the checker pass or fail. When we say </w:t>
+      </w:r>
+      <w:proofErr w:type="gramStart"/>
+      <w:r>
+        <w:rPr>
+          <w:rFonts w:ascii="Times New Roman" w:eastAsia="Times New Roman" w:hAnsi="Times New Roman" w:cs="Times New Roman"/>
+          <w:color w:val="000000"/>
+          <w:sz w:val="24"/>
+          <w:szCs w:val="24"/>
+        </w:rPr>
+        <w:t>the color red</w:t>
+      </w:r>
+      <w:proofErr w:type="gramEnd"/>
+      <w:r>
+        <w:rPr>
+          <w:rFonts w:ascii="Times New Roman" w:eastAsia="Times New Roman" w:hAnsi="Times New Roman" w:cs="Times New Roman"/>
+          <w:color w:val="000000"/>
+          <w:sz w:val="24"/>
+          <w:szCs w:val="24"/>
+        </w:rPr>
+        <w:t xml:space="preserve">, we are talking about the lower bound number of red. </w:t>
+      </w:r>
     </w:p>
     <w:p>
       <w:pPr>
@@ -566,70 +676,31 @@
         <w:textAlignment w:val="baseline"/>
         <w:rPr>
           <w:rFonts w:ascii="Times New Roman" w:eastAsia="Times New Roman" w:hAnsi="Times New Roman" w:cs="Times New Roman"/>
-          <w:b/>
-          <w:bCs/>
           <w:color w:val="000000"/>
           <w:sz w:val="24"/>
           <w:szCs w:val="24"/>
         </w:rPr>
       </w:pPr>
       <w:r>
-        <w:rPr>
-          <w:rFonts w:ascii="Times New Roman" w:eastAsia="Times New Roman" w:hAnsi="Times New Roman" w:cs="Times New Roman"/>
-          <w:b/>
-          <w:bCs/>
-          <w:color w:val="000000"/>
-          <w:sz w:val="24"/>
-          <w:szCs w:val="24"/>
-        </w:rPr>
-        <w:t>Notes/Questions: Will changing the range of green and blue not affect the color of red? I found out that the color stop sign is #cf142b which is red: 207, 14, 43, which there is some green and blue inside.</w:t>
-      </w:r>
-      <w:r>
-        <w:rPr>
-          <w:rFonts w:ascii="Times New Roman" w:eastAsia="Times New Roman" w:hAnsi="Times New Roman" w:cs="Times New Roman"/>
-          <w:b/>
-          <w:bCs/>
-          <w:color w:val="000000"/>
-          <w:sz w:val="24"/>
-          <w:szCs w:val="24"/>
-        </w:rPr>
-        <w:t xml:space="preserve"> Do we need to add a threshold for those as wel</w:t>
-      </w:r>
-      <w:r>
-        <w:rPr>
-          <w:rFonts w:ascii="Times New Roman" w:eastAsia="Times New Roman" w:hAnsi="Times New Roman" w:cs="Times New Roman"/>
-          <w:b/>
-          <w:bCs/>
-          <w:color w:val="000000"/>
-          <w:sz w:val="24"/>
-          <w:szCs w:val="24"/>
-        </w:rPr>
-        <w:t>l or set is as default for 14 and 43?</w:t>
-      </w:r>
-    </w:p>
-    <w:p>
-      <w:pPr>
-        <w:spacing w:after="0" w:line="240" w:lineRule="auto"/>
-        <w:textAlignment w:val="baseline"/>
         <w:rPr>
           <w:rFonts w:ascii="Times New Roman" w:eastAsia="Times New Roman" w:hAnsi="Times New Roman" w:cs="Times New Roman"/>
           <w:color w:val="000000"/>
           <w:sz w:val="24"/>
           <w:szCs w:val="24"/>
         </w:rPr>
-      </w:pPr>
-    </w:p>
-    <w:p>
-      <w:pPr>
-        <w:spacing w:after="0" w:line="240" w:lineRule="auto"/>
-        <w:textAlignment w:val="baseline"/>
-        <w:rPr>
-          <w:rFonts w:ascii="Times New Roman" w:eastAsia="Times New Roman" w:hAnsi="Times New Roman" w:cs="Times New Roman"/>
-          <w:color w:val="000000"/>
-          <w:sz w:val="24"/>
-          <w:szCs w:val="24"/>
-        </w:rPr>
-      </w:pPr>
+        <w:t xml:space="preserve">You find this program in this GitHub Page: </w:t>
+      </w:r>
+      <w:hyperlink r:id="rId8" w:history="1">
+        <w:r>
+          <w:rPr>
+            <w:rFonts w:ascii="Times New Roman" w:eastAsia="Times New Roman" w:hAnsi="Times New Roman" w:cs="Times New Roman"/>
+            <w:color w:val="000000"/>
+            <w:sz w:val="24"/>
+            <w:szCs w:val="24"/>
+          </w:rPr>
+          <w:t>https://github.com/MrKangs/URSA_2020</w:t>
+        </w:r>
+      </w:hyperlink>
     </w:p>
     <w:p>
       <w:pPr>
@@ -652,42 +723,451 @@
         </w:rPr>
         <w:lastRenderedPageBreak/>
         <mc:AlternateContent>
+          <mc:Choice Requires="wpg">
+            <w:drawing>
+              <wp:anchor distT="0" distB="0" distL="114300" distR="114300" simplePos="0" relativeHeight="251678720" behindDoc="0" locked="0" layoutInCell="1" allowOverlap="1" wp14:anchorId="38CC5917" wp14:editId="6DC89194">
+                <wp:simplePos x="0" y="0"/>
+                <wp:positionH relativeFrom="column">
+                  <wp:posOffset>3602355</wp:posOffset>
+                </wp:positionH>
+                <wp:positionV relativeFrom="paragraph">
+                  <wp:posOffset>2395220</wp:posOffset>
+                </wp:positionV>
+                <wp:extent cx="1600200" cy="544830"/>
+                <wp:effectExtent l="0" t="0" r="19050" b="45720"/>
+                <wp:wrapNone/>
+                <wp:docPr id="212" name="그룹 212"/>
+                <wp:cNvGraphicFramePr/>
+                <a:graphic xmlns:a="http://schemas.openxmlformats.org/drawingml/2006/main">
+                  <a:graphicData uri="http://schemas.microsoft.com/office/word/2010/wordprocessingGroup">
+                    <wpg:wgp>
+                      <wpg:cNvGrpSpPr/>
+                      <wpg:grpSpPr>
+                        <a:xfrm>
+                          <a:off x="0" y="0"/>
+                          <a:ext cx="1600200" cy="544830"/>
+                          <a:chOff x="7620" y="-11723"/>
+                          <a:chExt cx="1600200" cy="545123"/>
+                        </a:xfrm>
+                      </wpg:grpSpPr>
+                      <wpg:grpSp>
+                        <wpg:cNvPr id="211" name="그룹 211"/>
+                        <wpg:cNvGrpSpPr/>
+                        <wpg:grpSpPr>
+                          <a:xfrm>
+                            <a:off x="7620" y="-11723"/>
+                            <a:ext cx="1600200" cy="545123"/>
+                            <a:chOff x="7620" y="-11723"/>
+                            <a:chExt cx="1600200" cy="545123"/>
+                          </a:xfrm>
+                        </wpg:grpSpPr>
+                        <wps:wsp>
+                          <wps:cNvPr id="22" name="Text Box 22"/>
+                          <wps:cNvSpPr txBox="1"/>
+                          <wps:spPr>
+                            <a:xfrm>
+                              <a:off x="164123" y="-11723"/>
+                              <a:ext cx="1112520" cy="320040"/>
+                            </a:xfrm>
+                            <a:prstGeom prst="rect">
+                              <a:avLst/>
+                            </a:prstGeom>
+                            <a:noFill/>
+                            <a:ln w="6350">
+                              <a:solidFill>
+                                <a:prstClr val="black"/>
+                              </a:solidFill>
+                            </a:ln>
+                          </wps:spPr>
+                          <wps:txbx>
+                            <w:txbxContent>
+                              <w:p>
+                                <w:pPr>
+                                  <w:jc w:val="center"/>
+                                  <w:rPr>
+                                    <w:rFonts w:ascii="Times New Roman" w:hAnsi="Times New Roman" w:cs="Times New Roman"/>
+                                    <w:color w:val="FFFFFF" w:themeColor="background1"/>
+                                    <w:sz w:val="28"/>
+                                    <w:szCs w:val="28"/>
+                                    <w14:textOutline w14:w="9525" w14:cap="rnd" w14:cmpd="sng" w14:algn="ctr">
+                                      <w14:solidFill>
+                                        <w14:schemeClr w14:val="bg1"/>
+                                      </w14:solidFill>
+                                      <w14:prstDash w14:val="solid"/>
+                                      <w14:bevel/>
+                                    </w14:textOutline>
+                                  </w:rPr>
+                                </w:pPr>
+                                <w:r>
+                                  <w:rPr>
+                                    <w:rFonts w:ascii="Times New Roman" w:hAnsi="Times New Roman" w:cs="Times New Roman"/>
+                                    <w:color w:val="FFFFFF" w:themeColor="background1"/>
+                                    <w:sz w:val="28"/>
+                                    <w:szCs w:val="28"/>
+                                    <w14:textOutline w14:w="9525" w14:cap="rnd" w14:cmpd="sng" w14:algn="ctr">
+                                      <w14:solidFill>
+                                        <w14:schemeClr w14:val="bg1"/>
+                                      </w14:solidFill>
+                                      <w14:prstDash w14:val="solid"/>
+                                      <w14:bevel/>
+                                    </w14:textOutline>
+                                  </w:rPr>
+                                  <w:t>Viewpoint</w:t>
+                                </w:r>
+                                <w:r>
+                                  <w:rPr>
+                                    <w:rFonts w:ascii="Times New Roman" w:hAnsi="Times New Roman" w:cs="Times New Roman"/>
+                                    <w:noProof/>
+                                    <w:color w:val="FFFFFF" w:themeColor="background1"/>
+                                    <w:sz w:val="28"/>
+                                    <w:szCs w:val="28"/>
+                                    <w14:textOutline w14:w="9525" w14:cap="rnd" w14:cmpd="sng" w14:algn="ctr">
+                                      <w14:solidFill>
+                                        <w14:schemeClr w14:val="bg1"/>
+                                      </w14:solidFill>
+                                      <w14:prstDash w14:val="solid"/>
+                                      <w14:bevel/>
+                                    </w14:textOutline>
+                                  </w:rPr>
+                                  <w:drawing>
+                                    <wp:inline distT="0" distB="0" distL="0" distR="0" wp14:anchorId="1EA3AD51" wp14:editId="083CCCD4">
+                                      <wp:extent cx="903605" cy="222250"/>
+                                      <wp:effectExtent l="0" t="0" r="0" b="6350"/>
+                                      <wp:docPr id="37" name="그림 37"/>
+                                      <wp:cNvGraphicFramePr>
+                                        <a:graphicFrameLocks xmlns:a="http://schemas.openxmlformats.org/drawingml/2006/main" noChangeAspect="1"/>
+                                      </wp:cNvGraphicFramePr>
+                                      <a:graphic xmlns:a="http://schemas.openxmlformats.org/drawingml/2006/main">
+                                        <a:graphicData uri="http://schemas.openxmlformats.org/drawingml/2006/picture">
+                                          <pic:pic xmlns:pic="http://schemas.openxmlformats.org/drawingml/2006/picture">
+                                            <pic:nvPicPr>
+                                              <pic:cNvPr id="0" name="Picture 2"/>
+                                              <pic:cNvPicPr>
+                                                <a:picLocks noChangeAspect="1" noChangeArrowheads="1"/>
+                                              </pic:cNvPicPr>
+                                            </pic:nvPicPr>
+                                            <pic:blipFill>
+                                              <a:blip r:embed="rId9">
+                                                <a:extLst>
+                                                  <a:ext uri="{28A0092B-C50C-407E-A947-70E740481C1C}">
+                                                    <a14:useLocalDpi xmlns:a14="http://schemas.microsoft.com/office/drawing/2010/main" val="0"/>
+                                                  </a:ext>
+                                                </a:extLst>
+                                              </a:blip>
+                                              <a:srcRect/>
+                                              <a:stretch>
+                                                <a:fillRect/>
+                                              </a:stretch>
+                                            </pic:blipFill>
+                                            <pic:spPr bwMode="auto">
+                                              <a:xfrm>
+                                                <a:off x="0" y="0"/>
+                                                <a:ext cx="903605" cy="222250"/>
+                                              </a:xfrm>
+                                              <a:prstGeom prst="rect">
+                                                <a:avLst/>
+                                              </a:prstGeom>
+                                              <a:noFill/>
+                                              <a:ln>
+                                                <a:noFill/>
+                                              </a:ln>
+                                            </pic:spPr>
+                                          </pic:pic>
+                                        </a:graphicData>
+                                      </a:graphic>
+                                    </wp:inline>
+                                  </w:drawing>
+                                </w:r>
+                              </w:p>
+                            </w:txbxContent>
+                          </wps:txbx>
+                          <wps:bodyPr rot="0" spcFirstLastPara="0" vertOverflow="overflow" horzOverflow="overflow" vert="horz" wrap="square" lIns="91440" tIns="45720" rIns="91440" bIns="45720" numCol="1" spcCol="0" rtlCol="0" fromWordArt="0" anchor="t" anchorCtr="0" forceAA="0" compatLnSpc="1">
+                            <a:prstTxWarp prst="textNoShape">
+                              <a:avLst/>
+                            </a:prstTxWarp>
+                            <a:noAutofit/>
+                          </wps:bodyPr>
+                        </wps:wsp>
+                        <wps:wsp>
+                          <wps:cNvPr id="26" name="직사각형 26"/>
+                          <wps:cNvSpPr/>
+                          <wps:spPr>
+                            <a:xfrm>
+                              <a:off x="7620" y="320040"/>
+                              <a:ext cx="1600200" cy="213360"/>
+                            </a:xfrm>
+                            <a:prstGeom prst="rect">
+                              <a:avLst/>
+                            </a:prstGeom>
+                            <a:solidFill>
+                              <a:schemeClr val="bg1"/>
+                            </a:solidFill>
+                            <a:ln>
+                              <a:solidFill>
+                                <a:schemeClr val="bg1"/>
+                              </a:solidFill>
+                            </a:ln>
+                          </wps:spPr>
+                          <wps:style>
+                            <a:lnRef idx="2">
+                              <a:schemeClr val="accent1">
+                                <a:shade val="50000"/>
+                              </a:schemeClr>
+                            </a:lnRef>
+                            <a:fillRef idx="1">
+                              <a:schemeClr val="accent1"/>
+                            </a:fillRef>
+                            <a:effectRef idx="0">
+                              <a:schemeClr val="accent1"/>
+                            </a:effectRef>
+                            <a:fontRef idx="minor">
+                              <a:schemeClr val="lt1"/>
+                            </a:fontRef>
+                          </wps:style>
+                          <wps:bodyPr rot="0" spcFirstLastPara="0" vertOverflow="overflow" horzOverflow="overflow" vert="horz" wrap="square" lIns="91440" tIns="45720" rIns="91440" bIns="45720" numCol="1" spcCol="0" rtlCol="0" fromWordArt="0" anchor="ctr" anchorCtr="0" forceAA="0" compatLnSpc="1">
+                            <a:prstTxWarp prst="textNoShape">
+                              <a:avLst/>
+                            </a:prstTxWarp>
+                            <a:noAutofit/>
+                          </wps:bodyPr>
+                        </wps:wsp>
+                      </wpg:grpSp>
+                      <wps:wsp>
+                        <wps:cNvPr id="27" name="이등변 삼각형 27"/>
+                        <wps:cNvSpPr/>
+                        <wps:spPr>
+                          <a:xfrm rot="10800000">
+                            <a:off x="1314450" y="342900"/>
+                            <a:ext cx="232410" cy="190500"/>
+                          </a:xfrm>
+                          <a:prstGeom prst="triangle">
+                            <a:avLst/>
+                          </a:prstGeom>
+                          <a:solidFill>
+                            <a:schemeClr val="bg1"/>
+                          </a:solidFill>
+                          <a:ln>
+                            <a:solidFill>
+                              <a:schemeClr val="tx1"/>
+                            </a:solidFill>
+                          </a:ln>
+                        </wps:spPr>
+                        <wps:style>
+                          <a:lnRef idx="2">
+                            <a:schemeClr val="accent1">
+                              <a:shade val="50000"/>
+                            </a:schemeClr>
+                          </a:lnRef>
+                          <a:fillRef idx="1">
+                            <a:schemeClr val="accent1"/>
+                          </a:fillRef>
+                          <a:effectRef idx="0">
+                            <a:schemeClr val="accent1"/>
+                          </a:effectRef>
+                          <a:fontRef idx="minor">
+                            <a:schemeClr val="lt1"/>
+                          </a:fontRef>
+                        </wps:style>
+                        <wps:bodyPr rot="0" spcFirstLastPara="0" vertOverflow="overflow" horzOverflow="overflow" vert="horz" wrap="square" lIns="91440" tIns="45720" rIns="91440" bIns="45720" numCol="1" spcCol="0" rtlCol="0" fromWordArt="0" anchor="ctr" anchorCtr="0" forceAA="0" compatLnSpc="1">
+                          <a:prstTxWarp prst="textNoShape">
+                            <a:avLst/>
+                          </a:prstTxWarp>
+                          <a:noAutofit/>
+                        </wps:bodyPr>
+                      </wps:wsp>
+                    </wpg:wgp>
+                  </a:graphicData>
+                </a:graphic>
+                <wp14:sizeRelH relativeFrom="margin">
+                  <wp14:pctWidth>0</wp14:pctWidth>
+                </wp14:sizeRelH>
+                <wp14:sizeRelV relativeFrom="margin">
+                  <wp14:pctHeight>0</wp14:pctHeight>
+                </wp14:sizeRelV>
+              </wp:anchor>
+            </w:drawing>
+          </mc:Choice>
+          <mc:Fallback>
+            <w:pict>
+              <v:group w14:anchorId="38CC5917" id="그룹 212" o:spid="_x0000_s1026" style="position:absolute;margin-left:283.65pt;margin-top:188.6pt;width:126pt;height:42.9pt;z-index:251678720;mso-width-relative:margin;mso-height-relative:margin" coordorigin="76,-117" coordsize="16002,5451" o:gfxdata="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">
+                <v:group id="그룹 211" o:spid="_x0000_s1027" style="position:absolute;left:76;top:-117;width:16002;height:5451" coordorigin="76,-117" coordsize="16002,5451" o:gfxdata="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">
+                  <v:shapetype id="_x0000_t202" coordsize="21600,21600" o:spt="202" path="m,l,21600r21600,l21600,xe">
+                    <v:stroke joinstyle="miter"/>
+                    <v:path gradientshapeok="t" o:connecttype="rect"/>
+                  </v:shapetype>
+                  <v:shape id="Text Box 22" o:spid="_x0000_s1028" type="#_x0000_t202" style="position:absolute;left:1641;top:-117;width:11125;height:3200;visibility:visible;mso-wrap-style:square;v-text-anchor:top" o:gfxdata="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" filled="f" strokeweight=".5pt">
+                    <v:textbox>
+                      <w:txbxContent>
+                        <w:p>
+                          <w:pPr>
+                            <w:jc w:val="center"/>
+                            <w:rPr>
+                              <w:rFonts w:ascii="Times New Roman" w:hAnsi="Times New Roman" w:cs="Times New Roman"/>
+                              <w:color w:val="FFFFFF" w:themeColor="background1"/>
+                              <w:sz w:val="28"/>
+                              <w:szCs w:val="28"/>
+                              <w14:textOutline w14:w="9525" w14:cap="rnd" w14:cmpd="sng" w14:algn="ctr">
+                                <w14:solidFill>
+                                  <w14:schemeClr w14:val="bg1"/>
+                                </w14:solidFill>
+                                <w14:prstDash w14:val="solid"/>
+                                <w14:bevel/>
+                              </w14:textOutline>
+                            </w:rPr>
+                          </w:pPr>
+                          <w:r>
+                            <w:rPr>
+                              <w:rFonts w:ascii="Times New Roman" w:hAnsi="Times New Roman" w:cs="Times New Roman"/>
+                              <w:color w:val="FFFFFF" w:themeColor="background1"/>
+                              <w:sz w:val="28"/>
+                              <w:szCs w:val="28"/>
+                              <w14:textOutline w14:w="9525" w14:cap="rnd" w14:cmpd="sng" w14:algn="ctr">
+                                <w14:solidFill>
+                                  <w14:schemeClr w14:val="bg1"/>
+                                </w14:solidFill>
+                                <w14:prstDash w14:val="solid"/>
+                                <w14:bevel/>
+                              </w14:textOutline>
+                            </w:rPr>
+                            <w:t>Viewpoint</w:t>
+                          </w:r>
+                          <w:r>
+                            <w:rPr>
+                              <w:rFonts w:ascii="Times New Roman" w:hAnsi="Times New Roman" w:cs="Times New Roman"/>
+                              <w:noProof/>
+                              <w:color w:val="FFFFFF" w:themeColor="background1"/>
+                              <w:sz w:val="28"/>
+                              <w:szCs w:val="28"/>
+                              <w14:textOutline w14:w="9525" w14:cap="rnd" w14:cmpd="sng" w14:algn="ctr">
+                                <w14:solidFill>
+                                  <w14:schemeClr w14:val="bg1"/>
+                                </w14:solidFill>
+                                <w14:prstDash w14:val="solid"/>
+                                <w14:bevel/>
+                              </w14:textOutline>
+                            </w:rPr>
+                            <w:drawing>
+                              <wp:inline distT="0" distB="0" distL="0" distR="0" wp14:anchorId="1EA3AD51" wp14:editId="083CCCD4">
+                                <wp:extent cx="903605" cy="222250"/>
+                                <wp:effectExtent l="0" t="0" r="0" b="6350"/>
+                                <wp:docPr id="37" name="그림 37"/>
+                                <wp:cNvGraphicFramePr>
+                                  <a:graphicFrameLocks xmlns:a="http://schemas.openxmlformats.org/drawingml/2006/main" noChangeAspect="1"/>
+                                </wp:cNvGraphicFramePr>
+                                <a:graphic xmlns:a="http://schemas.openxmlformats.org/drawingml/2006/main">
+                                  <a:graphicData uri="http://schemas.openxmlformats.org/drawingml/2006/picture">
+                                    <pic:pic xmlns:pic="http://schemas.openxmlformats.org/drawingml/2006/picture">
+                                      <pic:nvPicPr>
+                                        <pic:cNvPr id="0" name="Picture 2"/>
+                                        <pic:cNvPicPr>
+                                          <a:picLocks noChangeAspect="1" noChangeArrowheads="1"/>
+                                        </pic:cNvPicPr>
+                                      </pic:nvPicPr>
+                                      <pic:blipFill>
+                                        <a:blip r:embed="rId10">
+                                          <a:extLst>
+                                            <a:ext uri="{28A0092B-C50C-407E-A947-70E740481C1C}">
+                                              <a14:useLocalDpi xmlns:a14="http://schemas.microsoft.com/office/drawing/2010/main" val="0"/>
+                                            </a:ext>
+                                          </a:extLst>
+                                        </a:blip>
+                                        <a:srcRect/>
+                                        <a:stretch>
+                                          <a:fillRect/>
+                                        </a:stretch>
+                                      </pic:blipFill>
+                                      <pic:spPr bwMode="auto">
+                                        <a:xfrm>
+                                          <a:off x="0" y="0"/>
+                                          <a:ext cx="903605" cy="222250"/>
+                                        </a:xfrm>
+                                        <a:prstGeom prst="rect">
+                                          <a:avLst/>
+                                        </a:prstGeom>
+                                        <a:noFill/>
+                                        <a:ln>
+                                          <a:noFill/>
+                                        </a:ln>
+                                      </pic:spPr>
+                                    </pic:pic>
+                                  </a:graphicData>
+                                </a:graphic>
+                              </wp:inline>
+                            </w:drawing>
+                          </w:r>
+                        </w:p>
+                      </w:txbxContent>
+                    </v:textbox>
+                  </v:shape>
+                  <v:rect id="직사각형 26" o:spid="_x0000_s1029" style="position:absolute;left:76;top:3200;width:16002;height:2134;visibility:visible;mso-wrap-style:square;v-text-anchor:middle" o:gfxdata="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" fillcolor="white [3212]" strokecolor="white [3212]" strokeweight="1pt"/>
+                </v:group>
+                <v:shapetype id="_x0000_t5" coordsize="21600,21600" o:spt="5" adj="10800" path="m@0,l,21600r21600,xe">
+                  <v:stroke joinstyle="miter"/>
+                  <v:formulas>
+                    <v:f eqn="val #0"/>
+                    <v:f eqn="prod #0 1 2"/>
+                    <v:f eqn="sum @1 10800 0"/>
+                  </v:formulas>
+                  <v:path gradientshapeok="t" o:connecttype="custom" o:connectlocs="@0,0;@1,10800;0,21600;10800,21600;21600,21600;@2,10800" textboxrect="0,10800,10800,18000;5400,10800,16200,18000;10800,10800,21600,18000;0,7200,7200,21600;7200,7200,14400,21600;14400,7200,21600,21600"/>
+                  <v:handles>
+                    <v:h position="#0,topLeft" xrange="0,21600"/>
+                  </v:handles>
+                </v:shapetype>
+                <v:shape id="이등변 삼각형 27" o:spid="_x0000_s1030" type="#_x0000_t5" style="position:absolute;left:13144;top:3429;width:2324;height:1905;rotation:180;visibility:visible;mso-wrap-style:square;v-text-anchor:middle" o:gfxdata="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" fillcolor="white [3212]" strokecolor="black [3213]" strokeweight="1pt"/>
+              </v:group>
+            </w:pict>
+          </mc:Fallback>
+        </mc:AlternateContent>
+      </w:r>
+      <w:r>
+        <w:rPr>
+          <w:noProof/>
+        </w:rPr>
+        <mc:AlternateContent>
           <mc:Choice Requires="wps">
             <w:drawing>
-              <wp:anchor distT="0" distB="0" distL="114300" distR="114300" simplePos="0" relativeHeight="251652096" behindDoc="0" locked="0" layoutInCell="1" allowOverlap="1" wp14:anchorId="32B6A1F5" wp14:editId="5A1B1CEE">
+              <wp:anchor distT="0" distB="0" distL="114300" distR="114300" simplePos="0" relativeHeight="251752448" behindDoc="0" locked="0" layoutInCell="1" allowOverlap="1" wp14:anchorId="7F71B43B" wp14:editId="75AC88F5">
                 <wp:simplePos x="0" y="0"/>
-                <wp:positionH relativeFrom="column">
-                  <wp:posOffset>944880</wp:posOffset>
+                <wp:positionH relativeFrom="margin">
+                  <wp:align>right</wp:align>
                 </wp:positionH>
                 <wp:positionV relativeFrom="paragraph">
-                  <wp:posOffset>1729740</wp:posOffset>
+                  <wp:posOffset>4236720</wp:posOffset>
                 </wp:positionV>
-                <wp:extent cx="1676400" cy="335280"/>
-                <wp:effectExtent l="0" t="0" r="19050" b="26670"/>
+                <wp:extent cx="716280" cy="297180"/>
+                <wp:effectExtent l="0" t="0" r="26670" b="26670"/>
                 <wp:wrapNone/>
-                <wp:docPr id="4" name="Text Box 4"/>
+                <wp:docPr id="13" name="직사각형 13"/>
                 <wp:cNvGraphicFramePr/>
                 <a:graphic xmlns:a="http://schemas.openxmlformats.org/drawingml/2006/main">
                   <a:graphicData uri="http://schemas.microsoft.com/office/word/2010/wordprocessingShape">
                     <wps:wsp>
-                      <wps:cNvSpPr txBox="1"/>
+                      <wps:cNvSpPr/>
                       <wps:spPr>
                         <a:xfrm>
                           <a:off x="0" y="0"/>
-                          <a:ext cx="1676400" cy="335280"/>
+                          <a:ext cx="716280" cy="297180"/>
                         </a:xfrm>
                         <a:prstGeom prst="rect">
                           <a:avLst/>
                         </a:prstGeom>
-                        <a:solidFill>
+                      </wps:spPr>
+                      <wps:style>
+                        <a:lnRef idx="2">
+                          <a:schemeClr val="accent1">
+                            <a:shade val="50000"/>
+                          </a:schemeClr>
+                        </a:lnRef>
+                        <a:fillRef idx="1">
+                          <a:schemeClr val="accent1"/>
+                        </a:fillRef>
+                        <a:effectRef idx="0">
+                          <a:schemeClr val="accent1"/>
+                        </a:effectRef>
+                        <a:fontRef idx="minor">
                           <a:schemeClr val="lt1"/>
-                        </a:solidFill>
-                        <a:ln w="6350">
-                          <a:solidFill>
-                            <a:schemeClr val="bg1"/>
-                          </a:solidFill>
-                        </a:ln>
-                      </wps:spPr>
+                        </a:fontRef>
+                      </wps:style>
                       <wps:txbx>
                         <w:txbxContent>
                           <w:p>
@@ -701,7 +1181,116 @@
                               <w:rPr>
                                 <w:rFonts w:ascii="Times New Roman" w:hAnsi="Times New Roman" w:cs="Times New Roman"/>
                               </w:rPr>
-                              <w:t>Stop Sign Image</w:t>
+                              <w:t>Checker</w:t>
+                            </w:r>
+                          </w:p>
+                        </w:txbxContent>
+                      </wps:txbx>
+                      <wps:bodyPr rot="0" spcFirstLastPara="0" vertOverflow="overflow" horzOverflow="overflow" vert="horz" wrap="square" lIns="91440" tIns="45720" rIns="91440" bIns="45720" numCol="1" spcCol="0" rtlCol="0" fromWordArt="0" anchor="ctr" anchorCtr="0" forceAA="0" compatLnSpc="1">
+                        <a:prstTxWarp prst="textNoShape">
+                          <a:avLst/>
+                        </a:prstTxWarp>
+                        <a:noAutofit/>
+                      </wps:bodyPr>
+                    </wps:wsp>
+                  </a:graphicData>
+                </a:graphic>
+                <wp14:sizeRelH relativeFrom="margin">
+                  <wp14:pctWidth>0</wp14:pctWidth>
+                </wp14:sizeRelH>
+                <wp14:sizeRelV relativeFrom="margin">
+                  <wp14:pctHeight>0</wp14:pctHeight>
+                </wp14:sizeRelV>
+              </wp:anchor>
+            </w:drawing>
+          </mc:Choice>
+          <mc:Fallback>
+            <w:pict>
+              <v:rect w14:anchorId="7F71B43B" id="직사각형 13" o:spid="_x0000_s1031" style="position:absolute;margin-left:5.2pt;margin-top:333.6pt;width:56.4pt;height:23.4pt;z-index:251752448;visibility:visible;mso-wrap-style:square;mso-width-percent:0;mso-height-percent:0;mso-wrap-distance-left:9pt;mso-wrap-distance-top:0;mso-wrap-distance-right:9pt;mso-wrap-distance-bottom:0;mso-position-horizontal:right;mso-position-horizontal-relative:margin;mso-position-vertical:absolute;mso-position-vertical-relative:text;mso-width-percent:0;mso-height-percent:0;mso-width-relative:margin;mso-height-relative:margin;v-text-anchor:middle" o:gfxdata="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" fillcolor="#4472c4 [3204]" strokecolor="#1f3763 [1604]" strokeweight="1pt">
+                <v:textbox>
+                  <w:txbxContent>
+                    <w:p>
+                      <w:pPr>
+                        <w:jc w:val="center"/>
+                        <w:rPr>
+                          <w:rFonts w:ascii="Times New Roman" w:hAnsi="Times New Roman" w:cs="Times New Roman"/>
+                        </w:rPr>
+                      </w:pPr>
+                      <w:r>
+                        <w:rPr>
+                          <w:rFonts w:ascii="Times New Roman" w:hAnsi="Times New Roman" w:cs="Times New Roman"/>
+                        </w:rPr>
+                        <w:t>Checker</w:t>
+                      </w:r>
+                    </w:p>
+                  </w:txbxContent>
+                </v:textbox>
+                <w10:wrap anchorx="margin"/>
+              </v:rect>
+            </w:pict>
+          </mc:Fallback>
+        </mc:AlternateContent>
+      </w:r>
+      <w:r>
+        <w:rPr>
+          <w:noProof/>
+        </w:rPr>
+        <mc:AlternateContent>
+          <mc:Choice Requires="wps">
+            <w:drawing>
+              <wp:anchor distT="0" distB="0" distL="114300" distR="114300" simplePos="0" relativeHeight="251755520" behindDoc="0" locked="0" layoutInCell="1" allowOverlap="1" wp14:anchorId="36620224" wp14:editId="49955D08">
+                <wp:simplePos x="0" y="0"/>
+                <wp:positionH relativeFrom="margin">
+                  <wp:posOffset>5318760</wp:posOffset>
+                </wp:positionH>
+                <wp:positionV relativeFrom="paragraph">
+                  <wp:posOffset>3284220</wp:posOffset>
+                </wp:positionV>
+                <wp:extent cx="1554480" cy="1203960"/>
+                <wp:effectExtent l="0" t="0" r="0" b="0"/>
+                <wp:wrapNone/>
+                <wp:docPr id="32" name="Text Box 32"/>
+                <wp:cNvGraphicFramePr/>
+                <a:graphic xmlns:a="http://schemas.openxmlformats.org/drawingml/2006/main">
+                  <a:graphicData uri="http://schemas.microsoft.com/office/word/2010/wordprocessingShape">
+                    <wps:wsp>
+                      <wps:cNvSpPr txBox="1"/>
+                      <wps:spPr>
+                        <a:xfrm>
+                          <a:off x="0" y="0"/>
+                          <a:ext cx="1554480" cy="1203960"/>
+                        </a:xfrm>
+                        <a:prstGeom prst="rect">
+                          <a:avLst/>
+                        </a:prstGeom>
+                        <a:noFill/>
+                        <a:ln w="6350">
+                          <a:noFill/>
+                        </a:ln>
+                      </wps:spPr>
+                      <wps:txbx>
+                        <w:txbxContent>
+                          <w:p>
+                            <w:pPr>
+                              <w:rPr>
+                                <w:rFonts w:ascii="Times New Roman" w:hAnsi="Times New Roman" w:cs="Times New Roman"/>
+                                <w:b/>
+                                <w:bCs/>
+                                <w:color w:val="FFFFFF" w:themeColor="background1"/>
+                                <w:sz w:val="24"/>
+                                <w:szCs w:val="24"/>
+                              </w:rPr>
+                            </w:pPr>
+                            <w:r>
+                              <w:rPr>
+                                <w:rFonts w:ascii="Times New Roman" w:hAnsi="Times New Roman" w:cs="Times New Roman"/>
+                                <w:b/>
+                                <w:bCs/>
+                                <w:color w:val="FFFFFF" w:themeColor="background1"/>
+                                <w:sz w:val="24"/>
+                                <w:szCs w:val="24"/>
+                              </w:rPr>
+                              <w:t>Please click the checker if it passes those three conditions. If not, the program will fail.</w:t>
                             </w:r>
                           </w:p>
                         </w:txbxContent>
@@ -726,11 +1315,125 @@
           </mc:Choice>
           <mc:Fallback>
             <w:pict>
-              <v:shapetype w14:anchorId="32B6A1F5" id="_x0000_t202" coordsize="21600,21600" o:spt="202" path="m,l,21600r21600,l21600,xe">
-                <v:stroke joinstyle="miter"/>
-                <v:path gradientshapeok="t" o:connecttype="rect"/>
-              </v:shapetype>
-              <v:shape id="Text Box 4" o:spid="_x0000_s1026" type="#_x0000_t202" style="position:absolute;margin-left:74.4pt;margin-top:136.2pt;width:132pt;height:26.4pt;z-index:251652096;visibility:visible;mso-wrap-style:square;mso-width-percent:0;mso-height-percent:0;mso-wrap-distance-left:9pt;mso-wrap-distance-top:0;mso-wrap-distance-right:9pt;mso-wrap-distance-bottom:0;mso-position-horizontal:absolute;mso-position-horizontal-relative:text;mso-position-vertical:absolute;mso-position-vertical-relative:text;mso-width-percent:0;mso-height-percent:0;mso-width-relative:margin;mso-height-relative:margin;v-text-anchor:top" o:gfxdata="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" fillcolor="white [3201]" strokecolor="white [3212]" strokeweight=".5pt">
+              <v:shape w14:anchorId="36620224" id="Text Box 32" o:spid="_x0000_s1032" type="#_x0000_t202" style="position:absolute;margin-left:418.8pt;margin-top:258.6pt;width:122.4pt;height:94.8pt;z-index:251755520;visibility:visible;mso-wrap-style:square;mso-width-percent:0;mso-height-percent:0;mso-wrap-distance-left:9pt;mso-wrap-distance-top:0;mso-wrap-distance-right:9pt;mso-wrap-distance-bottom:0;mso-position-horizontal:absolute;mso-position-horizontal-relative:margin;mso-position-vertical:absolute;mso-position-vertical-relative:text;mso-width-percent:0;mso-height-percent:0;mso-width-relative:margin;mso-height-relative:margin;v-text-anchor:top" o:gfxdata="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" filled="f" stroked="f" strokeweight=".5pt">
+                <v:textbox>
+                  <w:txbxContent>
+                    <w:p>
+                      <w:pPr>
+                        <w:rPr>
+                          <w:rFonts w:ascii="Times New Roman" w:hAnsi="Times New Roman" w:cs="Times New Roman"/>
+                          <w:b/>
+                          <w:bCs/>
+                          <w:color w:val="FFFFFF" w:themeColor="background1"/>
+                          <w:sz w:val="24"/>
+                          <w:szCs w:val="24"/>
+                        </w:rPr>
+                      </w:pPr>
+                      <w:r>
+                        <w:rPr>
+                          <w:rFonts w:ascii="Times New Roman" w:hAnsi="Times New Roman" w:cs="Times New Roman"/>
+                          <w:b/>
+                          <w:bCs/>
+                          <w:color w:val="FFFFFF" w:themeColor="background1"/>
+                          <w:sz w:val="24"/>
+                          <w:szCs w:val="24"/>
+                        </w:rPr>
+                        <w:t>Please click the checker if it passes those three conditions. If not, the program will fail.</w:t>
+                      </w:r>
+                    </w:p>
+                  </w:txbxContent>
+                </v:textbox>
+                <w10:wrap anchorx="margin"/>
+              </v:shape>
+            </w:pict>
+          </mc:Fallback>
+        </mc:AlternateContent>
+      </w:r>
+      <w:r>
+        <w:rPr>
+          <w:noProof/>
+        </w:rPr>
+        <mc:AlternateContent>
+          <mc:Choice Requires="wps">
+            <w:drawing>
+              <wp:anchor distT="0" distB="0" distL="114300" distR="114300" simplePos="0" relativeHeight="251739136" behindDoc="0" locked="0" layoutInCell="1" allowOverlap="1" wp14:anchorId="40FA0C83" wp14:editId="2124B60E">
+                <wp:simplePos x="0" y="0"/>
+                <wp:positionH relativeFrom="column">
+                  <wp:posOffset>6263640</wp:posOffset>
+                </wp:positionH>
+                <wp:positionV relativeFrom="paragraph">
+                  <wp:posOffset>2834640</wp:posOffset>
+                </wp:positionV>
+                <wp:extent cx="800100" cy="403860"/>
+                <wp:effectExtent l="0" t="0" r="19050" b="15240"/>
+                <wp:wrapNone/>
+                <wp:docPr id="55" name="직사각형 55"/>
+                <wp:cNvGraphicFramePr/>
+                <a:graphic xmlns:a="http://schemas.openxmlformats.org/drawingml/2006/main">
+                  <a:graphicData uri="http://schemas.microsoft.com/office/word/2010/wordprocessingShape">
+                    <wps:wsp>
+                      <wps:cNvSpPr/>
+                      <wps:spPr>
+                        <a:xfrm>
+                          <a:off x="0" y="0"/>
+                          <a:ext cx="800100" cy="403860"/>
+                        </a:xfrm>
+                        <a:prstGeom prst="rect">
+                          <a:avLst/>
+                        </a:prstGeom>
+                      </wps:spPr>
+                      <wps:style>
+                        <a:lnRef idx="2">
+                          <a:schemeClr val="accent1">
+                            <a:shade val="50000"/>
+                          </a:schemeClr>
+                        </a:lnRef>
+                        <a:fillRef idx="1">
+                          <a:schemeClr val="accent1"/>
+                        </a:fillRef>
+                        <a:effectRef idx="0">
+                          <a:schemeClr val="accent1"/>
+                        </a:effectRef>
+                        <a:fontRef idx="minor">
+                          <a:schemeClr val="lt1"/>
+                        </a:fontRef>
+                      </wps:style>
+                      <wps:txbx>
+                        <w:txbxContent>
+                          <w:p>
+                            <w:pPr>
+                              <w:jc w:val="center"/>
+                              <w:rPr>
+                                <w:rFonts w:ascii="Times New Roman" w:hAnsi="Times New Roman" w:cs="Times New Roman"/>
+                              </w:rPr>
+                            </w:pPr>
+                            <w:r>
+                              <w:rPr>
+                                <w:rFonts w:ascii="Times New Roman" w:hAnsi="Times New Roman" w:cs="Times New Roman"/>
+                              </w:rPr>
+                              <w:t>Confirm</w:t>
+                            </w:r>
+                          </w:p>
+                        </w:txbxContent>
+                      </wps:txbx>
+                      <wps:bodyPr rot="0" spcFirstLastPara="0" vertOverflow="overflow" horzOverflow="overflow" vert="horz" wrap="square" lIns="91440" tIns="45720" rIns="91440" bIns="45720" numCol="1" spcCol="0" rtlCol="0" fromWordArt="0" anchor="ctr" anchorCtr="0" forceAA="0" compatLnSpc="1">
+                        <a:prstTxWarp prst="textNoShape">
+                          <a:avLst/>
+                        </a:prstTxWarp>
+                        <a:noAutofit/>
+                      </wps:bodyPr>
+                    </wps:wsp>
+                  </a:graphicData>
+                </a:graphic>
+                <wp14:sizeRelV relativeFrom="margin">
+                  <wp14:pctHeight>0</wp14:pctHeight>
+                </wp14:sizeRelV>
+              </wp:anchor>
+            </w:drawing>
+          </mc:Choice>
+          <mc:Fallback>
+            <w:pict>
+              <v:rect w14:anchorId="40FA0C83" id="직사각형 55" o:spid="_x0000_s1033" style="position:absolute;margin-left:493.2pt;margin-top:223.2pt;width:63pt;height:31.8pt;z-index:251739136;visibility:visible;mso-wrap-style:square;mso-height-percent:0;mso-wrap-distance-left:9pt;mso-wrap-distance-top:0;mso-wrap-distance-right:9pt;mso-wrap-distance-bottom:0;mso-position-horizontal:absolute;mso-position-horizontal-relative:text;mso-position-vertical:absolute;mso-position-vertical-relative:text;mso-height-percent:0;mso-height-relative:margin;v-text-anchor:middle" o:gfxdata="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" fillcolor="#4472c4 [3204]" strokecolor="#1f3763 [1604]" strokeweight="1pt">
                 <v:textbox>
                   <w:txbxContent>
                     <w:p>
@@ -744,11 +1447,471 @@
                         <w:rPr>
                           <w:rFonts w:ascii="Times New Roman" w:hAnsi="Times New Roman" w:cs="Times New Roman"/>
                         </w:rPr>
-                        <w:t>Stop Sign Image</w:t>
+                        <w:t>Confirm</w:t>
                       </w:r>
                     </w:p>
                   </w:txbxContent>
                 </v:textbox>
+              </v:rect>
+            </w:pict>
+          </mc:Fallback>
+        </mc:AlternateContent>
+      </w:r>
+      <w:r>
+        <w:rPr>
+          <w:noProof/>
+        </w:rPr>
+        <mc:AlternateContent>
+          <mc:Choice Requires="wps">
+            <w:drawing>
+              <wp:anchor distT="0" distB="0" distL="114300" distR="114300" simplePos="0" relativeHeight="251753472" behindDoc="0" locked="0" layoutInCell="1" allowOverlap="1" wp14:anchorId="56144FB3" wp14:editId="44525ED4">
+                <wp:simplePos x="0" y="0"/>
+                <wp:positionH relativeFrom="margin">
+                  <wp:align>right</wp:align>
+                </wp:positionH>
+                <wp:positionV relativeFrom="paragraph">
+                  <wp:posOffset>3337560</wp:posOffset>
+                </wp:positionV>
+                <wp:extent cx="1653540" cy="929640"/>
+                <wp:effectExtent l="0" t="0" r="0" b="3810"/>
+                <wp:wrapNone/>
+                <wp:docPr id="16" name="Text Box 16"/>
+                <wp:cNvGraphicFramePr/>
+                <a:graphic xmlns:a="http://schemas.openxmlformats.org/drawingml/2006/main">
+                  <a:graphicData uri="http://schemas.microsoft.com/office/word/2010/wordprocessingShape">
+                    <wps:wsp>
+                      <wps:cNvSpPr txBox="1"/>
+                      <wps:spPr>
+                        <a:xfrm>
+                          <a:off x="0" y="0"/>
+                          <a:ext cx="1653540" cy="929640"/>
+                        </a:xfrm>
+                        <a:prstGeom prst="rect">
+                          <a:avLst/>
+                        </a:prstGeom>
+                        <a:noFill/>
+                        <a:ln w="6350">
+                          <a:noFill/>
+                        </a:ln>
+                      </wps:spPr>
+                      <wps:txbx>
+                        <w:txbxContent>
+                          <w:p>
+                            <w:pPr>
+                              <w:ind w:left="720" w:hanging="360"/>
+                              <w:rPr>
+                                <w:rFonts w:ascii="Times New Roman" w:hAnsi="Times New Roman" w:cs="Times New Roman"/>
+                                <w:color w:val="FFFFFF" w:themeColor="background1"/>
+                                <w14:textOutline w14:w="9525" w14:cap="rnd" w14:cmpd="sng" w14:algn="ctr">
+                                  <w14:solidFill>
+                                    <w14:schemeClr w14:val="bg1"/>
+                                  </w14:solidFill>
+                                  <w14:prstDash w14:val="solid"/>
+                                  <w14:bevel/>
+                                </w14:textOutline>
+                              </w:rPr>
+                            </w:pPr>
+                            <w:r>
+                              <w:rPr>
+                                <w:rFonts w:ascii="Times New Roman" w:hAnsi="Times New Roman" w:cs="Times New Roman"/>
+                                <w:color w:val="FFFFFF" w:themeColor="background1"/>
+                                <w14:textOutline w14:w="9525" w14:cap="rnd" w14:cmpd="sng" w14:algn="ctr">
+                                  <w14:solidFill>
+                                    <w14:schemeClr w14:val="bg1"/>
+                                  </w14:solidFill>
+                                  <w14:prstDash w14:val="solid"/>
+                                  <w14:bevel/>
+                                </w14:textOutline>
+                              </w:rPr>
+                              <w:t>Doe</w:t>
+                            </w:r>
+                            <w:r>
+                              <w:rPr>
+                                <w:rFonts w:ascii="Times New Roman" w:hAnsi="Times New Roman" w:cs="Times New Roman"/>
+                                <w:color w:val="FFFFFF" w:themeColor="background1"/>
+                                <w14:textOutline w14:w="9525" w14:cap="rnd" w14:cmpd="sng" w14:algn="ctr">
+                                  <w14:solidFill>
+                                    <w14:schemeClr w14:val="bg1"/>
+                                  </w14:solidFill>
+                                  <w14:prstDash w14:val="solid"/>
+                                  <w14:bevel/>
+                                </w14:textOutline>
+                              </w:rPr>
+                              <w:t>s…</w:t>
+                            </w:r>
+                          </w:p>
+                          <w:p>
+                            <w:pPr>
+                              <w:pStyle w:val="a4"/>
+                              <w:numPr>
+                                <w:ilvl w:val="0"/>
+                                <w:numId w:val="5"/>
+                              </w:numPr>
+                              <w:rPr>
+                                <w:rFonts w:ascii="Times New Roman" w:hAnsi="Times New Roman" w:cs="Times New Roman"/>
+                                <w:color w:val="FFFFFF" w:themeColor="background1"/>
+                                <w14:textOutline w14:w="9525" w14:cap="rnd" w14:cmpd="sng" w14:algn="ctr">
+                                  <w14:solidFill>
+                                    <w14:schemeClr w14:val="bg1"/>
+                                  </w14:solidFill>
+                                  <w14:prstDash w14:val="solid"/>
+                                  <w14:bevel/>
+                                </w14:textOutline>
+                              </w:rPr>
+                            </w:pPr>
+                            <w:r>
+                              <w:rPr>
+                                <w:rFonts w:ascii="Times New Roman" w:hAnsi="Times New Roman" w:cs="Times New Roman"/>
+                                <w:color w:val="FFFFFF" w:themeColor="background1"/>
+                                <w14:textOutline w14:w="9525" w14:cap="rnd" w14:cmpd="sng" w14:algn="ctr">
+                                  <w14:solidFill>
+                                    <w14:schemeClr w14:val="bg1"/>
+                                  </w14:solidFill>
+                                  <w14:prstDash w14:val="solid"/>
+                                  <w14:bevel/>
+                                </w14:textOutline>
+                              </w:rPr>
+                              <w:t xml:space="preserve">Red &gt; Green </w:t>
+                            </w:r>
+                          </w:p>
+                          <w:p>
+                            <w:pPr>
+                              <w:pStyle w:val="a4"/>
+                              <w:numPr>
+                                <w:ilvl w:val="0"/>
+                                <w:numId w:val="5"/>
+                              </w:numPr>
+                              <w:rPr>
+                                <w:rFonts w:ascii="Times New Roman" w:hAnsi="Times New Roman" w:cs="Times New Roman"/>
+                                <w:color w:val="FFFFFF" w:themeColor="background1"/>
+                                <w14:textOutline w14:w="9525" w14:cap="rnd" w14:cmpd="sng" w14:algn="ctr">
+                                  <w14:solidFill>
+                                    <w14:schemeClr w14:val="bg1"/>
+                                  </w14:solidFill>
+                                  <w14:prstDash w14:val="solid"/>
+                                  <w14:bevel/>
+                                </w14:textOutline>
+                              </w:rPr>
+                            </w:pPr>
+                            <w:r>
+                              <w:rPr>
+                                <w:rFonts w:ascii="Times New Roman" w:hAnsi="Times New Roman" w:cs="Times New Roman"/>
+                                <w:color w:val="FFFFFF" w:themeColor="background1"/>
+                                <w14:textOutline w14:w="9525" w14:cap="rnd" w14:cmpd="sng" w14:algn="ctr">
+                                  <w14:solidFill>
+                                    <w14:schemeClr w14:val="bg1"/>
+                                  </w14:solidFill>
+                                  <w14:prstDash w14:val="solid"/>
+                                  <w14:bevel/>
+                                </w14:textOutline>
+                              </w:rPr>
+                              <w:t>Red &gt; Blue</w:t>
+                            </w:r>
+                          </w:p>
+                          <w:p>
+                            <w:pPr>
+                              <w:pStyle w:val="a4"/>
+                              <w:numPr>
+                                <w:ilvl w:val="0"/>
+                                <w:numId w:val="5"/>
+                              </w:numPr>
+                              <w:rPr>
+                                <w:rFonts w:ascii="Times New Roman" w:hAnsi="Times New Roman" w:cs="Times New Roman"/>
+                                <w:color w:val="FFFFFF" w:themeColor="background1"/>
+                                <w14:textOutline w14:w="9525" w14:cap="rnd" w14:cmpd="sng" w14:algn="ctr">
+                                  <w14:solidFill>
+                                    <w14:schemeClr w14:val="bg1"/>
+                                  </w14:solidFill>
+                                  <w14:prstDash w14:val="solid"/>
+                                  <w14:bevel/>
+                                </w14:textOutline>
+                              </w:rPr>
+                            </w:pPr>
+                            <w:r>
+                              <w:rPr>
+                                <w:rFonts w:ascii="Times New Roman" w:hAnsi="Times New Roman" w:cs="Times New Roman"/>
+                                <w:color w:val="FFFFFF" w:themeColor="background1"/>
+                                <w14:textOutline w14:w="9525" w14:cap="rnd" w14:cmpd="sng" w14:algn="ctr">
+                                  <w14:solidFill>
+                                    <w14:schemeClr w14:val="bg1"/>
+                                  </w14:solidFill>
+                                  <w14:prstDash w14:val="solid"/>
+                                  <w14:bevel/>
+                                </w14:textOutline>
+                              </w:rPr>
+                              <w:t xml:space="preserve">Blue </w:t>
+                            </w:r>
+                            <m:oMath>
+                              <m:r>
+                                <m:rPr>
+                                  <m:sty m:val="p"/>
+                                </m:rPr>
+                                <w:rPr>
+                                  <w:rFonts w:ascii="Cambria Math" w:hAnsi="Cambria Math" w:cs="Times New Roman"/>
+                                  <w:color w:val="FFFFFF" w:themeColor="background1"/>
+                                  <w14:textOutline w14:w="9525" w14:cap="rnd" w14:cmpd="sng" w14:algn="ctr">
+                                    <w14:solidFill>
+                                      <w14:schemeClr w14:val="bg1"/>
+                                    </w14:solidFill>
+                                    <w14:prstDash w14:val="solid"/>
+                                    <w14:bevel/>
+                                  </w14:textOutline>
+                                </w:rPr>
+                                <m:t>≈</m:t>
+                              </m:r>
+                            </m:oMath>
+                            <w:r>
+                              <w:rPr>
+                                <w:rFonts w:ascii="Times New Roman" w:hAnsi="Times New Roman" w:cs="Times New Roman"/>
+                                <w:color w:val="FFFFFF" w:themeColor="background1"/>
+                                <w14:textOutline w14:w="9525" w14:cap="rnd" w14:cmpd="sng" w14:algn="ctr">
+                                  <w14:solidFill>
+                                    <w14:schemeClr w14:val="bg1"/>
+                                  </w14:solidFill>
+                                  <w14:prstDash w14:val="solid"/>
+                                  <w14:bevel/>
+                                </w14:textOutline>
+                              </w:rPr>
+                              <w:t xml:space="preserve"> Green</w:t>
+                            </w:r>
+                          </w:p>
+                          <w:p>
+                            <w:pPr>
+                              <w:rPr>
+                                <w:rFonts w:ascii="Times New Roman" w:hAnsi="Times New Roman" w:cs="Times New Roman"/>
+                                <w:color w:val="FFFFFF" w:themeColor="background1"/>
+                                <w14:textOutline w14:w="9525" w14:cap="rnd" w14:cmpd="sng" w14:algn="ctr">
+                                  <w14:solidFill>
+                                    <w14:schemeClr w14:val="bg1"/>
+                                  </w14:solidFill>
+                                  <w14:prstDash w14:val="solid"/>
+                                  <w14:bevel/>
+                                </w14:textOutline>
+                              </w:rPr>
+                            </w:pPr>
+                          </w:p>
+                        </w:txbxContent>
+                      </wps:txbx>
+                      <wps:bodyPr rot="0" spcFirstLastPara="0" vertOverflow="overflow" horzOverflow="overflow" vert="horz" wrap="square" lIns="91440" tIns="45720" rIns="91440" bIns="45720" numCol="1" spcCol="0" rtlCol="0" fromWordArt="0" anchor="t" anchorCtr="0" forceAA="0" compatLnSpc="1">
+                        <a:prstTxWarp prst="textNoShape">
+                          <a:avLst/>
+                        </a:prstTxWarp>
+                        <a:noAutofit/>
+                      </wps:bodyPr>
+                    </wps:wsp>
+                  </a:graphicData>
+                </a:graphic>
+                <wp14:sizeRelH relativeFrom="margin">
+                  <wp14:pctWidth>0</wp14:pctWidth>
+                </wp14:sizeRelH>
+                <wp14:sizeRelV relativeFrom="margin">
+                  <wp14:pctHeight>0</wp14:pctHeight>
+                </wp14:sizeRelV>
+              </wp:anchor>
+            </w:drawing>
+          </mc:Choice>
+          <mc:Fallback>
+            <w:pict>
+              <v:shape w14:anchorId="56144FB3" id="Text Box 16" o:spid="_x0000_s1034" type="#_x0000_t202" style="position:absolute;margin-left:79pt;margin-top:262.8pt;width:130.2pt;height:73.2pt;z-index:251753472;visibility:visible;mso-wrap-style:square;mso-width-percent:0;mso-height-percent:0;mso-wrap-distance-left:9pt;mso-wrap-distance-top:0;mso-wrap-distance-right:9pt;mso-wrap-distance-bottom:0;mso-position-horizontal:right;mso-position-horizontal-relative:margin;mso-position-vertical:absolute;mso-position-vertical-relative:text;mso-width-percent:0;mso-height-percent:0;mso-width-relative:margin;mso-height-relative:margin;v-text-anchor:top" o:gfxdata="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" filled="f" stroked="f" strokeweight=".5pt">
+                <v:textbox>
+                  <w:txbxContent>
+                    <w:p>
+                      <w:pPr>
+                        <w:ind w:left="720" w:hanging="360"/>
+                        <w:rPr>
+                          <w:rFonts w:ascii="Times New Roman" w:hAnsi="Times New Roman" w:cs="Times New Roman"/>
+                          <w:color w:val="FFFFFF" w:themeColor="background1"/>
+                          <w14:textOutline w14:w="9525" w14:cap="rnd" w14:cmpd="sng" w14:algn="ctr">
+                            <w14:solidFill>
+                              <w14:schemeClr w14:val="bg1"/>
+                            </w14:solidFill>
+                            <w14:prstDash w14:val="solid"/>
+                            <w14:bevel/>
+                          </w14:textOutline>
+                        </w:rPr>
+                      </w:pPr>
+                      <w:r>
+                        <w:rPr>
+                          <w:rFonts w:ascii="Times New Roman" w:hAnsi="Times New Roman" w:cs="Times New Roman"/>
+                          <w:color w:val="FFFFFF" w:themeColor="background1"/>
+                          <w14:textOutline w14:w="9525" w14:cap="rnd" w14:cmpd="sng" w14:algn="ctr">
+                            <w14:solidFill>
+                              <w14:schemeClr w14:val="bg1"/>
+                            </w14:solidFill>
+                            <w14:prstDash w14:val="solid"/>
+                            <w14:bevel/>
+                          </w14:textOutline>
+                        </w:rPr>
+                        <w:t>Doe</w:t>
+                      </w:r>
+                      <w:r>
+                        <w:rPr>
+                          <w:rFonts w:ascii="Times New Roman" w:hAnsi="Times New Roman" w:cs="Times New Roman"/>
+                          <w:color w:val="FFFFFF" w:themeColor="background1"/>
+                          <w14:textOutline w14:w="9525" w14:cap="rnd" w14:cmpd="sng" w14:algn="ctr">
+                            <w14:solidFill>
+                              <w14:schemeClr w14:val="bg1"/>
+                            </w14:solidFill>
+                            <w14:prstDash w14:val="solid"/>
+                            <w14:bevel/>
+                          </w14:textOutline>
+                        </w:rPr>
+                        <w:t>s…</w:t>
+                      </w:r>
+                    </w:p>
+                    <w:p>
+                      <w:pPr>
+                        <w:pStyle w:val="a4"/>
+                        <w:numPr>
+                          <w:ilvl w:val="0"/>
+                          <w:numId w:val="5"/>
+                        </w:numPr>
+                        <w:rPr>
+                          <w:rFonts w:ascii="Times New Roman" w:hAnsi="Times New Roman" w:cs="Times New Roman"/>
+                          <w:color w:val="FFFFFF" w:themeColor="background1"/>
+                          <w14:textOutline w14:w="9525" w14:cap="rnd" w14:cmpd="sng" w14:algn="ctr">
+                            <w14:solidFill>
+                              <w14:schemeClr w14:val="bg1"/>
+                            </w14:solidFill>
+                            <w14:prstDash w14:val="solid"/>
+                            <w14:bevel/>
+                          </w14:textOutline>
+                        </w:rPr>
+                      </w:pPr>
+                      <w:r>
+                        <w:rPr>
+                          <w:rFonts w:ascii="Times New Roman" w:hAnsi="Times New Roman" w:cs="Times New Roman"/>
+                          <w:color w:val="FFFFFF" w:themeColor="background1"/>
+                          <w14:textOutline w14:w="9525" w14:cap="rnd" w14:cmpd="sng" w14:algn="ctr">
+                            <w14:solidFill>
+                              <w14:schemeClr w14:val="bg1"/>
+                            </w14:solidFill>
+                            <w14:prstDash w14:val="solid"/>
+                            <w14:bevel/>
+                          </w14:textOutline>
+                        </w:rPr>
+                        <w:t xml:space="preserve">Red &gt; Green </w:t>
+                      </w:r>
+                    </w:p>
+                    <w:p>
+                      <w:pPr>
+                        <w:pStyle w:val="a4"/>
+                        <w:numPr>
+                          <w:ilvl w:val="0"/>
+                          <w:numId w:val="5"/>
+                        </w:numPr>
+                        <w:rPr>
+                          <w:rFonts w:ascii="Times New Roman" w:hAnsi="Times New Roman" w:cs="Times New Roman"/>
+                          <w:color w:val="FFFFFF" w:themeColor="background1"/>
+                          <w14:textOutline w14:w="9525" w14:cap="rnd" w14:cmpd="sng" w14:algn="ctr">
+                            <w14:solidFill>
+                              <w14:schemeClr w14:val="bg1"/>
+                            </w14:solidFill>
+                            <w14:prstDash w14:val="solid"/>
+                            <w14:bevel/>
+                          </w14:textOutline>
+                        </w:rPr>
+                      </w:pPr>
+                      <w:r>
+                        <w:rPr>
+                          <w:rFonts w:ascii="Times New Roman" w:hAnsi="Times New Roman" w:cs="Times New Roman"/>
+                          <w:color w:val="FFFFFF" w:themeColor="background1"/>
+                          <w14:textOutline w14:w="9525" w14:cap="rnd" w14:cmpd="sng" w14:algn="ctr">
+                            <w14:solidFill>
+                              <w14:schemeClr w14:val="bg1"/>
+                            </w14:solidFill>
+                            <w14:prstDash w14:val="solid"/>
+                            <w14:bevel/>
+                          </w14:textOutline>
+                        </w:rPr>
+                        <w:t>Red &gt; Blue</w:t>
+                      </w:r>
+                    </w:p>
+                    <w:p>
+                      <w:pPr>
+                        <w:pStyle w:val="a4"/>
+                        <w:numPr>
+                          <w:ilvl w:val="0"/>
+                          <w:numId w:val="5"/>
+                        </w:numPr>
+                        <w:rPr>
+                          <w:rFonts w:ascii="Times New Roman" w:hAnsi="Times New Roman" w:cs="Times New Roman"/>
+                          <w:color w:val="FFFFFF" w:themeColor="background1"/>
+                          <w14:textOutline w14:w="9525" w14:cap="rnd" w14:cmpd="sng" w14:algn="ctr">
+                            <w14:solidFill>
+                              <w14:schemeClr w14:val="bg1"/>
+                            </w14:solidFill>
+                            <w14:prstDash w14:val="solid"/>
+                            <w14:bevel/>
+                          </w14:textOutline>
+                        </w:rPr>
+                      </w:pPr>
+                      <w:r>
+                        <w:rPr>
+                          <w:rFonts w:ascii="Times New Roman" w:hAnsi="Times New Roman" w:cs="Times New Roman"/>
+                          <w:color w:val="FFFFFF" w:themeColor="background1"/>
+                          <w14:textOutline w14:w="9525" w14:cap="rnd" w14:cmpd="sng" w14:algn="ctr">
+                            <w14:solidFill>
+                              <w14:schemeClr w14:val="bg1"/>
+                            </w14:solidFill>
+                            <w14:prstDash w14:val="solid"/>
+                            <w14:bevel/>
+                          </w14:textOutline>
+                        </w:rPr>
+                        <w:t xml:space="preserve">Blue </w:t>
+                      </w:r>
+                      <m:oMath>
+                        <m:r>
+                          <m:rPr>
+                            <m:sty m:val="p"/>
+                          </m:rPr>
+                          <w:rPr>
+                            <w:rFonts w:ascii="Cambria Math" w:hAnsi="Cambria Math" w:cs="Times New Roman"/>
+                            <w:color w:val="FFFFFF" w:themeColor="background1"/>
+                            <w14:textOutline w14:w="9525" w14:cap="rnd" w14:cmpd="sng" w14:algn="ctr">
+                              <w14:solidFill>
+                                <w14:schemeClr w14:val="bg1"/>
+                              </w14:solidFill>
+                              <w14:prstDash w14:val="solid"/>
+                              <w14:bevel/>
+                            </w14:textOutline>
+                          </w:rPr>
+                          <m:t>≈</m:t>
+                        </m:r>
+                      </m:oMath>
+                      <w:r>
+                        <w:rPr>
+                          <w:rFonts w:ascii="Times New Roman" w:hAnsi="Times New Roman" w:cs="Times New Roman"/>
+                          <w:color w:val="FFFFFF" w:themeColor="background1"/>
+                          <w14:textOutline w14:w="9525" w14:cap="rnd" w14:cmpd="sng" w14:algn="ctr">
+                            <w14:solidFill>
+                              <w14:schemeClr w14:val="bg1"/>
+                            </w14:solidFill>
+                            <w14:prstDash w14:val="solid"/>
+                            <w14:bevel/>
+                          </w14:textOutline>
+                        </w:rPr>
+                        <w:t xml:space="preserve"> Green</w:t>
+                      </w:r>
+                    </w:p>
+                    <w:p>
+                      <w:pPr>
+                        <w:rPr>
+                          <w:rFonts w:ascii="Times New Roman" w:hAnsi="Times New Roman" w:cs="Times New Roman"/>
+                          <w:color w:val="FFFFFF" w:themeColor="background1"/>
+                          <w14:textOutline w14:w="9525" w14:cap="rnd" w14:cmpd="sng" w14:algn="ctr">
+                            <w14:solidFill>
+                              <w14:schemeClr w14:val="bg1"/>
+                            </w14:solidFill>
+                            <w14:prstDash w14:val="solid"/>
+                            <w14:bevel/>
+                          </w14:textOutline>
+                        </w:rPr>
+                      </w:pPr>
+                    </w:p>
+                  </w:txbxContent>
+                </v:textbox>
+                <w10:wrap anchorx="margin"/>
               </v:shape>
             </w:pict>
           </mc:Fallback>
@@ -761,13 +1924,148 @@
         <mc:AlternateContent>
           <mc:Choice Requires="wps">
             <w:drawing>
-              <wp:anchor distT="0" distB="0" distL="114300" distR="114300" simplePos="0" relativeHeight="251748352" behindDoc="0" locked="0" layoutInCell="1" allowOverlap="1" wp14:anchorId="43A073B2" wp14:editId="08B13F72">
+              <wp:anchor distT="0" distB="0" distL="114300" distR="114300" simplePos="0" relativeHeight="251723776" behindDoc="0" locked="0" layoutInCell="1" allowOverlap="1" wp14:anchorId="5FF5CC2F" wp14:editId="3D07A7B5">
+                <wp:simplePos x="0" y="0"/>
+                <wp:positionH relativeFrom="margin">
+                  <wp:posOffset>5364480</wp:posOffset>
+                </wp:positionH>
+                <wp:positionV relativeFrom="paragraph">
+                  <wp:posOffset>4465320</wp:posOffset>
+                </wp:positionV>
+                <wp:extent cx="2552700" cy="1417320"/>
+                <wp:effectExtent l="0" t="0" r="19050" b="11430"/>
+                <wp:wrapNone/>
+                <wp:docPr id="2" name="Text Box 2"/>
+                <wp:cNvGraphicFramePr/>
+                <a:graphic xmlns:a="http://schemas.openxmlformats.org/drawingml/2006/main">
+                  <a:graphicData uri="http://schemas.microsoft.com/office/word/2010/wordprocessingShape">
+                    <wps:wsp>
+                      <wps:cNvSpPr txBox="1"/>
+                      <wps:spPr>
+                        <a:xfrm>
+                          <a:off x="0" y="0"/>
+                          <a:ext cx="2552700" cy="1417320"/>
+                        </a:xfrm>
+                        <a:prstGeom prst="rect">
+                          <a:avLst/>
+                        </a:prstGeom>
+                        <a:solidFill>
+                          <a:schemeClr val="tx1"/>
+                        </a:solidFill>
+                        <a:ln w="6350">
+                          <a:solidFill>
+                            <a:prstClr val="black"/>
+                          </a:solidFill>
+                        </a:ln>
+                      </wps:spPr>
+                      <wps:txbx>
+                        <w:txbxContent>
+                          <w:p>
+                            <w:pPr>
+                              <w:rPr>
+                                <w:rFonts w:ascii="Times New Roman" w:hAnsi="Times New Roman" w:cs="Times New Roman"/>
+                                <w:b/>
+                                <w:bCs/>
+                                <w:color w:val="FFFFFF" w:themeColor="background1"/>
+                                <w:sz w:val="32"/>
+                                <w:szCs w:val="32"/>
+                              </w:rPr>
+                            </w:pPr>
+                            <w:r>
+                              <w:rPr>
+                                <w:rFonts w:ascii="Times New Roman" w:hAnsi="Times New Roman" w:cs="Times New Roman"/>
+                                <w:b/>
+                                <w:bCs/>
+                                <w:color w:val="FFFFFF" w:themeColor="background1"/>
+                                <w:sz w:val="32"/>
+                                <w:szCs w:val="32"/>
+                              </w:rPr>
+                              <w:t>If the red value is in between [lower bound] and [upper bound], then the computer will understand that it is red.</w:t>
+                            </w:r>
+                          </w:p>
+                        </w:txbxContent>
+                      </wps:txbx>
+                      <wps:bodyPr rot="0" spcFirstLastPara="0" vertOverflow="overflow" horzOverflow="overflow" vert="horz" wrap="square" lIns="91440" tIns="45720" rIns="91440" bIns="45720" numCol="1" spcCol="0" rtlCol="0" fromWordArt="0" anchor="t" anchorCtr="0" forceAA="0" compatLnSpc="1">
+                        <a:prstTxWarp prst="textNoShape">
+                          <a:avLst/>
+                        </a:prstTxWarp>
+                        <a:noAutofit/>
+                      </wps:bodyPr>
+                    </wps:wsp>
+                  </a:graphicData>
+                </a:graphic>
+                <wp14:sizeRelH relativeFrom="margin">
+                  <wp14:pctWidth>0</wp14:pctWidth>
+                </wp14:sizeRelH>
+                <wp14:sizeRelV relativeFrom="margin">
+                  <wp14:pctHeight>0</wp14:pctHeight>
+                </wp14:sizeRelV>
+              </wp:anchor>
+            </w:drawing>
+          </mc:Choice>
+          <mc:Fallback>
+            <w:pict>
+              <v:shape w14:anchorId="5FF5CC2F" id="Text Box 2" o:spid="_x0000_s1035" type="#_x0000_t202" style="position:absolute;margin-left:422.4pt;margin-top:351.6pt;width:201pt;height:111.6pt;z-index:251723776;visibility:visible;mso-wrap-style:square;mso-width-percent:0;mso-height-percent:0;mso-wrap-distance-left:9pt;mso-wrap-distance-top:0;mso-wrap-distance-right:9pt;mso-wrap-distance-bottom:0;mso-position-horizontal:absolute;mso-position-horizontal-relative:margin;mso-position-vertical:absolute;mso-position-vertical-relative:text;mso-width-percent:0;mso-height-percent:0;mso-width-relative:margin;mso-height-relative:margin;v-text-anchor:top" o:gfxdata="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" fillcolor="black [3213]" strokeweight=".5pt">
+                <v:textbox>
+                  <w:txbxContent>
+                    <w:p>
+                      <w:pPr>
+                        <w:rPr>
+                          <w:rFonts w:ascii="Times New Roman" w:hAnsi="Times New Roman" w:cs="Times New Roman"/>
+                          <w:b/>
+                          <w:bCs/>
+                          <w:color w:val="FFFFFF" w:themeColor="background1"/>
+                          <w:sz w:val="32"/>
+                          <w:szCs w:val="32"/>
+                        </w:rPr>
+                      </w:pPr>
+                      <w:r>
+                        <w:rPr>
+                          <w:rFonts w:ascii="Times New Roman" w:hAnsi="Times New Roman" w:cs="Times New Roman"/>
+                          <w:b/>
+                          <w:bCs/>
+                          <w:color w:val="FFFFFF" w:themeColor="background1"/>
+                          <w:sz w:val="32"/>
+                          <w:szCs w:val="32"/>
+                        </w:rPr>
+                        <w:t>If the red v</w:t>
+                      </w:r>
+                      <w:bookmarkStart w:id="1" w:name="_GoBack"/>
+                      <w:r>
+                        <w:rPr>
+                          <w:rFonts w:ascii="Times New Roman" w:hAnsi="Times New Roman" w:cs="Times New Roman"/>
+                          <w:b/>
+                          <w:bCs/>
+                          <w:color w:val="FFFFFF" w:themeColor="background1"/>
+                          <w:sz w:val="32"/>
+                          <w:szCs w:val="32"/>
+                        </w:rPr>
+                        <w:t>alue is in between [lower bound] and [upper bound], then the computer will understand that it is red.</w:t>
+                      </w:r>
+                      <w:bookmarkEnd w:id="1"/>
+                    </w:p>
+                  </w:txbxContent>
+                </v:textbox>
+                <w10:wrap anchorx="margin"/>
+              </v:shape>
+            </w:pict>
+          </mc:Fallback>
+        </mc:AlternateContent>
+      </w:r>
+      <w:r>
+        <w:rPr>
+          <w:noProof/>
+        </w:rPr>
+        <mc:AlternateContent>
+          <mc:Choice Requires="wps">
+            <w:drawing>
+              <wp:anchor distT="0" distB="0" distL="114300" distR="114300" simplePos="0" relativeHeight="251748352" behindDoc="0" locked="0" layoutInCell="1" allowOverlap="1" wp14:anchorId="43A073B2" wp14:editId="7ED4E713">
                 <wp:simplePos x="0" y="0"/>
                 <wp:positionH relativeFrom="column">
-                  <wp:posOffset>7429500</wp:posOffset>
+                  <wp:posOffset>7406640</wp:posOffset>
                 </wp:positionH>
                 <wp:positionV relativeFrom="paragraph">
-                  <wp:posOffset>3055620</wp:posOffset>
+                  <wp:posOffset>2895600</wp:posOffset>
                 </wp:positionV>
                 <wp:extent cx="457200" cy="251460"/>
                 <wp:effectExtent l="0" t="0" r="19050" b="15240"/>
@@ -835,7 +2133,7 @@
           </mc:Choice>
           <mc:Fallback>
             <w:pict>
-              <v:shape w14:anchorId="43A073B2" id="Text Box 207" o:spid="_x0000_s1027" type="#_x0000_t202" style="position:absolute;margin-left:585pt;margin-top:240.6pt;width:36pt;height:19.8pt;z-index:251748352;visibility:visible;mso-wrap-style:square;mso-width-percent:0;mso-wrap-distance-left:9pt;mso-wrap-distance-top:0;mso-wrap-distance-right:9pt;mso-wrap-distance-bottom:0;mso-position-horizontal:absolute;mso-position-horizontal-relative:text;mso-position-vertical:absolute;mso-position-vertical-relative:text;mso-width-percent:0;mso-width-relative:margin;v-text-anchor:top" o:gfxdata="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" fillcolor="black [3213]" strokecolor="black [3213]" strokeweight=".5pt">
+              <v:shape w14:anchorId="43A073B2" id="Text Box 207" o:spid="_x0000_s1036" type="#_x0000_t202" style="position:absolute;margin-left:583.2pt;margin-top:228pt;width:36pt;height:19.8pt;z-index:251748352;visibility:visible;mso-wrap-style:square;mso-width-percent:0;mso-wrap-distance-left:9pt;mso-wrap-distance-top:0;mso-wrap-distance-right:9pt;mso-wrap-distance-bottom:0;mso-position-horizontal:absolute;mso-position-horizontal-relative:text;mso-position-vertical:absolute;mso-position-vertical-relative:text;mso-width-percent:0;mso-width-relative:margin;v-text-anchor:top" o:gfxdata="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" fillcolor="black [3213]" strokecolor="black [3213]" strokeweight=".5pt">
                 <v:textbox>
                   <w:txbxContent>
                     <w:p>
@@ -871,123 +2169,13 @@
         <mc:AlternateContent>
           <mc:Choice Requires="wps">
             <w:drawing>
-              <wp:anchor distT="0" distB="0" distL="114300" distR="114300" simplePos="0" relativeHeight="251750400" behindDoc="0" locked="0" layoutInCell="1" allowOverlap="1" wp14:anchorId="7B2B25A0" wp14:editId="701D2215">
+              <wp:anchor distT="0" distB="0" distL="114300" distR="114300" simplePos="0" relativeHeight="251746304" behindDoc="0" locked="0" layoutInCell="1" allowOverlap="1" wp14:anchorId="51E25233" wp14:editId="453827DB">
                 <wp:simplePos x="0" y="0"/>
                 <wp:positionH relativeFrom="column">
-                  <wp:posOffset>7429500</wp:posOffset>
+                  <wp:posOffset>5570220</wp:posOffset>
                 </wp:positionH>
                 <wp:positionV relativeFrom="paragraph">
-                  <wp:posOffset>1844040</wp:posOffset>
-                </wp:positionV>
-                <wp:extent cx="419100" cy="251460"/>
-                <wp:effectExtent l="0" t="0" r="19050" b="15240"/>
-                <wp:wrapNone/>
-                <wp:docPr id="214" name="Text Box 214"/>
-                <wp:cNvGraphicFramePr/>
-                <a:graphic xmlns:a="http://schemas.openxmlformats.org/drawingml/2006/main">
-                  <a:graphicData uri="http://schemas.microsoft.com/office/word/2010/wordprocessingShape">
-                    <wps:wsp>
-                      <wps:cNvSpPr txBox="1"/>
-                      <wps:spPr>
-                        <a:xfrm>
-                          <a:off x="0" y="0"/>
-                          <a:ext cx="419100" cy="251460"/>
-                        </a:xfrm>
-                        <a:prstGeom prst="rect">
-                          <a:avLst/>
-                        </a:prstGeom>
-                        <a:solidFill>
-                          <a:schemeClr val="tx1"/>
-                        </a:solidFill>
-                        <a:ln w="6350">
-                          <a:solidFill>
-                            <a:schemeClr val="tx1"/>
-                          </a:solidFill>
-                        </a:ln>
-                      </wps:spPr>
-                      <wps:txbx>
-                        <w:txbxContent>
-                          <w:p>
-                            <w:pPr>
-                              <w:rPr>
-                                <w:rFonts w:ascii="Times New Roman" w:hAnsi="Times New Roman" w:cs="Times New Roman"/>
-                                <w:b/>
-                                <w:bCs/>
-                                <w:color w:val="FFFFFF" w:themeColor="background1"/>
-                              </w:rPr>
-                            </w:pPr>
-                            <w:r>
-                              <w:rPr>
-                                <w:rFonts w:ascii="Times New Roman" w:hAnsi="Times New Roman" w:cs="Times New Roman"/>
-                                <w:b/>
-                                <w:bCs/>
-                                <w:color w:val="FFFFFF" w:themeColor="background1"/>
-                              </w:rPr>
-                              <w:t>255</w:t>
-                            </w:r>
-                          </w:p>
-                        </w:txbxContent>
-                      </wps:txbx>
-                      <wps:bodyPr rot="0" spcFirstLastPara="0" vertOverflow="overflow" horzOverflow="overflow" vert="horz" wrap="square" lIns="91440" tIns="45720" rIns="91440" bIns="45720" numCol="1" spcCol="0" rtlCol="0" fromWordArt="0" anchor="t" anchorCtr="0" forceAA="0" compatLnSpc="1">
-                        <a:prstTxWarp prst="textNoShape">
-                          <a:avLst/>
-                        </a:prstTxWarp>
-                        <a:noAutofit/>
-                      </wps:bodyPr>
-                    </wps:wsp>
-                  </a:graphicData>
-                </a:graphic>
-                <wp14:sizeRelH relativeFrom="margin">
-                  <wp14:pctWidth>0</wp14:pctWidth>
-                </wp14:sizeRelH>
-              </wp:anchor>
-            </w:drawing>
-          </mc:Choice>
-          <mc:Fallback>
-            <w:pict>
-              <v:shape w14:anchorId="7B2B25A0" id="Text Box 214" o:spid="_x0000_s1028" type="#_x0000_t202" style="position:absolute;margin-left:585pt;margin-top:145.2pt;width:33pt;height:19.8pt;z-index:251750400;visibility:visible;mso-wrap-style:square;mso-width-percent:0;mso-wrap-distance-left:9pt;mso-wrap-distance-top:0;mso-wrap-distance-right:9pt;mso-wrap-distance-bottom:0;mso-position-horizontal:absolute;mso-position-horizontal-relative:text;mso-position-vertical:absolute;mso-position-vertical-relative:text;mso-width-percent:0;mso-width-relative:margin;v-text-anchor:top" o:gfxdata="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" fillcolor="black [3213]" strokecolor="black [3213]" strokeweight=".5pt">
-                <v:textbox>
-                  <w:txbxContent>
-                    <w:p>
-                      <w:pPr>
-                        <w:rPr>
-                          <w:rFonts w:ascii="Times New Roman" w:hAnsi="Times New Roman" w:cs="Times New Roman"/>
-                          <w:b/>
-                          <w:bCs/>
-                          <w:color w:val="FFFFFF" w:themeColor="background1"/>
-                        </w:rPr>
-                      </w:pPr>
-                      <w:r>
-                        <w:rPr>
-                          <w:rFonts w:ascii="Times New Roman" w:hAnsi="Times New Roman" w:cs="Times New Roman"/>
-                          <w:b/>
-                          <w:bCs/>
-                          <w:color w:val="FFFFFF" w:themeColor="background1"/>
-                        </w:rPr>
-                        <w:t>255</w:t>
-                      </w:r>
-                    </w:p>
-                  </w:txbxContent>
-                </v:textbox>
-              </v:shape>
-            </w:pict>
-          </mc:Fallback>
-        </mc:AlternateContent>
-      </w:r>
-      <w:r>
-        <w:rPr>
-          <w:noProof/>
-        </w:rPr>
-        <mc:AlternateContent>
-          <mc:Choice Requires="wps">
-            <w:drawing>
-              <wp:anchor distT="0" distB="0" distL="114300" distR="114300" simplePos="0" relativeHeight="251746304" behindDoc="0" locked="0" layoutInCell="1" allowOverlap="1" wp14:anchorId="51E25233" wp14:editId="71B1C121">
-                <wp:simplePos x="0" y="0"/>
-                <wp:positionH relativeFrom="column">
-                  <wp:posOffset>5593080</wp:posOffset>
-                </wp:positionH>
-                <wp:positionV relativeFrom="paragraph">
-                  <wp:posOffset>3055620</wp:posOffset>
+                  <wp:posOffset>2865120</wp:posOffset>
                 </wp:positionV>
                 <wp:extent cx="243840" cy="251460"/>
                 <wp:effectExtent l="0" t="0" r="22860" b="15240"/>
@@ -1052,7 +2240,7 @@
           </mc:Choice>
           <mc:Fallback>
             <w:pict>
-              <v:shape w14:anchorId="51E25233" id="Text Box 203" o:spid="_x0000_s1029" type="#_x0000_t202" style="position:absolute;margin-left:440.4pt;margin-top:240.6pt;width:19.2pt;height:19.8pt;z-index:251746304;visibility:visible;mso-wrap-style:square;mso-wrap-distance-left:9pt;mso-wrap-distance-top:0;mso-wrap-distance-right:9pt;mso-wrap-distance-bottom:0;mso-position-horizontal:absolute;mso-position-horizontal-relative:text;mso-position-vertical:absolute;mso-position-vertical-relative:text;v-text-anchor:top" o:gfxdata="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" fillcolor="black [3213]" strokecolor="black [3213]" strokeweight=".5pt">
+              <v:shape w14:anchorId="51E25233" id="Text Box 203" o:spid="_x0000_s1037" type="#_x0000_t202" style="position:absolute;margin-left:438.6pt;margin-top:225.6pt;width:19.2pt;height:19.8pt;z-index:251746304;visibility:visible;mso-wrap-style:square;mso-wrap-distance-left:9pt;mso-wrap-distance-top:0;mso-wrap-distance-right:9pt;mso-wrap-distance-bottom:0;mso-position-horizontal:absolute;mso-position-horizontal-relative:text;mso-position-vertical:absolute;mso-position-vertical-relative:text;v-text-anchor:top" o:gfxdata="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" fillcolor="black [3213]" strokecolor="black [3213]" strokeweight=".5pt">
                 <v:textbox>
                   <w:txbxContent>
                     <w:p>
@@ -1088,64 +2276,49 @@
         <mc:AlternateContent>
           <mc:Choice Requires="wps">
             <w:drawing>
-              <wp:anchor distT="0" distB="0" distL="114300" distR="114300" simplePos="0" relativeHeight="251744256" behindDoc="0" locked="0" layoutInCell="1" allowOverlap="1" wp14:anchorId="2F21E8A0" wp14:editId="00F7EDA4">
+              <wp:anchor distT="0" distB="0" distL="114300" distR="114300" simplePos="0" relativeHeight="251741184" behindDoc="0" locked="0" layoutInCell="1" allowOverlap="1" wp14:anchorId="1148FA5C" wp14:editId="23CBD913">
                 <wp:simplePos x="0" y="0"/>
                 <wp:positionH relativeFrom="column">
-                  <wp:posOffset>5570220</wp:posOffset>
+                  <wp:posOffset>6477000</wp:posOffset>
                 </wp:positionH>
                 <wp:positionV relativeFrom="paragraph">
-                  <wp:posOffset>1821180</wp:posOffset>
+                  <wp:posOffset>2408021</wp:posOffset>
                 </wp:positionV>
-                <wp:extent cx="243840" cy="251460"/>
-                <wp:effectExtent l="0" t="0" r="22860" b="15240"/>
+                <wp:extent cx="342900" cy="358140"/>
+                <wp:effectExtent l="0" t="0" r="19050" b="22860"/>
                 <wp:wrapNone/>
-                <wp:docPr id="59" name="Text Box 59"/>
+                <wp:docPr id="56" name="타원 56"/>
                 <wp:cNvGraphicFramePr/>
                 <a:graphic xmlns:a="http://schemas.openxmlformats.org/drawingml/2006/main">
                   <a:graphicData uri="http://schemas.microsoft.com/office/word/2010/wordprocessingShape">
                     <wps:wsp>
-                      <wps:cNvSpPr txBox="1"/>
+                      <wps:cNvSpPr/>
                       <wps:spPr>
                         <a:xfrm>
                           <a:off x="0" y="0"/>
-                          <a:ext cx="243840" cy="251460"/>
+                          <a:ext cx="342900" cy="358140"/>
                         </a:xfrm>
-                        <a:prstGeom prst="rect">
+                        <a:prstGeom prst="ellipse">
                           <a:avLst/>
                         </a:prstGeom>
-                        <a:solidFill>
-                          <a:schemeClr val="tx1"/>
-                        </a:solidFill>
-                        <a:ln w="6350">
-                          <a:solidFill>
-                            <a:schemeClr val="tx1"/>
-                          </a:solidFill>
-                        </a:ln>
                       </wps:spPr>
-                      <wps:txbx>
-                        <w:txbxContent>
-                          <w:p>
-                            <w:pPr>
-                              <w:rPr>
-                                <w:rFonts w:ascii="Times New Roman" w:hAnsi="Times New Roman" w:cs="Times New Roman"/>
-                                <w:b/>
-                                <w:bCs/>
-                                <w:color w:val="FFFFFF" w:themeColor="background1"/>
-                              </w:rPr>
-                            </w:pPr>
-                            <w:r>
-                              <w:rPr>
-                                <w:rFonts w:ascii="Times New Roman" w:hAnsi="Times New Roman" w:cs="Times New Roman"/>
-                                <w:b/>
-                                <w:bCs/>
-                                <w:color w:val="FFFFFF" w:themeColor="background1"/>
-                              </w:rPr>
-                              <w:t>0</w:t>
-                            </w:r>
-                          </w:p>
-                        </w:txbxContent>
-                      </wps:txbx>
-                      <wps:bodyPr rot="0" spcFirstLastPara="0" vertOverflow="overflow" horzOverflow="overflow" vert="horz" wrap="square" lIns="91440" tIns="45720" rIns="91440" bIns="45720" numCol="1" spcCol="0" rtlCol="0" fromWordArt="0" anchor="t" anchorCtr="0" forceAA="0" compatLnSpc="1">
+                      <wps:style>
+                        <a:lnRef idx="2">
+                          <a:schemeClr val="accent1">
+                            <a:shade val="50000"/>
+                          </a:schemeClr>
+                        </a:lnRef>
+                        <a:fillRef idx="1">
+                          <a:schemeClr val="accent1"/>
+                        </a:fillRef>
+                        <a:effectRef idx="0">
+                          <a:schemeClr val="accent1"/>
+                        </a:effectRef>
+                        <a:fontRef idx="minor">
+                          <a:schemeClr val="lt1"/>
+                        </a:fontRef>
+                      </wps:style>
+                      <wps:bodyPr rot="0" spcFirstLastPara="0" vertOverflow="overflow" horzOverflow="overflow" vert="horz" wrap="square" lIns="91440" tIns="45720" rIns="91440" bIns="45720" numCol="1" spcCol="0" rtlCol="0" fromWordArt="0" anchor="ctr" anchorCtr="0" forceAA="0" compatLnSpc="1">
                         <a:prstTxWarp prst="textNoShape">
                           <a:avLst/>
                         </a:prstTxWarp>
@@ -1154,36 +2327,20 @@
                     </wps:wsp>
                   </a:graphicData>
                 </a:graphic>
+                <wp14:sizeRelH relativeFrom="margin">
+                  <wp14:pctWidth>0</wp14:pctWidth>
+                </wp14:sizeRelH>
+                <wp14:sizeRelV relativeFrom="margin">
+                  <wp14:pctHeight>0</wp14:pctHeight>
+                </wp14:sizeRelV>
               </wp:anchor>
             </w:drawing>
           </mc:Choice>
           <mc:Fallback>
             <w:pict>
-              <v:shape w14:anchorId="2F21E8A0" id="Text Box 59" o:spid="_x0000_s1030" type="#_x0000_t202" style="position:absolute;margin-left:438.6pt;margin-top:143.4pt;width:19.2pt;height:19.8pt;z-index:251744256;visibility:visible;mso-wrap-style:square;mso-wrap-distance-left:9pt;mso-wrap-distance-top:0;mso-wrap-distance-right:9pt;mso-wrap-distance-bottom:0;mso-position-horizontal:absolute;mso-position-horizontal-relative:text;mso-position-vertical:absolute;mso-position-vertical-relative:text;v-text-anchor:top" o:gfxdata="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" fillcolor="black [3213]" strokecolor="black [3213]" strokeweight=".5pt">
-                <v:textbox>
-                  <w:txbxContent>
-                    <w:p>
-                      <w:pPr>
-                        <w:rPr>
-                          <w:rFonts w:ascii="Times New Roman" w:hAnsi="Times New Roman" w:cs="Times New Roman"/>
-                          <w:b/>
-                          <w:bCs/>
-                          <w:color w:val="FFFFFF" w:themeColor="background1"/>
-                        </w:rPr>
-                      </w:pPr>
-                      <w:r>
-                        <w:rPr>
-                          <w:rFonts w:ascii="Times New Roman" w:hAnsi="Times New Roman" w:cs="Times New Roman"/>
-                          <w:b/>
-                          <w:bCs/>
-                          <w:color w:val="FFFFFF" w:themeColor="background1"/>
-                        </w:rPr>
-                        <w:t>0</w:t>
-                      </w:r>
-                    </w:p>
-                  </w:txbxContent>
-                </v:textbox>
-              </v:shape>
+              <v:oval w14:anchorId="042DC05E" id="타원 56" o:spid="_x0000_s1026" style="position:absolute;margin-left:510pt;margin-top:189.6pt;width:27pt;height:28.2pt;z-index:251741184;visibility:visible;mso-wrap-style:square;mso-width-percent:0;mso-height-percent:0;mso-wrap-distance-left:9pt;mso-wrap-distance-top:0;mso-wrap-distance-right:9pt;mso-wrap-distance-bottom:0;mso-position-horizontal:absolute;mso-position-horizontal-relative:text;mso-position-vertical:absolute;mso-position-vertical-relative:text;mso-width-percent:0;mso-height-percent:0;mso-width-relative:margin;mso-height-relative:margin;v-text-anchor:middle" o:gfxdata="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" fillcolor="#4472c4 [3204]" strokecolor="#1f3763 [1604]" strokeweight="1pt">
+                <v:stroke joinstyle="miter"/>
+              </v:oval>
             </w:pict>
           </mc:Fallback>
         </mc:AlternateContent>
@@ -1195,13 +2352,13 @@
         <mc:AlternateContent>
           <mc:Choice Requires="wpg">
             <w:drawing>
-              <wp:anchor distT="0" distB="0" distL="114300" distR="114300" simplePos="0" relativeHeight="251738112" behindDoc="0" locked="0" layoutInCell="1" allowOverlap="1" wp14:anchorId="717A372C" wp14:editId="2F34A245">
+              <wp:anchor distT="0" distB="0" distL="114300" distR="114300" simplePos="0" relativeHeight="251738112" behindDoc="0" locked="0" layoutInCell="1" allowOverlap="1" wp14:anchorId="717A372C" wp14:editId="75EFF97A">
                 <wp:simplePos x="0" y="0"/>
                 <wp:positionH relativeFrom="column">
                   <wp:posOffset>5547360</wp:posOffset>
                 </wp:positionH>
                 <wp:positionV relativeFrom="paragraph">
-                  <wp:posOffset>2171700</wp:posOffset>
+                  <wp:posOffset>1973580</wp:posOffset>
                 </wp:positionV>
                 <wp:extent cx="2251710" cy="819150"/>
                 <wp:effectExtent l="19050" t="0" r="15240" b="38100"/>
@@ -1383,7 +2540,7 @@
           </mc:Choice>
           <mc:Fallback>
             <w:pict>
-              <v:group w14:anchorId="717A372C" id="그룹 50" o:spid="_x0000_s1031" style="position:absolute;margin-left:436.8pt;margin-top:171pt;width:177.3pt;height:64.5pt;z-index:251738112" coordsize="22517,8191" o:gfxdata="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">
+              <v:group w14:anchorId="717A372C" id="그룹 50" o:spid="_x0000_s1038" style="position:absolute;margin-left:436.8pt;margin-top:155.4pt;width:177.3pt;height:64.5pt;z-index:251738112" coordsize="22517,8191" o:gfxdata="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">
                 <v:shapetype id="_x0000_t69" coordsize="21600,21600" o:spt="69" adj="4320,5400" path="m,10800l@0,21600@0@3@2@3@2,21600,21600,10800@2,0@2@1@0@1@0,xe">
                   <v:stroke joinstyle="miter"/>
                   <v:formulas>
@@ -1400,8 +2557,8 @@
                     <v:h position="#0,#1" xrange="0,10800" yrange="0,10800"/>
                   </v:handles>
                 </v:shapetype>
-                <v:shape id="화살표: 왼쪽/오른쪽 52" o:spid="_x0000_s1032" type="#_x0000_t69" style="position:absolute;top:4000;width:22326;height:4191;visibility:visible;mso-wrap-style:square;v-text-anchor:middle" o:gfxdata="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" adj="2027" fillcolor="white [3212]" strokecolor="white [3212]" strokeweight="1pt"/>
-                <v:shape id="Text Box 53" o:spid="_x0000_s1033" type="#_x0000_t202" style="position:absolute;left:190;width:17678;height:3429;visibility:visible;mso-wrap-style:square;v-text-anchor:top" o:gfxdata="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" fillcolor="black [3213]" stroked="f" strokeweight=".5pt">
+                <v:shape id="화살표: 왼쪽/오른쪽 52" o:spid="_x0000_s1039" type="#_x0000_t69" style="position:absolute;top:4000;width:22326;height:4191;visibility:visible;mso-wrap-style:square;v-text-anchor:middle" o:gfxdata="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" adj="2027" fillcolor="white [3212]" strokecolor="white [3212]" strokeweight="1pt"/>
+                <v:shape id="Text Box 53" o:spid="_x0000_s1040" type="#_x0000_t202" style="position:absolute;left:190;width:17678;height:3429;visibility:visible;mso-wrap-style:square;v-text-anchor:top" o:gfxdata="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" fillcolor="black [3213]" stroked="f" strokeweight=".5pt">
                   <v:textbox>
                     <w:txbxContent>
                       <w:p>
@@ -1440,7 +2597,7 @@
                     </w:txbxContent>
                   </v:textbox>
                 </v:shape>
-                <v:rect id="직사각형 54" o:spid="_x0000_s1034" style="position:absolute;left:18097;top:152;width:4420;height:3048;visibility:visible;mso-wrap-style:square;v-text-anchor:middle" o:gfxdata="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" fillcolor="white [3201]" strokecolor="white [3212]" strokeweight="1pt">
+                <v:rect id="직사각형 54" o:spid="_x0000_s1041" style="position:absolute;left:18097;top:152;width:4420;height:3048;visibility:visible;mso-wrap-style:square;v-text-anchor:middle" o:gfxdata="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" fillcolor="white [3201]" strokecolor="white [3212]" strokeweight="1pt">
                   <v:textbox>
                     <w:txbxContent>
                       <w:p>
@@ -1466,18 +2623,128 @@
         <mc:AlternateContent>
           <mc:Choice Requires="wps">
             <w:drawing>
-              <wp:anchor distT="0" distB="0" distL="114300" distR="114300" simplePos="0" relativeHeight="251741184" behindDoc="0" locked="0" layoutInCell="1" allowOverlap="1" wp14:anchorId="1148FA5C" wp14:editId="0B8271BC">
+              <wp:anchor distT="0" distB="0" distL="114300" distR="114300" simplePos="0" relativeHeight="251750400" behindDoc="0" locked="0" layoutInCell="1" allowOverlap="1" wp14:anchorId="7B2B25A0" wp14:editId="002BF571">
                 <wp:simplePos x="0" y="0"/>
                 <wp:positionH relativeFrom="column">
-                  <wp:posOffset>6484620</wp:posOffset>
+                  <wp:posOffset>7421880</wp:posOffset>
                 </wp:positionH>
                 <wp:positionV relativeFrom="paragraph">
-                  <wp:posOffset>2602230</wp:posOffset>
+                  <wp:posOffset>1691640</wp:posOffset>
+                </wp:positionV>
+                <wp:extent cx="419100" cy="251460"/>
+                <wp:effectExtent l="0" t="0" r="19050" b="15240"/>
+                <wp:wrapNone/>
+                <wp:docPr id="214" name="Text Box 214"/>
+                <wp:cNvGraphicFramePr/>
+                <a:graphic xmlns:a="http://schemas.openxmlformats.org/drawingml/2006/main">
+                  <a:graphicData uri="http://schemas.microsoft.com/office/word/2010/wordprocessingShape">
+                    <wps:wsp>
+                      <wps:cNvSpPr txBox="1"/>
+                      <wps:spPr>
+                        <a:xfrm>
+                          <a:off x="0" y="0"/>
+                          <a:ext cx="419100" cy="251460"/>
+                        </a:xfrm>
+                        <a:prstGeom prst="rect">
+                          <a:avLst/>
+                        </a:prstGeom>
+                        <a:solidFill>
+                          <a:schemeClr val="tx1"/>
+                        </a:solidFill>
+                        <a:ln w="6350">
+                          <a:solidFill>
+                            <a:schemeClr val="tx1"/>
+                          </a:solidFill>
+                        </a:ln>
+                      </wps:spPr>
+                      <wps:txbx>
+                        <w:txbxContent>
+                          <w:p>
+                            <w:pPr>
+                              <w:rPr>
+                                <w:rFonts w:ascii="Times New Roman" w:hAnsi="Times New Roman" w:cs="Times New Roman"/>
+                                <w:b/>
+                                <w:bCs/>
+                                <w:color w:val="FFFFFF" w:themeColor="background1"/>
+                              </w:rPr>
+                            </w:pPr>
+                            <w:r>
+                              <w:rPr>
+                                <w:rFonts w:ascii="Times New Roman" w:hAnsi="Times New Roman" w:cs="Times New Roman"/>
+                                <w:b/>
+                                <w:bCs/>
+                                <w:color w:val="FFFFFF" w:themeColor="background1"/>
+                              </w:rPr>
+                              <w:t>255</w:t>
+                            </w:r>
+                          </w:p>
+                        </w:txbxContent>
+                      </wps:txbx>
+                      <wps:bodyPr rot="0" spcFirstLastPara="0" vertOverflow="overflow" horzOverflow="overflow" vert="horz" wrap="square" lIns="91440" tIns="45720" rIns="91440" bIns="45720" numCol="1" spcCol="0" rtlCol="0" fromWordArt="0" anchor="t" anchorCtr="0" forceAA="0" compatLnSpc="1">
+                        <a:prstTxWarp prst="textNoShape">
+                          <a:avLst/>
+                        </a:prstTxWarp>
+                        <a:noAutofit/>
+                      </wps:bodyPr>
+                    </wps:wsp>
+                  </a:graphicData>
+                </a:graphic>
+                <wp14:sizeRelH relativeFrom="margin">
+                  <wp14:pctWidth>0</wp14:pctWidth>
+                </wp14:sizeRelH>
+              </wp:anchor>
+            </w:drawing>
+          </mc:Choice>
+          <mc:Fallback>
+            <w:pict>
+              <v:shape w14:anchorId="7B2B25A0" id="Text Box 214" o:spid="_x0000_s1042" type="#_x0000_t202" style="position:absolute;margin-left:584.4pt;margin-top:133.2pt;width:33pt;height:19.8pt;z-index:251750400;visibility:visible;mso-wrap-style:square;mso-width-percent:0;mso-wrap-distance-left:9pt;mso-wrap-distance-top:0;mso-wrap-distance-right:9pt;mso-wrap-distance-bottom:0;mso-position-horizontal:absolute;mso-position-horizontal-relative:text;mso-position-vertical:absolute;mso-position-vertical-relative:text;mso-width-percent:0;mso-width-relative:margin;v-text-anchor:top" o:gfxdata="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" fillcolor="black [3213]" strokecolor="black [3213]" strokeweight=".5pt">
+                <v:textbox>
+                  <w:txbxContent>
+                    <w:p>
+                      <w:pPr>
+                        <w:rPr>
+                          <w:rFonts w:ascii="Times New Roman" w:hAnsi="Times New Roman" w:cs="Times New Roman"/>
+                          <w:b/>
+                          <w:bCs/>
+                          <w:color w:val="FFFFFF" w:themeColor="background1"/>
+                        </w:rPr>
+                      </w:pPr>
+                      <w:r>
+                        <w:rPr>
+                          <w:rFonts w:ascii="Times New Roman" w:hAnsi="Times New Roman" w:cs="Times New Roman"/>
+                          <w:b/>
+                          <w:bCs/>
+                          <w:color w:val="FFFFFF" w:themeColor="background1"/>
+                        </w:rPr>
+                        <w:t>255</w:t>
+                      </w:r>
+                    </w:p>
+                  </w:txbxContent>
+                </v:textbox>
+              </v:shape>
+            </w:pict>
+          </mc:Fallback>
+        </mc:AlternateContent>
+      </w:r>
+      <w:r>
+        <w:rPr>
+          <w:noProof/>
+        </w:rPr>
+        <mc:AlternateContent>
+          <mc:Choice Requires="wps">
+            <w:drawing>
+              <wp:anchor distT="0" distB="0" distL="114300" distR="114300" simplePos="0" relativeHeight="251743232" behindDoc="0" locked="0" layoutInCell="1" allowOverlap="1" wp14:anchorId="1E0069F9" wp14:editId="18963AD4">
+                <wp:simplePos x="0" y="0"/>
+                <wp:positionH relativeFrom="column">
+                  <wp:posOffset>6435090</wp:posOffset>
+                </wp:positionH>
+                <wp:positionV relativeFrom="paragraph">
+                  <wp:posOffset>1234440</wp:posOffset>
                 </wp:positionV>
                 <wp:extent cx="342900" cy="358140"/>
                 <wp:effectExtent l="0" t="0" r="19050" b="22860"/>
                 <wp:wrapNone/>
-                <wp:docPr id="56" name="타원 56"/>
+                <wp:docPr id="58" name="타원 58"/>
                 <wp:cNvGraphicFramePr/>
                 <a:graphic xmlns:a="http://schemas.openxmlformats.org/drawingml/2006/main">
                   <a:graphicData uri="http://schemas.microsoft.com/office/word/2010/wordprocessingShape">
@@ -1528,7 +2795,7 @@
           </mc:Choice>
           <mc:Fallback>
             <w:pict>
-              <v:oval w14:anchorId="6657DA2D" id="타원 56" o:spid="_x0000_s1026" style="position:absolute;margin-left:510.6pt;margin-top:204.9pt;width:27pt;height:28.2pt;z-index:251741184;visibility:visible;mso-wrap-style:square;mso-width-percent:0;mso-height-percent:0;mso-wrap-distance-left:9pt;mso-wrap-distance-top:0;mso-wrap-distance-right:9pt;mso-wrap-distance-bottom:0;mso-position-horizontal:absolute;mso-position-horizontal-relative:text;mso-position-vertical:absolute;mso-position-vertical-relative:text;mso-width-percent:0;mso-height-percent:0;mso-width-relative:margin;mso-height-relative:margin;v-text-anchor:middle" o:gfxdata="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" fillcolor="#4472c4 [3204]" strokecolor="#1f3763 [1604]" strokeweight="1pt">
+              <v:oval w14:anchorId="49CF4B28" id="타원 58" o:spid="_x0000_s1026" style="position:absolute;margin-left:506.7pt;margin-top:97.2pt;width:27pt;height:28.2pt;z-index:251743232;visibility:visible;mso-wrap-style:square;mso-width-percent:0;mso-height-percent:0;mso-wrap-distance-left:9pt;mso-wrap-distance-top:0;mso-wrap-distance-right:9pt;mso-wrap-distance-bottom:0;mso-position-horizontal:absolute;mso-position-horizontal-relative:text;mso-position-vertical:absolute;mso-position-vertical-relative:text;mso-width-percent:0;mso-height-percent:0;mso-width-relative:margin;mso-height-relative:margin;v-text-anchor:middle" o:gfxdata="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" fillcolor="#4472c4 [3204]" strokecolor="#1f3763 [1604]" strokeweight="1pt">
                 <v:stroke joinstyle="miter"/>
               </v:oval>
             </w:pict>
@@ -1542,18 +2809,18 @@
         <mc:AlternateContent>
           <mc:Choice Requires="wps">
             <w:drawing>
-              <wp:anchor distT="0" distB="0" distL="114300" distR="114300" simplePos="0" relativeHeight="251723776" behindDoc="0" locked="0" layoutInCell="1" allowOverlap="1" wp14:anchorId="5FF5CC2F" wp14:editId="3C7F7A0F">
+              <wp:anchor distT="0" distB="0" distL="114300" distR="114300" simplePos="0" relativeHeight="251744256" behindDoc="0" locked="0" layoutInCell="1" allowOverlap="1" wp14:anchorId="2F21E8A0" wp14:editId="060C15CA">
                 <wp:simplePos x="0" y="0"/>
-                <wp:positionH relativeFrom="margin">
-                  <wp:posOffset>5385435</wp:posOffset>
+                <wp:positionH relativeFrom="column">
+                  <wp:posOffset>5570220</wp:posOffset>
                 </wp:positionH>
                 <wp:positionV relativeFrom="paragraph">
-                  <wp:posOffset>4008120</wp:posOffset>
+                  <wp:posOffset>1684020</wp:posOffset>
                 </wp:positionV>
-                <wp:extent cx="2552700" cy="1645920"/>
-                <wp:effectExtent l="0" t="0" r="19050" b="11430"/>
+                <wp:extent cx="243840" cy="251460"/>
+                <wp:effectExtent l="0" t="0" r="22860" b="15240"/>
                 <wp:wrapNone/>
-                <wp:docPr id="2" name="Text Box 2"/>
+                <wp:docPr id="59" name="Text Box 59"/>
                 <wp:cNvGraphicFramePr/>
                 <a:graphic xmlns:a="http://schemas.openxmlformats.org/drawingml/2006/main">
                   <a:graphicData uri="http://schemas.microsoft.com/office/word/2010/wordprocessingShape">
@@ -1562,7 +2829,7 @@
                       <wps:spPr>
                         <a:xfrm>
                           <a:off x="0" y="0"/>
-                          <a:ext cx="2552700" cy="1645920"/>
+                          <a:ext cx="243840" cy="251460"/>
                         </a:xfrm>
                         <a:prstGeom prst="rect">
                           <a:avLst/>
@@ -1572,7 +2839,7 @@
                         </a:solidFill>
                         <a:ln w="6350">
                           <a:solidFill>
-                            <a:prstClr val="black"/>
+                            <a:schemeClr val="tx1"/>
                           </a:solidFill>
                         </a:ln>
                       </wps:spPr>
@@ -1585,8 +2852,6 @@
                                 <w:b/>
                                 <w:bCs/>
                                 <w:color w:val="FFFFFF" w:themeColor="background1"/>
-                                <w:sz w:val="32"/>
-                                <w:szCs w:val="32"/>
                               </w:rPr>
                             </w:pPr>
                             <w:r>
@@ -1595,10 +2860,365 @@
                                 <w:b/>
                                 <w:bCs/>
                                 <w:color w:val="FFFFFF" w:themeColor="background1"/>
-                                <w:sz w:val="32"/>
-                                <w:szCs w:val="32"/>
                               </w:rPr>
-                              <w:t>If the red value is in between [lower bound] and [upper bound], then the computer will understand that it is red.</w:t>
+                              <w:t>0</w:t>
+                            </w:r>
+                          </w:p>
+                        </w:txbxContent>
+                      </wps:txbx>
+                      <wps:bodyPr rot="0" spcFirstLastPara="0" vertOverflow="overflow" horzOverflow="overflow" vert="horz" wrap="square" lIns="91440" tIns="45720" rIns="91440" bIns="45720" numCol="1" spcCol="0" rtlCol="0" fromWordArt="0" anchor="t" anchorCtr="0" forceAA="0" compatLnSpc="1">
+                        <a:prstTxWarp prst="textNoShape">
+                          <a:avLst/>
+                        </a:prstTxWarp>
+                        <a:noAutofit/>
+                      </wps:bodyPr>
+                    </wps:wsp>
+                  </a:graphicData>
+                </a:graphic>
+              </wp:anchor>
+            </w:drawing>
+          </mc:Choice>
+          <mc:Fallback>
+            <w:pict>
+              <v:shape w14:anchorId="2F21E8A0" id="Text Box 59" o:spid="_x0000_s1043" type="#_x0000_t202" style="position:absolute;margin-left:438.6pt;margin-top:132.6pt;width:19.2pt;height:19.8pt;z-index:251744256;visibility:visible;mso-wrap-style:square;mso-wrap-distance-left:9pt;mso-wrap-distance-top:0;mso-wrap-distance-right:9pt;mso-wrap-distance-bottom:0;mso-position-horizontal:absolute;mso-position-horizontal-relative:text;mso-position-vertical:absolute;mso-position-vertical-relative:text;v-text-anchor:top" o:gfxdata="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" fillcolor="black [3213]" strokecolor="black [3213]" strokeweight=".5pt">
+                <v:textbox>
+                  <w:txbxContent>
+                    <w:p>
+                      <w:pPr>
+                        <w:rPr>
+                          <w:rFonts w:ascii="Times New Roman" w:hAnsi="Times New Roman" w:cs="Times New Roman"/>
+                          <w:b/>
+                          <w:bCs/>
+                          <w:color w:val="FFFFFF" w:themeColor="background1"/>
+                        </w:rPr>
+                      </w:pPr>
+                      <w:r>
+                        <w:rPr>
+                          <w:rFonts w:ascii="Times New Roman" w:hAnsi="Times New Roman" w:cs="Times New Roman"/>
+                          <w:b/>
+                          <w:bCs/>
+                          <w:color w:val="FFFFFF" w:themeColor="background1"/>
+                        </w:rPr>
+                        <w:t>0</w:t>
+                      </w:r>
+                    </w:p>
+                  </w:txbxContent>
+                </v:textbox>
+              </v:shape>
+            </w:pict>
+          </mc:Fallback>
+        </mc:AlternateContent>
+      </w:r>
+      <w:r>
+        <w:rPr>
+          <w:noProof/>
+        </w:rPr>
+        <mc:AlternateContent>
+          <mc:Choice Requires="wpg">
+            <w:drawing>
+              <wp:anchor distT="0" distB="0" distL="114300" distR="114300" simplePos="0" relativeHeight="251736064" behindDoc="0" locked="0" layoutInCell="1" allowOverlap="1" wp14:anchorId="759A0BCA" wp14:editId="75572E7D">
+                <wp:simplePos x="0" y="0"/>
+                <wp:positionH relativeFrom="column">
+                  <wp:posOffset>5509260</wp:posOffset>
+                </wp:positionH>
+                <wp:positionV relativeFrom="paragraph">
+                  <wp:posOffset>815340</wp:posOffset>
+                </wp:positionV>
+                <wp:extent cx="2251710" cy="819150"/>
+                <wp:effectExtent l="19050" t="0" r="15240" b="38100"/>
+                <wp:wrapNone/>
+                <wp:docPr id="49" name="그룹 49"/>
+                <wp:cNvGraphicFramePr/>
+                <a:graphic xmlns:a="http://schemas.openxmlformats.org/drawingml/2006/main">
+                  <a:graphicData uri="http://schemas.microsoft.com/office/word/2010/wordprocessingGroup">
+                    <wpg:wgp>
+                      <wpg:cNvGrpSpPr/>
+                      <wpg:grpSpPr>
+                        <a:xfrm>
+                          <a:off x="0" y="0"/>
+                          <a:ext cx="2251710" cy="819150"/>
+                          <a:chOff x="0" y="0"/>
+                          <a:chExt cx="2251710" cy="819150"/>
+                        </a:xfrm>
+                      </wpg:grpSpPr>
+                      <wps:wsp>
+                        <wps:cNvPr id="39" name="화살표: 왼쪽/오른쪽 39"/>
+                        <wps:cNvSpPr/>
+                        <wps:spPr>
+                          <a:xfrm>
+                            <a:off x="0" y="400050"/>
+                            <a:ext cx="2232660" cy="419100"/>
+                          </a:xfrm>
+                          <a:prstGeom prst="leftRightArrow">
+                            <a:avLst/>
+                          </a:prstGeom>
+                          <a:solidFill>
+                            <a:schemeClr val="bg1"/>
+                          </a:solidFill>
+                          <a:ln>
+                            <a:solidFill>
+                              <a:schemeClr val="bg1"/>
+                            </a:solidFill>
+                          </a:ln>
+                        </wps:spPr>
+                        <wps:style>
+                          <a:lnRef idx="2">
+                            <a:schemeClr val="accent1">
+                              <a:shade val="50000"/>
+                            </a:schemeClr>
+                          </a:lnRef>
+                          <a:fillRef idx="1">
+                            <a:schemeClr val="accent1"/>
+                          </a:fillRef>
+                          <a:effectRef idx="0">
+                            <a:schemeClr val="accent1"/>
+                          </a:effectRef>
+                          <a:fontRef idx="minor">
+                            <a:schemeClr val="lt1"/>
+                          </a:fontRef>
+                        </wps:style>
+                        <wps:bodyPr rot="0" spcFirstLastPara="0" vertOverflow="overflow" horzOverflow="overflow" vert="horz" wrap="square" lIns="91440" tIns="45720" rIns="91440" bIns="45720" numCol="1" spcCol="0" rtlCol="0" fromWordArt="0" anchor="ctr" anchorCtr="0" forceAA="0" compatLnSpc="1">
+                          <a:prstTxWarp prst="textNoShape">
+                            <a:avLst/>
+                          </a:prstTxWarp>
+                          <a:noAutofit/>
+                        </wps:bodyPr>
+                      </wps:wsp>
+                      <wps:wsp>
+                        <wps:cNvPr id="46" name="Text Box 46"/>
+                        <wps:cNvSpPr txBox="1"/>
+                        <wps:spPr>
+                          <a:xfrm>
+                            <a:off x="19050" y="0"/>
+                            <a:ext cx="1767840" cy="342900"/>
+                          </a:xfrm>
+                          <a:prstGeom prst="rect">
+                            <a:avLst/>
+                          </a:prstGeom>
+                          <a:solidFill>
+                            <a:schemeClr val="tx1"/>
+                          </a:solidFill>
+                          <a:ln w="6350">
+                            <a:noFill/>
+                          </a:ln>
+                        </wps:spPr>
+                        <wps:txbx>
+                          <w:txbxContent>
+                            <w:p>
+                              <w:pPr>
+                                <w:rPr>
+                                  <w:rFonts w:ascii="Times New Roman" w:hAnsi="Times New Roman" w:cs="Times New Roman"/>
+                                  <w:color w:val="FFFFFF" w:themeColor="background1"/>
+                                  <w:sz w:val="28"/>
+                                  <w:szCs w:val="28"/>
+                                  <w14:textOutline w14:w="9525" w14:cap="rnd" w14:cmpd="sng" w14:algn="ctr">
+                                    <w14:solidFill>
+                                      <w14:schemeClr w14:val="bg1"/>
+                                    </w14:solidFill>
+                                    <w14:prstDash w14:val="solid"/>
+                                    <w14:bevel/>
+                                  </w14:textOutline>
+                                </w:rPr>
+                              </w:pPr>
+                              <w:r>
+                                <w:rPr>
+                                  <w:rFonts w:ascii="Times New Roman" w:hAnsi="Times New Roman" w:cs="Times New Roman"/>
+                                  <w:color w:val="FFFFFF" w:themeColor="background1"/>
+                                  <w:sz w:val="28"/>
+                                  <w:szCs w:val="28"/>
+                                  <w14:textOutline w14:w="9525" w14:cap="rnd" w14:cmpd="sng" w14:algn="ctr">
+                                    <w14:solidFill>
+                                      <w14:schemeClr w14:val="bg1"/>
+                                    </w14:solidFill>
+                                    <w14:prstDash w14:val="solid"/>
+                                    <w14:bevel/>
+                                  </w14:textOutline>
+                                </w:rPr>
+                                <w:t>Lower Bound for Red</w:t>
+                              </w:r>
+                            </w:p>
+                          </w:txbxContent>
+                        </wps:txbx>
+                        <wps:bodyPr rot="0" spcFirstLastPara="0" vertOverflow="overflow" horzOverflow="overflow" vert="horz" wrap="square" lIns="91440" tIns="45720" rIns="91440" bIns="45720" numCol="1" spcCol="0" rtlCol="0" fromWordArt="0" anchor="t" anchorCtr="0" forceAA="0" compatLnSpc="1">
+                          <a:prstTxWarp prst="textNoShape">
+                            <a:avLst/>
+                          </a:prstTxWarp>
+                          <a:noAutofit/>
+                        </wps:bodyPr>
+                      </wps:wsp>
+                      <wps:wsp>
+                        <wps:cNvPr id="48" name="직사각형 48"/>
+                        <wps:cNvSpPr/>
+                        <wps:spPr>
+                          <a:xfrm>
+                            <a:off x="1809750" y="15240"/>
+                            <a:ext cx="441960" cy="304800"/>
+                          </a:xfrm>
+                          <a:prstGeom prst="rect">
+                            <a:avLst/>
+                          </a:prstGeom>
+                          <a:ln>
+                            <a:solidFill>
+                              <a:schemeClr val="bg1"/>
+                            </a:solidFill>
+                          </a:ln>
+                        </wps:spPr>
+                        <wps:style>
+                          <a:lnRef idx="2">
+                            <a:schemeClr val="accent6"/>
+                          </a:lnRef>
+                          <a:fillRef idx="1">
+                            <a:schemeClr val="lt1"/>
+                          </a:fillRef>
+                          <a:effectRef idx="0">
+                            <a:schemeClr val="accent6"/>
+                          </a:effectRef>
+                          <a:fontRef idx="minor">
+                            <a:schemeClr val="dk1"/>
+                          </a:fontRef>
+                        </wps:style>
+                        <wps:txbx>
+                          <w:txbxContent>
+                            <w:p>
+                              <w:pPr>
+                                <w:jc w:val="center"/>
+                              </w:pPr>
+                              <w:r>
+                                <w:t>#</w:t>
+                              </w:r>
+                            </w:p>
+                          </w:txbxContent>
+                        </wps:txbx>
+                        <wps:bodyPr rot="0" spcFirstLastPara="0" vertOverflow="overflow" horzOverflow="overflow" vert="horz" wrap="square" lIns="91440" tIns="45720" rIns="91440" bIns="45720" numCol="1" spcCol="0" rtlCol="0" fromWordArt="0" anchor="ctr" anchorCtr="0" forceAA="0" compatLnSpc="1">
+                          <a:prstTxWarp prst="textNoShape">
+                            <a:avLst/>
+                          </a:prstTxWarp>
+                          <a:noAutofit/>
+                        </wps:bodyPr>
+                      </wps:wsp>
+                    </wpg:wgp>
+                  </a:graphicData>
+                </a:graphic>
+              </wp:anchor>
+            </w:drawing>
+          </mc:Choice>
+          <mc:Fallback>
+            <w:pict>
+              <v:group w14:anchorId="759A0BCA" id="그룹 49" o:spid="_x0000_s1044" style="position:absolute;margin-left:433.8pt;margin-top:64.2pt;width:177.3pt;height:64.5pt;z-index:251736064" coordsize="22517,8191" o:gfxdata="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">
+                <v:shape id="화살표: 왼쪽/오른쪽 39" o:spid="_x0000_s1045" type="#_x0000_t69" style="position:absolute;top:4000;width:22326;height:4191;visibility:visible;mso-wrap-style:square;v-text-anchor:middle" o:gfxdata="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" adj="2027" fillcolor="white [3212]" strokecolor="white [3212]" strokeweight="1pt"/>
+                <v:shape id="Text Box 46" o:spid="_x0000_s1046" type="#_x0000_t202" style="position:absolute;left:190;width:17678;height:3429;visibility:visible;mso-wrap-style:square;v-text-anchor:top" o:gfxdata="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" fillcolor="black [3213]" stroked="f" strokeweight=".5pt">
+                  <v:textbox>
+                    <w:txbxContent>
+                      <w:p>
+                        <w:pPr>
+                          <w:rPr>
+                            <w:rFonts w:ascii="Times New Roman" w:hAnsi="Times New Roman" w:cs="Times New Roman"/>
+                            <w:color w:val="FFFFFF" w:themeColor="background1"/>
+                            <w:sz w:val="28"/>
+                            <w:szCs w:val="28"/>
+                            <w14:textOutline w14:w="9525" w14:cap="rnd" w14:cmpd="sng" w14:algn="ctr">
+                              <w14:solidFill>
+                                <w14:schemeClr w14:val="bg1"/>
+                              </w14:solidFill>
+                              <w14:prstDash w14:val="solid"/>
+                              <w14:bevel/>
+                            </w14:textOutline>
+                          </w:rPr>
+                        </w:pPr>
+                        <w:r>
+                          <w:rPr>
+                            <w:rFonts w:ascii="Times New Roman" w:hAnsi="Times New Roman" w:cs="Times New Roman"/>
+                            <w:color w:val="FFFFFF" w:themeColor="background1"/>
+                            <w:sz w:val="28"/>
+                            <w:szCs w:val="28"/>
+                            <w14:textOutline w14:w="9525" w14:cap="rnd" w14:cmpd="sng" w14:algn="ctr">
+                              <w14:solidFill>
+                                <w14:schemeClr w14:val="bg1"/>
+                              </w14:solidFill>
+                              <w14:prstDash w14:val="solid"/>
+                              <w14:bevel/>
+                            </w14:textOutline>
+                          </w:rPr>
+                          <w:t>Lower Bound for Red</w:t>
+                        </w:r>
+                      </w:p>
+                    </w:txbxContent>
+                  </v:textbox>
+                </v:shape>
+                <v:rect id="직사각형 48" o:spid="_x0000_s1047" style="position:absolute;left:18097;top:152;width:4420;height:3048;visibility:visible;mso-wrap-style:square;v-text-anchor:middle" o:gfxdata="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" fillcolor="white [3201]" strokecolor="white [3212]" strokeweight="1pt">
+                  <v:textbox>
+                    <w:txbxContent>
+                      <w:p>
+                        <w:pPr>
+                          <w:jc w:val="center"/>
+                        </w:pPr>
+                        <w:r>
+                          <w:t>#</w:t>
+                        </w:r>
+                      </w:p>
+                    </w:txbxContent>
+                  </v:textbox>
+                </v:rect>
+              </v:group>
+            </w:pict>
+          </mc:Fallback>
+        </mc:AlternateContent>
+      </w:r>
+      <w:r>
+        <w:rPr>
+          <w:noProof/>
+        </w:rPr>
+        <mc:AlternateContent>
+          <mc:Choice Requires="wps">
+            <w:drawing>
+              <wp:anchor distT="0" distB="0" distL="114300" distR="114300" simplePos="0" relativeHeight="251652096" behindDoc="0" locked="0" layoutInCell="1" allowOverlap="1" wp14:anchorId="32B6A1F5" wp14:editId="51896D0A">
+                <wp:simplePos x="0" y="0"/>
+                <wp:positionH relativeFrom="column">
+                  <wp:posOffset>944880</wp:posOffset>
+                </wp:positionH>
+                <wp:positionV relativeFrom="paragraph">
+                  <wp:posOffset>1729740</wp:posOffset>
+                </wp:positionV>
+                <wp:extent cx="1676400" cy="335280"/>
+                <wp:effectExtent l="0" t="0" r="19050" b="26670"/>
+                <wp:wrapNone/>
+                <wp:docPr id="4" name="Text Box 4"/>
+                <wp:cNvGraphicFramePr/>
+                <a:graphic xmlns:a="http://schemas.openxmlformats.org/drawingml/2006/main">
+                  <a:graphicData uri="http://schemas.microsoft.com/office/word/2010/wordprocessingShape">
+                    <wps:wsp>
+                      <wps:cNvSpPr txBox="1"/>
+                      <wps:spPr>
+                        <a:xfrm>
+                          <a:off x="0" y="0"/>
+                          <a:ext cx="1676400" cy="335280"/>
+                        </a:xfrm>
+                        <a:prstGeom prst="rect">
+                          <a:avLst/>
+                        </a:prstGeom>
+                        <a:solidFill>
+                          <a:schemeClr val="lt1"/>
+                        </a:solidFill>
+                        <a:ln w="6350">
+                          <a:solidFill>
+                            <a:schemeClr val="bg1"/>
+                          </a:solidFill>
+                        </a:ln>
+                      </wps:spPr>
+                      <wps:txbx>
+                        <w:txbxContent>
+                          <w:p>
+                            <w:pPr>
+                              <w:jc w:val="center"/>
+                              <w:rPr>
+                                <w:rFonts w:ascii="Times New Roman" w:hAnsi="Times New Roman" w:cs="Times New Roman"/>
+                              </w:rPr>
+                            </w:pPr>
+                            <w:r>
+                              <w:rPr>
+                                <w:rFonts w:ascii="Times New Roman" w:hAnsi="Times New Roman" w:cs="Times New Roman"/>
+                              </w:rPr>
+                              <w:t>Stop Sign Image</w:t>
                             </w:r>
                           </w:p>
                         </w:txbxContent>
@@ -1623,122 +3243,7 @@
           </mc:Choice>
           <mc:Fallback>
             <w:pict>
-              <v:shape w14:anchorId="5FF5CC2F" id="Text Box 2" o:spid="_x0000_s1035" type="#_x0000_t202" style="position:absolute;margin-left:424.05pt;margin-top:315.6pt;width:201pt;height:129.6pt;z-index:251723776;visibility:visible;mso-wrap-style:square;mso-width-percent:0;mso-height-percent:0;mso-wrap-distance-left:9pt;mso-wrap-distance-top:0;mso-wrap-distance-right:9pt;mso-wrap-distance-bottom:0;mso-position-horizontal:absolute;mso-position-horizontal-relative:margin;mso-position-vertical:absolute;mso-position-vertical-relative:text;mso-width-percent:0;mso-height-percent:0;mso-width-relative:margin;mso-height-relative:margin;v-text-anchor:top" o:gfxdata="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" fillcolor="black [3213]" strokeweight=".5pt">
-                <v:textbox>
-                  <w:txbxContent>
-                    <w:p>
-                      <w:pPr>
-                        <w:rPr>
-                          <w:rFonts w:ascii="Times New Roman" w:hAnsi="Times New Roman" w:cs="Times New Roman"/>
-                          <w:b/>
-                          <w:bCs/>
-                          <w:color w:val="FFFFFF" w:themeColor="background1"/>
-                          <w:sz w:val="32"/>
-                          <w:szCs w:val="32"/>
-                        </w:rPr>
-                      </w:pPr>
-                      <w:r>
-                        <w:rPr>
-                          <w:rFonts w:ascii="Times New Roman" w:hAnsi="Times New Roman" w:cs="Times New Roman"/>
-                          <w:b/>
-                          <w:bCs/>
-                          <w:color w:val="FFFFFF" w:themeColor="background1"/>
-                          <w:sz w:val="32"/>
-                          <w:szCs w:val="32"/>
-                        </w:rPr>
-                        <w:t>If the red value is in between [lower bound] and [upper bound], then the computer will understand that it is red.</w:t>
-                      </w:r>
-                    </w:p>
-                  </w:txbxContent>
-                </v:textbox>
-                <w10:wrap anchorx="margin"/>
-              </v:shape>
-            </w:pict>
-          </mc:Fallback>
-        </mc:AlternateContent>
-      </w:r>
-      <w:r>
-        <w:rPr>
-          <w:noProof/>
-        </w:rPr>
-        <mc:AlternateContent>
-          <mc:Choice Requires="wps">
-            <w:drawing>
-              <wp:anchor distT="0" distB="0" distL="114300" distR="114300" simplePos="0" relativeHeight="251739136" behindDoc="0" locked="0" layoutInCell="1" allowOverlap="1" wp14:anchorId="40FA0C83" wp14:editId="017A6C44">
-                <wp:simplePos x="0" y="0"/>
-                <wp:positionH relativeFrom="column">
-                  <wp:posOffset>6995160</wp:posOffset>
-                </wp:positionH>
-                <wp:positionV relativeFrom="paragraph">
-                  <wp:posOffset>3375660</wp:posOffset>
-                </wp:positionV>
-                <wp:extent cx="800100" cy="441960"/>
-                <wp:effectExtent l="0" t="0" r="19050" b="15240"/>
-                <wp:wrapNone/>
-                <wp:docPr id="55" name="직사각형 55"/>
-                <wp:cNvGraphicFramePr/>
-                <a:graphic xmlns:a="http://schemas.openxmlformats.org/drawingml/2006/main">
-                  <a:graphicData uri="http://schemas.microsoft.com/office/word/2010/wordprocessingShape">
-                    <wps:wsp>
-                      <wps:cNvSpPr/>
-                      <wps:spPr>
-                        <a:xfrm>
-                          <a:off x="0" y="0"/>
-                          <a:ext cx="800100" cy="441960"/>
-                        </a:xfrm>
-                        <a:prstGeom prst="rect">
-                          <a:avLst/>
-                        </a:prstGeom>
-                      </wps:spPr>
-                      <wps:style>
-                        <a:lnRef idx="2">
-                          <a:schemeClr val="accent1">
-                            <a:shade val="50000"/>
-                          </a:schemeClr>
-                        </a:lnRef>
-                        <a:fillRef idx="1">
-                          <a:schemeClr val="accent1"/>
-                        </a:fillRef>
-                        <a:effectRef idx="0">
-                          <a:schemeClr val="accent1"/>
-                        </a:effectRef>
-                        <a:fontRef idx="minor">
-                          <a:schemeClr val="lt1"/>
-                        </a:fontRef>
-                      </wps:style>
-                      <wps:txbx>
-                        <w:txbxContent>
-                          <w:p>
-                            <w:pPr>
-                              <w:jc w:val="center"/>
-                              <w:rPr>
-                                <w:rFonts w:ascii="Times New Roman" w:hAnsi="Times New Roman" w:cs="Times New Roman"/>
-                              </w:rPr>
-                            </w:pPr>
-                            <w:r>
-                              <w:rPr>
-                                <w:rFonts w:ascii="Times New Roman" w:hAnsi="Times New Roman" w:cs="Times New Roman"/>
-                              </w:rPr>
-                              <w:t>Confirm</w:t>
-                            </w:r>
-                          </w:p>
-                        </w:txbxContent>
-                      </wps:txbx>
-                      <wps:bodyPr rot="0" spcFirstLastPara="0" vertOverflow="overflow" horzOverflow="overflow" vert="horz" wrap="square" lIns="91440" tIns="45720" rIns="91440" bIns="45720" numCol="1" spcCol="0" rtlCol="0" fromWordArt="0" anchor="ctr" anchorCtr="0" forceAA="0" compatLnSpc="1">
-                        <a:prstTxWarp prst="textNoShape">
-                          <a:avLst/>
-                        </a:prstTxWarp>
-                        <a:noAutofit/>
-                      </wps:bodyPr>
-                    </wps:wsp>
-                  </a:graphicData>
-                </a:graphic>
-              </wp:anchor>
-            </w:drawing>
-          </mc:Choice>
-          <mc:Fallback>
-            <w:pict>
-              <v:rect w14:anchorId="40FA0C83" id="직사각형 55" o:spid="_x0000_s1036" style="position:absolute;margin-left:550.8pt;margin-top:265.8pt;width:63pt;height:34.8pt;z-index:251739136;visibility:visible;mso-wrap-style:square;mso-wrap-distance-left:9pt;mso-wrap-distance-top:0;mso-wrap-distance-right:9pt;mso-wrap-distance-bottom:0;mso-position-horizontal:absolute;mso-position-horizontal-relative:text;mso-position-vertical:absolute;mso-position-vertical-relative:text;v-text-anchor:middle" o:gfxdata="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" fillcolor="#4472c4 [3204]" strokecolor="#1f3763 [1604]" strokeweight="1pt">
+              <v:shape w14:anchorId="32B6A1F5" id="Text Box 4" o:spid="_x0000_s1048" type="#_x0000_t202" style="position:absolute;margin-left:74.4pt;margin-top:136.2pt;width:132pt;height:26.4pt;z-index:251652096;visibility:visible;mso-wrap-style:square;mso-width-percent:0;mso-height-percent:0;mso-wrap-distance-left:9pt;mso-wrap-distance-top:0;mso-wrap-distance-right:9pt;mso-wrap-distance-bottom:0;mso-position-horizontal:absolute;mso-position-horizontal-relative:text;mso-position-vertical:absolute;mso-position-vertical-relative:text;mso-width-percent:0;mso-height-percent:0;mso-width-relative:margin;mso-height-relative:margin;v-text-anchor:top" o:gfxdata="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" fillcolor="white [3201]" strokecolor="white [3212]" strokeweight=".5pt">
                 <v:textbox>
                   <w:txbxContent>
                     <w:p>
@@ -1752,12 +3257,12 @@
                         <w:rPr>
                           <w:rFonts w:ascii="Times New Roman" w:hAnsi="Times New Roman" w:cs="Times New Roman"/>
                         </w:rPr>
-                        <w:t>Confirm</w:t>
+                        <w:t>Stop Sign Image</w:t>
                       </w:r>
                     </w:p>
                   </w:txbxContent>
                 </v:textbox>
-              </v:rect>
+              </v:shape>
             </w:pict>
           </mc:Fallback>
         </mc:AlternateContent>
@@ -1851,6 +3356,65 @@
                               </w:rPr>
                               <w:t>.</w:t>
                             </w:r>
+                            <w:r>
+                              <w:rPr>
+                                <w:noProof/>
+                              </w:rPr>
+                              <w:t xml:space="preserve"> </w:t>
+                            </w:r>
+                            <w:r>
+                              <w:rPr>
+                                <w:noProof/>
+                              </w:rPr>
+                              <w:drawing>
+                                <wp:inline distT="0" distB="0" distL="0" distR="0" wp14:anchorId="5552BC03" wp14:editId="6203A06C">
+                                  <wp:extent cx="2575560" cy="1432560"/>
+                                  <wp:effectExtent l="0" t="0" r="0" b="0"/>
+                                  <wp:docPr id="19" name="그림 19"/>
+                                  <wp:cNvGraphicFramePr>
+                                    <a:graphicFrameLocks xmlns:a="http://schemas.openxmlformats.org/drawingml/2006/main" noChangeAspect="1"/>
+                                  </wp:cNvGraphicFramePr>
+                                  <a:graphic xmlns:a="http://schemas.openxmlformats.org/drawingml/2006/main">
+                                    <a:graphicData uri="http://schemas.openxmlformats.org/drawingml/2006/picture">
+                                      <pic:pic xmlns:pic="http://schemas.openxmlformats.org/drawingml/2006/picture">
+                                        <pic:nvPicPr>
+                                          <pic:cNvPr id="0" name="Picture 1"/>
+                                          <pic:cNvPicPr>
+                                            <a:picLocks noChangeAspect="1" noChangeArrowheads="1"/>
+                                          </pic:cNvPicPr>
+                                        </pic:nvPicPr>
+                                        <pic:blipFill>
+                                          <a:blip r:embed="rId11">
+                                            <a:extLst>
+                                              <a:ext uri="{28A0092B-C50C-407E-A947-70E740481C1C}">
+                                                <a14:useLocalDpi xmlns:a14="http://schemas.microsoft.com/office/drawing/2010/main" val="0"/>
+                                              </a:ext>
+                                            </a:extLst>
+                                          </a:blip>
+                                          <a:srcRect/>
+                                          <a:stretch>
+                                            <a:fillRect/>
+                                          </a:stretch>
+                                        </pic:blipFill>
+                                        <pic:spPr bwMode="auto">
+                                          <a:xfrm>
+                                            <a:off x="0" y="0"/>
+                                            <a:ext cx="2575560" cy="1432560"/>
+                                          </a:xfrm>
+                                          <a:prstGeom prst="rect">
+                                            <a:avLst/>
+                                          </a:prstGeom>
+                                          <a:noFill/>
+                                          <a:ln>
+                                            <a:noFill/>
+                                          </a:ln>
+                                        </pic:spPr>
+                                      </pic:pic>
+                                    </a:graphicData>
+                                  </a:graphic>
+                                </wp:inline>
+                              </w:drawing>
+                            </w:r>
                           </w:p>
                           <w:p>
                             <w:pPr>
@@ -1907,7 +3471,7 @@
           </mc:Choice>
           <mc:Fallback>
             <w:pict>
-              <v:shape w14:anchorId="27738EC8" id="Text Box 221" o:spid="_x0000_s1037" type="#_x0000_t202" style="position:absolute;margin-left:6.6pt;margin-top:279.6pt;width:406.8pt;height:50.4pt;z-index:251712512;visibility:visible;mso-wrap-style:square;mso-width-percent:0;mso-height-percent:0;mso-wrap-distance-left:9pt;mso-wrap-distance-top:0;mso-wrap-distance-right:9pt;mso-wrap-distance-bottom:0;mso-position-horizontal:absolute;mso-position-horizontal-relative:margin;mso-position-vertical:absolute;mso-position-vertical-relative:text;mso-width-percent:0;mso-height-percent:0;mso-width-relative:margin;mso-height-relative:margin;v-text-anchor:top" o:gfxdata="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" fillcolor="black [3213]" stroked="f" strokeweight=".5pt">
+              <v:shape w14:anchorId="27738EC8" id="Text Box 221" o:spid="_x0000_s1049" type="#_x0000_t202" style="position:absolute;margin-left:6.6pt;margin-top:279.6pt;width:406.8pt;height:50.4pt;z-index:251712512;visibility:visible;mso-wrap-style:square;mso-width-percent:0;mso-height-percent:0;mso-wrap-distance-left:9pt;mso-wrap-distance-top:0;mso-wrap-distance-right:9pt;mso-wrap-distance-bottom:0;mso-position-horizontal:absolute;mso-position-horizontal-relative:margin;mso-position-vertical:absolute;mso-position-vertical-relative:text;mso-width-percent:0;mso-height-percent:0;mso-width-relative:margin;mso-height-relative:margin;v-text-anchor:top" o:gfxdata="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" fillcolor="black [3213]" stroked="f" strokeweight=".5pt">
                 <v:textbox>
                   <w:txbxContent>
                     <w:p>
@@ -1957,6 +3521,65 @@
                           </w14:textOutline>
                         </w:rPr>
                         <w:t>.</w:t>
+                      </w:r>
+                      <w:r>
+                        <w:rPr>
+                          <w:noProof/>
+                        </w:rPr>
+                        <w:t xml:space="preserve"> </w:t>
+                      </w:r>
+                      <w:r>
+                        <w:rPr>
+                          <w:noProof/>
+                        </w:rPr>
+                        <w:drawing>
+                          <wp:inline distT="0" distB="0" distL="0" distR="0" wp14:anchorId="5552BC03" wp14:editId="6203A06C">
+                            <wp:extent cx="2575560" cy="1432560"/>
+                            <wp:effectExtent l="0" t="0" r="0" b="0"/>
+                            <wp:docPr id="19" name="그림 19"/>
+                            <wp:cNvGraphicFramePr>
+                              <a:graphicFrameLocks xmlns:a="http://schemas.openxmlformats.org/drawingml/2006/main" noChangeAspect="1"/>
+                            </wp:cNvGraphicFramePr>
+                            <a:graphic xmlns:a="http://schemas.openxmlformats.org/drawingml/2006/main">
+                              <a:graphicData uri="http://schemas.openxmlformats.org/drawingml/2006/picture">
+                                <pic:pic xmlns:pic="http://schemas.openxmlformats.org/drawingml/2006/picture">
+                                  <pic:nvPicPr>
+                                    <pic:cNvPr id="0" name="Picture 1"/>
+                                    <pic:cNvPicPr>
+                                      <a:picLocks noChangeAspect="1" noChangeArrowheads="1"/>
+                                    </pic:cNvPicPr>
+                                  </pic:nvPicPr>
+                                  <pic:blipFill>
+                                    <a:blip r:embed="rId12">
+                                      <a:extLst>
+                                        <a:ext uri="{28A0092B-C50C-407E-A947-70E740481C1C}">
+                                          <a14:useLocalDpi xmlns:a14="http://schemas.microsoft.com/office/drawing/2010/main" val="0"/>
+                                        </a:ext>
+                                      </a:extLst>
+                                    </a:blip>
+                                    <a:srcRect/>
+                                    <a:stretch>
+                                      <a:fillRect/>
+                                    </a:stretch>
+                                  </pic:blipFill>
+                                  <pic:spPr bwMode="auto">
+                                    <a:xfrm>
+                                      <a:off x="0" y="0"/>
+                                      <a:ext cx="2575560" cy="1432560"/>
+                                    </a:xfrm>
+                                    <a:prstGeom prst="rect">
+                                      <a:avLst/>
+                                    </a:prstGeom>
+                                    <a:noFill/>
+                                    <a:ln>
+                                      <a:noFill/>
+                                    </a:ln>
+                                  </pic:spPr>
+                                </pic:pic>
+                              </a:graphicData>
+                            </a:graphic>
+                          </wp:inline>
+                        </w:drawing>
                       </w:r>
                     </w:p>
                     <w:p>
@@ -2227,7 +3850,7 @@
                                             </pic:cNvPicPr>
                                           </pic:nvPicPr>
                                           <pic:blipFill>
-                                            <a:blip r:embed="rId6">
+                                            <a:blip r:embed="rId10">
                                               <a:extLst>
                                                 <a:ext uri="{28A0092B-C50C-407E-A947-70E740481C1C}">
                                                   <a14:useLocalDpi xmlns:a14="http://schemas.microsoft.com/office/drawing/2010/main" val="0"/>
@@ -2864,9 +4487,9 @@
           </mc:Choice>
           <mc:Fallback>
             <w:pict>
-              <v:group w14:anchorId="4D4983BA" id="그룹 210" o:spid="_x0000_s1038" style="position:absolute;margin-left:13.2pt;margin-top:327pt;width:412.2pt;height:54.6pt;z-index:251702272" coordsize="52349,6934" o:gfxdata="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">
-                <v:rect id="직사각형 28" o:spid="_x0000_s1039" style="position:absolute;left:41681;top:3124;width:5791;height:3810;visibility:visible;mso-wrap-style:square;v-text-anchor:middle" o:gfxdata="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" fillcolor="red" strokecolor="white [3212]" strokeweight="1pt"/>
-                <v:shape id="Text Box 29" o:spid="_x0000_s1040" type="#_x0000_t202" style="position:absolute;left:37338;width:15011;height:3200;visibility:visible;mso-wrap-style:square;v-text-anchor:top" o:gfxdata="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" filled="f" stroked="f" strokeweight=".5pt">
+              <v:group w14:anchorId="4D4983BA" id="그룹 210" o:spid="_x0000_s1050" style="position:absolute;margin-left:13.2pt;margin-top:327pt;width:412.2pt;height:54.6pt;z-index:251702272" coordsize="52349,6934" o:gfxdata="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">
+                <v:rect id="직사각형 28" o:spid="_x0000_s1051" style="position:absolute;left:41681;top:3124;width:5791;height:3810;visibility:visible;mso-wrap-style:square;v-text-anchor:middle" o:gfxdata="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" fillcolor="red" strokecolor="white [3212]" strokeweight="1pt"/>
+                <v:shape id="Text Box 29" o:spid="_x0000_s1052" type="#_x0000_t202" style="position:absolute;left:37338;width:15011;height:3200;visibility:visible;mso-wrap-style:square;v-text-anchor:top" o:gfxdata="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" filled="f" stroked="f" strokeweight=".5pt">
                   <v:textbox>
                     <w:txbxContent>
                       <w:p>
@@ -2935,7 +4558,7 @@
                                       </pic:cNvPicPr>
                                     </pic:nvPicPr>
                                     <pic:blipFill>
-                                      <a:blip r:embed="rId6">
+                                      <a:blip r:embed="rId10">
                                         <a:extLst>
                                           <a:ext uri="{28A0092B-C50C-407E-A947-70E740481C1C}">
                                             <a14:useLocalDpi xmlns:a14="http://schemas.microsoft.com/office/drawing/2010/main" val="0"/>
@@ -2970,12 +4593,12 @@
                     </w:txbxContent>
                   </v:textbox>
                 </v:shape>
-                <v:group id="그룹 202" o:spid="_x0000_s1041" style="position:absolute;top:3733;width:35356;height:3201" coordorigin="1905,-152" coordsize="35356,3200" o:gfxdata="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">
-                  <v:group id="그룹 200" o:spid="_x0000_s1042" style="position:absolute;left:3200;top:-152;width:34061;height:3200" coordorigin=",-152" coordsize="34061,3200" o:gfxdata="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">
-                    <v:group id="그룹 61" o:spid="_x0000_s1043" style="position:absolute;width:10058;height:3048" coordsize="10058,3048" o:gfxdata="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">
-                      <v:group id="그룹 42" o:spid="_x0000_s1044" style="position:absolute;left:5638;width:4420;height:3048" coordsize="441960,304800" o:gfxdata="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">
-                        <v:rect id="직사각형 43" o:spid="_x0000_s1045" style="position:absolute;width:441960;height:304800;visibility:visible;mso-wrap-style:square;v-text-anchor:middle" o:gfxdata="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" fillcolor="white [3201]" strokecolor="white [3212]" strokeweight="1pt"/>
-                        <v:shape id="Text Box 44" o:spid="_x0000_s1046" type="#_x0000_t202" style="position:absolute;left:83820;top:7620;width:304800;height:281940;visibility:visible;mso-wrap-style:square;v-text-anchor:top" o:gfxdata="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" fillcolor="white [3201]" strokecolor="white [3212]" strokeweight=".5pt">
+                <v:group id="그룹 202" o:spid="_x0000_s1053" style="position:absolute;top:3733;width:35356;height:3201" coordorigin="1905,-152" coordsize="35356,3200" o:gfxdata="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">
+                  <v:group id="그룹 200" o:spid="_x0000_s1054" style="position:absolute;left:3200;top:-152;width:34061;height:3200" coordorigin=",-152" coordsize="34061,3200" o:gfxdata="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">
+                    <v:group id="그룹 61" o:spid="_x0000_s1055" style="position:absolute;width:10058;height:3048" coordsize="10058,3048" o:gfxdata="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">
+                      <v:group id="그룹 42" o:spid="_x0000_s1056" style="position:absolute;left:5638;width:4420;height:3048" coordsize="441960,304800" o:gfxdata="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">
+                        <v:rect id="직사각형 43" o:spid="_x0000_s1057" style="position:absolute;width:441960;height:304800;visibility:visible;mso-wrap-style:square;v-text-anchor:middle" o:gfxdata="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" fillcolor="white [3201]" strokecolor="white [3212]" strokeweight="1pt"/>
+                        <v:shape id="Text Box 44" o:spid="_x0000_s1058" type="#_x0000_t202" style="position:absolute;left:83820;top:7620;width:304800;height:281940;visibility:visible;mso-wrap-style:square;v-text-anchor:top" o:gfxdata="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" fillcolor="white [3201]" strokecolor="white [3212]" strokeweight=".5pt">
                           <v:textbox>
                             <w:txbxContent>
                               <w:p>
@@ -2987,7 +4610,7 @@
                           </v:textbox>
                         </v:shape>
                       </v:group>
-                      <v:shape id="Text Box 51" o:spid="_x0000_s1047" type="#_x0000_t202" style="position:absolute;width:5486;height:2819;visibility:visible;mso-wrap-style:square;v-text-anchor:top" o:gfxdata="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" filled="f" strokeweight=".5pt">
+                      <v:shape id="Text Box 51" o:spid="_x0000_s1059" type="#_x0000_t202" style="position:absolute;width:5486;height:2819;visibility:visible;mso-wrap-style:square;v-text-anchor:top" o:gfxdata="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" filled="f" strokeweight=".5pt">
                         <v:textbox>
                           <w:txbxContent>
                             <w:p>
@@ -3028,10 +4651,10 @@
                         </v:textbox>
                       </v:shape>
                     </v:group>
-                    <v:group id="그룹 62" o:spid="_x0000_s1048" style="position:absolute;left:10820;width:10363;height:3048" coordsize="10363,3048" o:gfxdata="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">
-                      <v:group id="그룹 63" o:spid="_x0000_s1049" style="position:absolute;left:5943;width:4420;height:3048" coordorigin="30480" coordsize="441960,304800" o:gfxdata="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">
-                        <v:rect id="직사각형 192" o:spid="_x0000_s1050" style="position:absolute;left:30480;width:441960;height:304800;visibility:visible;mso-wrap-style:square;v-text-anchor:middle" o:gfxdata="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" fillcolor="white [3201]" strokecolor="white [3212]" strokeweight="1pt"/>
-                        <v:shape id="Text Box 193" o:spid="_x0000_s1051" type="#_x0000_t202" style="position:absolute;left:121920;top:7620;width:304800;height:281940;visibility:visible;mso-wrap-style:square;v-text-anchor:top" o:gfxdata="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" fillcolor="white [3201]" strokecolor="white [3212]" strokeweight=".5pt">
+                    <v:group id="그룹 62" o:spid="_x0000_s1060" style="position:absolute;left:10820;width:10363;height:3048" coordsize="10363,3048" o:gfxdata="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">
+                      <v:group id="그룹 63" o:spid="_x0000_s1061" style="position:absolute;left:5943;width:4420;height:3048" coordorigin="30480" coordsize="441960,304800" o:gfxdata="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">
+                        <v:rect id="직사각형 192" o:spid="_x0000_s1062" style="position:absolute;left:30480;width:441960;height:304800;visibility:visible;mso-wrap-style:square;v-text-anchor:middle" o:gfxdata="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" fillcolor="white [3201]" strokecolor="white [3212]" strokeweight="1pt"/>
+                        <v:shape id="Text Box 193" o:spid="_x0000_s1063" type="#_x0000_t202" style="position:absolute;left:121920;top:7620;width:304800;height:281940;visibility:visible;mso-wrap-style:square;v-text-anchor:top" o:gfxdata="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" fillcolor="white [3201]" strokecolor="white [3212]" strokeweight=".5pt">
                           <v:textbox>
                             <w:txbxContent>
                               <w:p>
@@ -3043,7 +4666,7 @@
                           </v:textbox>
                         </v:shape>
                       </v:group>
-                      <v:shape id="Text Box 194" o:spid="_x0000_s1052" type="#_x0000_t202" style="position:absolute;width:5791;height:2819;visibility:visible;mso-wrap-style:square;v-text-anchor:top" o:gfxdata="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" filled="f" strokeweight=".5pt">
+                      <v:shape id="Text Box 194" o:spid="_x0000_s1064" type="#_x0000_t202" style="position:absolute;width:5791;height:2819;visibility:visible;mso-wrap-style:square;v-text-anchor:top" o:gfxdata="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" filled="f" strokeweight=".5pt">
                         <v:textbox>
                           <w:txbxContent>
                             <w:p>
@@ -3084,10 +4707,10 @@
                         </v:textbox>
                       </v:shape>
                     </v:group>
-                    <v:group id="그룹 195" o:spid="_x0000_s1053" style="position:absolute;left:21945;top:-152;width:12116;height:3047" coordorigin=",-381" coordsize="12115,3048" o:gfxdata="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">
-                      <v:group id="그룹 196" o:spid="_x0000_s1054" style="position:absolute;left:7696;top:-381;width:4419;height:3048" coordorigin="2057,-381" coordsize="4419,3048" o:gfxdata="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">
-                        <v:rect id="직사각형 197" o:spid="_x0000_s1055" style="position:absolute;left:2057;top:-381;width:4420;height:3048;visibility:visible;mso-wrap-style:square;v-text-anchor:middle" o:gfxdata="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" fillcolor="white [3201]" strokecolor="white [3212]" strokeweight="1pt"/>
-                        <v:shape id="Text Box 198" o:spid="_x0000_s1056" type="#_x0000_t202" style="position:absolute;left:2895;top:-304;width:3048;height:2818;visibility:visible;mso-wrap-style:square;v-text-anchor:top" o:gfxdata="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" fillcolor="white [3201]" strokecolor="white [3212]" strokeweight=".5pt">
+                    <v:group id="그룹 195" o:spid="_x0000_s1065" style="position:absolute;left:21945;top:-152;width:12116;height:3047" coordorigin=",-381" coordsize="12115,3048" o:gfxdata="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">
+                      <v:group id="그룹 196" o:spid="_x0000_s1066" style="position:absolute;left:7696;top:-381;width:4419;height:3048" coordorigin="2057,-381" coordsize="4419,3048" o:gfxdata="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">
+                        <v:rect id="직사각형 197" o:spid="_x0000_s1067" style="position:absolute;left:2057;top:-381;width:4420;height:3048;visibility:visible;mso-wrap-style:square;v-text-anchor:middle" o:gfxdata="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" fillcolor="white [3201]" strokecolor="white [3212]" strokeweight="1pt"/>
+                        <v:shape id="Text Box 198" o:spid="_x0000_s1068" type="#_x0000_t202" style="position:absolute;left:2895;top:-304;width:3048;height:2818;visibility:visible;mso-wrap-style:square;v-text-anchor:top" o:gfxdata="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" fillcolor="white [3201]" strokecolor="white [3212]" strokeweight=".5pt">
                           <v:textbox>
                             <w:txbxContent>
                               <w:p>
@@ -3099,7 +4722,7 @@
                           </v:textbox>
                         </v:shape>
                       </v:group>
-                      <v:shape id="Text Box 199" o:spid="_x0000_s1057" type="#_x0000_t202" style="position:absolute;top:-304;width:7162;height:2818;visibility:visible;mso-wrap-style:square;v-text-anchor:top" o:gfxdata="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" filled="f" strokeweight=".5pt">
+                      <v:shape id="Text Box 199" o:spid="_x0000_s1069" type="#_x0000_t202" style="position:absolute;top:-304;width:7162;height:2818;visibility:visible;mso-wrap-style:square;v-text-anchor:top" o:gfxdata="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" filled="f" strokeweight=".5pt">
                         <v:textbox>
                           <w:txbxContent>
                             <w:p>
@@ -3141,7 +4764,7 @@
                       </v:shape>
                     </v:group>
                   </v:group>
-                  <v:oval id="타원 201" o:spid="_x0000_s1058" style="position:absolute;left:1905;top:685;width:1981;height:1829;visibility:visible;mso-wrap-style:square;v-text-anchor:middle" o:gfxdata="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" fillcolor="#4472c4 [3204]" strokecolor="#1f3763 [1604]" strokeweight="1pt">
+                  <v:oval id="타원 201" o:spid="_x0000_s1070" style="position:absolute;left:1905;top:685;width:1981;height:1829;visibility:visible;mso-wrap-style:square;v-text-anchor:middle" o:gfxdata="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" fillcolor="#4472c4 [3204]" strokecolor="#1f3763 [1604]" strokeweight="1pt">
                     <v:stroke joinstyle="miter"/>
                   </v:oval>
                 </v:group>
@@ -3161,7 +4784,7 @@
                     <v:h position="#0,#1" xrange="0,21600" yrange="0,10800"/>
                   </v:handles>
                 </v:shapetype>
-                <v:shape id="화살표: 오른쪽 204" o:spid="_x0000_s1059" type="#_x0000_t13" style="position:absolute;left:36728;top:3924;width:4191;height:2400;visibility:visible;mso-wrap-style:square;v-text-anchor:middle" o:gfxdata="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" adj="15415,7635" fillcolor="white [3212]" strokecolor="white [3212]" strokeweight="1pt"/>
+                <v:shape id="화살표: 오른쪽 204" o:spid="_x0000_s1071" type="#_x0000_t13" style="position:absolute;left:36728;top:3924;width:4191;height:2400;visibility:visible;mso-wrap-style:square;v-text-anchor:middle" o:gfxdata="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" adj="15415,7635" fillcolor="white [3212]" strokecolor="white [3212]" strokeweight="1pt"/>
               </v:group>
             </w:pict>
           </mc:Fallback>
@@ -3292,7 +4915,7 @@
           </mc:Choice>
           <mc:Fallback>
             <w:pict>
-              <v:shape w14:anchorId="4C361E2D" id="Text Box 209" o:spid="_x0000_s1060" type="#_x0000_t202" style="position:absolute;margin-left:10.8pt;margin-top:398.4pt;width:381pt;height:31.2pt;z-index:251708416;visibility:visible;mso-wrap-style:square;mso-width-percent:0;mso-wrap-distance-left:9pt;mso-wrap-distance-top:0;mso-wrap-distance-right:9pt;mso-wrap-distance-bottom:0;mso-position-horizontal:absolute;mso-position-horizontal-relative:text;mso-position-vertical:absolute;mso-position-vertical-relative:text;mso-width-percent:0;mso-width-relative:margin;v-text-anchor:top" o:gfxdata="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" fillcolor="black [3213]" stroked="f" strokeweight=".5pt">
+              <v:shape w14:anchorId="4C361E2D" id="Text Box 209" o:spid="_x0000_s1072" type="#_x0000_t202" style="position:absolute;margin-left:10.8pt;margin-top:398.4pt;width:381pt;height:31.2pt;z-index:251708416;visibility:visible;mso-wrap-style:square;mso-width-percent:0;mso-wrap-distance-left:9pt;mso-wrap-distance-top:0;mso-wrap-distance-right:9pt;mso-wrap-distance-bottom:0;mso-position-horizontal:absolute;mso-position-horizontal-relative:text;mso-position-vertical:absolute;mso-position-vertical-relative:text;mso-width-percent:0;mso-width-relative:margin;v-text-anchor:top" o:gfxdata="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" fillcolor="black [3213]" stroked="f" strokeweight=".5pt">
                 <v:textbox>
                   <w:txbxContent>
                     <w:p>
@@ -3503,11 +5126,11 @@
           </mc:Choice>
           <mc:Fallback>
             <w:pict>
-              <v:group w14:anchorId="12C82A7C" id="그룹 208" o:spid="_x0000_s1061" style="position:absolute;margin-left:10.8pt;margin-top:431.4pt;width:124.2pt;height:25.2pt;z-index:251707392" coordsize="15773,3200" o:gfxdata="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">
-                <v:oval id="타원 205" o:spid="_x0000_s1062" style="position:absolute;top:685;width:1981;height:1829;visibility:visible;mso-wrap-style:square;v-text-anchor:middle" o:gfxdata="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" fillcolor="#4472c4 [3204]" strokecolor="#1f3763 [1604]" strokeweight="1pt">
+              <v:group w14:anchorId="12C82A7C" id="그룹 208" o:spid="_x0000_s1073" style="position:absolute;margin-left:10.8pt;margin-top:431.4pt;width:124.2pt;height:25.2pt;z-index:251707392" coordsize="15773,3200" o:gfxdata="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">
+                <v:oval id="타원 205" o:spid="_x0000_s1074" style="position:absolute;top:685;width:1981;height:1829;visibility:visible;mso-wrap-style:square;v-text-anchor:middle" o:gfxdata="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" fillcolor="#4472c4 [3204]" strokecolor="#1f3763 [1604]" strokeweight="1pt">
                   <v:stroke joinstyle="miter"/>
                 </v:oval>
-                <v:shape id="Text Box 206" o:spid="_x0000_s1063" type="#_x0000_t202" style="position:absolute;left:1219;width:14554;height:3200;visibility:visible;mso-wrap-style:square;v-text-anchor:top" o:gfxdata="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" filled="f" stroked="f" strokeweight=".5pt">
+                <v:shape id="Text Box 206" o:spid="_x0000_s1075" type="#_x0000_t202" style="position:absolute;left:1219;width:14554;height:3200;visibility:visible;mso-wrap-style:square;v-text-anchor:top" o:gfxdata="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" filled="f" stroked="f" strokeweight=".5pt">
                   <v:textbox>
                     <w:txbxContent>
                       <w:p>
@@ -3559,7 +5182,7 @@
         <mc:AlternateContent>
           <mc:Choice Requires="wpg">
             <w:drawing>
-              <wp:anchor distT="0" distB="0" distL="114300" distR="114300" simplePos="0" relativeHeight="251714560" behindDoc="0" locked="0" layoutInCell="1" allowOverlap="1" wp14:anchorId="66F5911D" wp14:editId="129C2770">
+              <wp:anchor distT="0" distB="0" distL="114300" distR="114300" simplePos="0" relativeHeight="251714560" behindDoc="0" locked="0" layoutInCell="1" allowOverlap="1" wp14:anchorId="66F5911D" wp14:editId="2C3CBBF5">
                 <wp:simplePos x="0" y="0"/>
                 <wp:positionH relativeFrom="column">
                   <wp:posOffset>2446020</wp:posOffset>
@@ -3723,11 +5346,11 @@
           </mc:Choice>
           <mc:Fallback>
             <w:pict>
-              <v:group w14:anchorId="66F5911D" id="그룹 6" o:spid="_x0000_s1064" style="position:absolute;margin-left:192.6pt;margin-top:431.4pt;width:177.6pt;height:25.2pt;z-index:251714560;mso-width-relative:margin" coordsize="22555,3200" o:gfxdata="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">
-                <v:oval id="타원 9" o:spid="_x0000_s1065" style="position:absolute;top:685;width:1981;height:1829;visibility:visible;mso-wrap-style:square;v-text-anchor:middle" o:gfxdata="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" fillcolor="#4472c4 [3204]" strokecolor="#1f3763 [1604]" strokeweight="1pt">
+              <v:group w14:anchorId="66F5911D" id="그룹 6" o:spid="_x0000_s1076" style="position:absolute;margin-left:192.6pt;margin-top:431.4pt;width:177.6pt;height:25.2pt;z-index:251714560;mso-width-relative:margin" coordsize="22555,3200" o:gfxdata="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">
+                <v:oval id="타원 9" o:spid="_x0000_s1077" style="position:absolute;top:685;width:1981;height:1829;visibility:visible;mso-wrap-style:square;v-text-anchor:middle" o:gfxdata="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" fillcolor="#4472c4 [3204]" strokecolor="#1f3763 [1604]" strokeweight="1pt">
                   <v:stroke joinstyle="miter"/>
                 </v:oval>
-                <v:shape id="Text Box 11" o:spid="_x0000_s1066" type="#_x0000_t202" style="position:absolute;left:1219;width:21336;height:3200;visibility:visible;mso-wrap-style:square;v-text-anchor:top" o:gfxdata="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" filled="f" stroked="f" strokeweight=".5pt">
+                <v:shape id="Text Box 11" o:spid="_x0000_s1078" type="#_x0000_t202" style="position:absolute;left:1219;width:21336;height:3200;visibility:visible;mso-wrap-style:square;v-text-anchor:top" o:gfxdata="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" filled="f" stroked="f" strokeweight=".5pt">
                   <v:textbox>
                     <w:txbxContent>
                       <w:p>
@@ -3811,338 +5434,7 @@
         <mc:AlternateContent>
           <mc:Choice Requires="wps">
             <w:drawing>
-              <wp:anchor distT="0" distB="0" distL="114300" distR="114300" simplePos="0" relativeHeight="251743232" behindDoc="0" locked="0" layoutInCell="1" allowOverlap="1" wp14:anchorId="1E0069F9" wp14:editId="0BA1B028">
-                <wp:simplePos x="0" y="0"/>
-                <wp:positionH relativeFrom="column">
-                  <wp:posOffset>6442710</wp:posOffset>
-                </wp:positionH>
-                <wp:positionV relativeFrom="paragraph">
-                  <wp:posOffset>1432560</wp:posOffset>
-                </wp:positionV>
-                <wp:extent cx="342900" cy="358140"/>
-                <wp:effectExtent l="0" t="0" r="19050" b="22860"/>
-                <wp:wrapNone/>
-                <wp:docPr id="58" name="타원 58"/>
-                <wp:cNvGraphicFramePr/>
-                <a:graphic xmlns:a="http://schemas.openxmlformats.org/drawingml/2006/main">
-                  <a:graphicData uri="http://schemas.microsoft.com/office/word/2010/wordprocessingShape">
-                    <wps:wsp>
-                      <wps:cNvSpPr/>
-                      <wps:spPr>
-                        <a:xfrm>
-                          <a:off x="0" y="0"/>
-                          <a:ext cx="342900" cy="358140"/>
-                        </a:xfrm>
-                        <a:prstGeom prst="ellipse">
-                          <a:avLst/>
-                        </a:prstGeom>
-                      </wps:spPr>
-                      <wps:style>
-                        <a:lnRef idx="2">
-                          <a:schemeClr val="accent1">
-                            <a:shade val="50000"/>
-                          </a:schemeClr>
-                        </a:lnRef>
-                        <a:fillRef idx="1">
-                          <a:schemeClr val="accent1"/>
-                        </a:fillRef>
-                        <a:effectRef idx="0">
-                          <a:schemeClr val="accent1"/>
-                        </a:effectRef>
-                        <a:fontRef idx="minor">
-                          <a:schemeClr val="lt1"/>
-                        </a:fontRef>
-                      </wps:style>
-                      <wps:bodyPr rot="0" spcFirstLastPara="0" vertOverflow="overflow" horzOverflow="overflow" vert="horz" wrap="square" lIns="91440" tIns="45720" rIns="91440" bIns="45720" numCol="1" spcCol="0" rtlCol="0" fromWordArt="0" anchor="ctr" anchorCtr="0" forceAA="0" compatLnSpc="1">
-                        <a:prstTxWarp prst="textNoShape">
-                          <a:avLst/>
-                        </a:prstTxWarp>
-                        <a:noAutofit/>
-                      </wps:bodyPr>
-                    </wps:wsp>
-                  </a:graphicData>
-                </a:graphic>
-                <wp14:sizeRelH relativeFrom="margin">
-                  <wp14:pctWidth>0</wp14:pctWidth>
-                </wp14:sizeRelH>
-                <wp14:sizeRelV relativeFrom="margin">
-                  <wp14:pctHeight>0</wp14:pctHeight>
-                </wp14:sizeRelV>
-              </wp:anchor>
-            </w:drawing>
-          </mc:Choice>
-          <mc:Fallback>
-            <w:pict>
-              <v:oval w14:anchorId="4AE9C5A8" id="타원 58" o:spid="_x0000_s1026" style="position:absolute;margin-left:507.3pt;margin-top:112.8pt;width:27pt;height:28.2pt;z-index:251743232;visibility:visible;mso-wrap-style:square;mso-width-percent:0;mso-height-percent:0;mso-wrap-distance-left:9pt;mso-wrap-distance-top:0;mso-wrap-distance-right:9pt;mso-wrap-distance-bottom:0;mso-position-horizontal:absolute;mso-position-horizontal-relative:text;mso-position-vertical:absolute;mso-position-vertical-relative:text;mso-width-percent:0;mso-height-percent:0;mso-width-relative:margin;mso-height-relative:margin;v-text-anchor:middle" o:gfxdata="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" fillcolor="#4472c4 [3204]" strokecolor="#1f3763 [1604]" strokeweight="1pt">
-                <v:stroke joinstyle="miter"/>
-              </v:oval>
-            </w:pict>
-          </mc:Fallback>
-        </mc:AlternateContent>
-      </w:r>
-      <w:r>
-        <w:rPr>
-          <w:noProof/>
-        </w:rPr>
-        <mc:AlternateContent>
-          <mc:Choice Requires="wpg">
-            <w:drawing>
-              <wp:anchor distT="0" distB="0" distL="114300" distR="114300" simplePos="0" relativeHeight="251736064" behindDoc="0" locked="0" layoutInCell="1" allowOverlap="1" wp14:anchorId="759A0BCA" wp14:editId="1FE4B2E4">
-                <wp:simplePos x="0" y="0"/>
-                <wp:positionH relativeFrom="column">
-                  <wp:posOffset>5528310</wp:posOffset>
-                </wp:positionH>
-                <wp:positionV relativeFrom="paragraph">
-                  <wp:posOffset>998220</wp:posOffset>
-                </wp:positionV>
-                <wp:extent cx="2251710" cy="819150"/>
-                <wp:effectExtent l="19050" t="0" r="15240" b="38100"/>
-                <wp:wrapNone/>
-                <wp:docPr id="49" name="그룹 49"/>
-                <wp:cNvGraphicFramePr/>
-                <a:graphic xmlns:a="http://schemas.openxmlformats.org/drawingml/2006/main">
-                  <a:graphicData uri="http://schemas.microsoft.com/office/word/2010/wordprocessingGroup">
-                    <wpg:wgp>
-                      <wpg:cNvGrpSpPr/>
-                      <wpg:grpSpPr>
-                        <a:xfrm>
-                          <a:off x="0" y="0"/>
-                          <a:ext cx="2251710" cy="819150"/>
-                          <a:chOff x="0" y="0"/>
-                          <a:chExt cx="2251710" cy="819150"/>
-                        </a:xfrm>
-                      </wpg:grpSpPr>
-                      <wps:wsp>
-                        <wps:cNvPr id="39" name="화살표: 왼쪽/오른쪽 39"/>
-                        <wps:cNvSpPr/>
-                        <wps:spPr>
-                          <a:xfrm>
-                            <a:off x="0" y="400050"/>
-                            <a:ext cx="2232660" cy="419100"/>
-                          </a:xfrm>
-                          <a:prstGeom prst="leftRightArrow">
-                            <a:avLst/>
-                          </a:prstGeom>
-                          <a:solidFill>
-                            <a:schemeClr val="bg1"/>
-                          </a:solidFill>
-                          <a:ln>
-                            <a:solidFill>
-                              <a:schemeClr val="bg1"/>
-                            </a:solidFill>
-                          </a:ln>
-                        </wps:spPr>
-                        <wps:style>
-                          <a:lnRef idx="2">
-                            <a:schemeClr val="accent1">
-                              <a:shade val="50000"/>
-                            </a:schemeClr>
-                          </a:lnRef>
-                          <a:fillRef idx="1">
-                            <a:schemeClr val="accent1"/>
-                          </a:fillRef>
-                          <a:effectRef idx="0">
-                            <a:schemeClr val="accent1"/>
-                          </a:effectRef>
-                          <a:fontRef idx="minor">
-                            <a:schemeClr val="lt1"/>
-                          </a:fontRef>
-                        </wps:style>
-                        <wps:bodyPr rot="0" spcFirstLastPara="0" vertOverflow="overflow" horzOverflow="overflow" vert="horz" wrap="square" lIns="91440" tIns="45720" rIns="91440" bIns="45720" numCol="1" spcCol="0" rtlCol="0" fromWordArt="0" anchor="ctr" anchorCtr="0" forceAA="0" compatLnSpc="1">
-                          <a:prstTxWarp prst="textNoShape">
-                            <a:avLst/>
-                          </a:prstTxWarp>
-                          <a:noAutofit/>
-                        </wps:bodyPr>
-                      </wps:wsp>
-                      <wps:wsp>
-                        <wps:cNvPr id="46" name="Text Box 46"/>
-                        <wps:cNvSpPr txBox="1"/>
-                        <wps:spPr>
-                          <a:xfrm>
-                            <a:off x="19050" y="0"/>
-                            <a:ext cx="1767840" cy="342900"/>
-                          </a:xfrm>
-                          <a:prstGeom prst="rect">
-                            <a:avLst/>
-                          </a:prstGeom>
-                          <a:solidFill>
-                            <a:schemeClr val="tx1"/>
-                          </a:solidFill>
-                          <a:ln w="6350">
-                            <a:noFill/>
-                          </a:ln>
-                        </wps:spPr>
-                        <wps:txbx>
-                          <w:txbxContent>
-                            <w:p>
-                              <w:pPr>
-                                <w:rPr>
-                                  <w:rFonts w:ascii="Times New Roman" w:hAnsi="Times New Roman" w:cs="Times New Roman"/>
-                                  <w:color w:val="FFFFFF" w:themeColor="background1"/>
-                                  <w:sz w:val="28"/>
-                                  <w:szCs w:val="28"/>
-                                  <w14:textOutline w14:w="9525" w14:cap="rnd" w14:cmpd="sng" w14:algn="ctr">
-                                    <w14:solidFill>
-                                      <w14:schemeClr w14:val="bg1"/>
-                                    </w14:solidFill>
-                                    <w14:prstDash w14:val="solid"/>
-                                    <w14:bevel/>
-                                  </w14:textOutline>
-                                </w:rPr>
-                              </w:pPr>
-                              <w:r>
-                                <w:rPr>
-                                  <w:rFonts w:ascii="Times New Roman" w:hAnsi="Times New Roman" w:cs="Times New Roman"/>
-                                  <w:color w:val="FFFFFF" w:themeColor="background1"/>
-                                  <w:sz w:val="28"/>
-                                  <w:szCs w:val="28"/>
-                                  <w14:textOutline w14:w="9525" w14:cap="rnd" w14:cmpd="sng" w14:algn="ctr">
-                                    <w14:solidFill>
-                                      <w14:schemeClr w14:val="bg1"/>
-                                    </w14:solidFill>
-                                    <w14:prstDash w14:val="solid"/>
-                                    <w14:bevel/>
-                                  </w14:textOutline>
-                                </w:rPr>
-                                <w:t>Lower Bound for Red</w:t>
-                              </w:r>
-                            </w:p>
-                          </w:txbxContent>
-                        </wps:txbx>
-                        <wps:bodyPr rot="0" spcFirstLastPara="0" vertOverflow="overflow" horzOverflow="overflow" vert="horz" wrap="square" lIns="91440" tIns="45720" rIns="91440" bIns="45720" numCol="1" spcCol="0" rtlCol="0" fromWordArt="0" anchor="t" anchorCtr="0" forceAA="0" compatLnSpc="1">
-                          <a:prstTxWarp prst="textNoShape">
-                            <a:avLst/>
-                          </a:prstTxWarp>
-                          <a:noAutofit/>
-                        </wps:bodyPr>
-                      </wps:wsp>
-                      <wps:wsp>
-                        <wps:cNvPr id="48" name="직사각형 48"/>
-                        <wps:cNvSpPr/>
-                        <wps:spPr>
-                          <a:xfrm>
-                            <a:off x="1809750" y="15240"/>
-                            <a:ext cx="441960" cy="304800"/>
-                          </a:xfrm>
-                          <a:prstGeom prst="rect">
-                            <a:avLst/>
-                          </a:prstGeom>
-                          <a:ln>
-                            <a:solidFill>
-                              <a:schemeClr val="bg1"/>
-                            </a:solidFill>
-                          </a:ln>
-                        </wps:spPr>
-                        <wps:style>
-                          <a:lnRef idx="2">
-                            <a:schemeClr val="accent6"/>
-                          </a:lnRef>
-                          <a:fillRef idx="1">
-                            <a:schemeClr val="lt1"/>
-                          </a:fillRef>
-                          <a:effectRef idx="0">
-                            <a:schemeClr val="accent6"/>
-                          </a:effectRef>
-                          <a:fontRef idx="minor">
-                            <a:schemeClr val="dk1"/>
-                          </a:fontRef>
-                        </wps:style>
-                        <wps:txbx>
-                          <w:txbxContent>
-                            <w:p>
-                              <w:pPr>
-                                <w:jc w:val="center"/>
-                              </w:pPr>
-                              <w:r>
-                                <w:t>#</w:t>
-                              </w:r>
-                            </w:p>
-                          </w:txbxContent>
-                        </wps:txbx>
-                        <wps:bodyPr rot="0" spcFirstLastPara="0" vertOverflow="overflow" horzOverflow="overflow" vert="horz" wrap="square" lIns="91440" tIns="45720" rIns="91440" bIns="45720" numCol="1" spcCol="0" rtlCol="0" fromWordArt="0" anchor="ctr" anchorCtr="0" forceAA="0" compatLnSpc="1">
-                          <a:prstTxWarp prst="textNoShape">
-                            <a:avLst/>
-                          </a:prstTxWarp>
-                          <a:noAutofit/>
-                        </wps:bodyPr>
-                      </wps:wsp>
-                    </wpg:wgp>
-                  </a:graphicData>
-                </a:graphic>
-              </wp:anchor>
-            </w:drawing>
-          </mc:Choice>
-          <mc:Fallback>
-            <w:pict>
-              <v:group w14:anchorId="759A0BCA" id="그룹 49" o:spid="_x0000_s1067" style="position:absolute;margin-left:435.3pt;margin-top:78.6pt;width:177.3pt;height:64.5pt;z-index:251736064" coordsize="22517,8191" o:gfxdata="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">
-                <v:shape id="화살표: 왼쪽/오른쪽 39" o:spid="_x0000_s1068" type="#_x0000_t69" style="position:absolute;top:4000;width:22326;height:4191;visibility:visible;mso-wrap-style:square;v-text-anchor:middle" o:gfxdata="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" adj="2027" fillcolor="white [3212]" strokecolor="white [3212]" strokeweight="1pt"/>
-                <v:shape id="Text Box 46" o:spid="_x0000_s1069" type="#_x0000_t202" style="position:absolute;left:190;width:17678;height:3429;visibility:visible;mso-wrap-style:square;v-text-anchor:top" o:gfxdata="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" fillcolor="black [3213]" stroked="f" strokeweight=".5pt">
-                  <v:textbox>
-                    <w:txbxContent>
-                      <w:p>
-                        <w:pPr>
-                          <w:rPr>
-                            <w:rFonts w:ascii="Times New Roman" w:hAnsi="Times New Roman" w:cs="Times New Roman"/>
-                            <w:color w:val="FFFFFF" w:themeColor="background1"/>
-                            <w:sz w:val="28"/>
-                            <w:szCs w:val="28"/>
-                            <w14:textOutline w14:w="9525" w14:cap="rnd" w14:cmpd="sng" w14:algn="ctr">
-                              <w14:solidFill>
-                                <w14:schemeClr w14:val="bg1"/>
-                              </w14:solidFill>
-                              <w14:prstDash w14:val="solid"/>
-                              <w14:bevel/>
-                            </w14:textOutline>
-                          </w:rPr>
-                        </w:pPr>
-                        <w:r>
-                          <w:rPr>
-                            <w:rFonts w:ascii="Times New Roman" w:hAnsi="Times New Roman" w:cs="Times New Roman"/>
-                            <w:color w:val="FFFFFF" w:themeColor="background1"/>
-                            <w:sz w:val="28"/>
-                            <w:szCs w:val="28"/>
-                            <w14:textOutline w14:w="9525" w14:cap="rnd" w14:cmpd="sng" w14:algn="ctr">
-                              <w14:solidFill>
-                                <w14:schemeClr w14:val="bg1"/>
-                              </w14:solidFill>
-                              <w14:prstDash w14:val="solid"/>
-                              <w14:bevel/>
-                            </w14:textOutline>
-                          </w:rPr>
-                          <w:t>Lower Bound for Red</w:t>
-                        </w:r>
-                      </w:p>
-                    </w:txbxContent>
-                  </v:textbox>
-                </v:shape>
-                <v:rect id="직사각형 48" o:spid="_x0000_s1070" style="position:absolute;left:18097;top:152;width:4420;height:3048;visibility:visible;mso-wrap-style:square;v-text-anchor:middle" o:gfxdata="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" fillcolor="white [3201]" strokecolor="white [3212]" strokeweight="1pt">
-                  <v:textbox>
-                    <w:txbxContent>
-                      <w:p>
-                        <w:pPr>
-                          <w:jc w:val="center"/>
-                        </w:pPr>
-                        <w:r>
-                          <w:t>#</w:t>
-                        </w:r>
-                      </w:p>
-                    </w:txbxContent>
-                  </v:textbox>
-                </v:rect>
-              </v:group>
-            </w:pict>
-          </mc:Fallback>
-        </mc:AlternateContent>
-      </w:r>
-      <w:r>
-        <w:rPr>
-          <w:noProof/>
-        </w:rPr>
-        <mc:AlternateContent>
-          <mc:Choice Requires="wps">
-            <w:drawing>
-              <wp:anchor distT="0" distB="0" distL="114300" distR="114300" simplePos="0" relativeHeight="251718656" behindDoc="0" locked="0" layoutInCell="1" allowOverlap="1" wp14:anchorId="1F13A6A3" wp14:editId="23AFA59A">
+              <wp:anchor distT="0" distB="0" distL="114300" distR="114300" simplePos="0" relativeHeight="251718656" behindDoc="0" locked="0" layoutInCell="1" allowOverlap="1" wp14:anchorId="1F13A6A3" wp14:editId="7FCFAEB3">
                 <wp:simplePos x="0" y="0"/>
                 <wp:positionH relativeFrom="page">
                   <wp:posOffset>4559300</wp:posOffset>
@@ -4201,407 +5493,10 @@
           </mc:Choice>
           <mc:Fallback>
             <w:pict>
-              <v:oval w14:anchorId="752F713B" id="타원 21" o:spid="_x0000_s1026" style="position:absolute;margin-left:359pt;margin-top:194.8pt;width:15.6pt;height:14.4pt;z-index:251718656;visibility:visible;mso-wrap-style:square;mso-height-percent:0;mso-wrap-distance-left:9pt;mso-wrap-distance-top:0;mso-wrap-distance-right:9pt;mso-wrap-distance-bottom:0;mso-position-horizontal:absolute;mso-position-horizontal-relative:page;mso-position-vertical:absolute;mso-position-vertical-relative:text;mso-height-percent:0;mso-height-relative:margin;v-text-anchor:middle" o:gfxdata="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" fillcolor="#4472c4 [3204]" strokecolor="#1f3763 [1604]" strokeweight="1pt">
+              <v:oval w14:anchorId="5662E0E4" id="타원 21" o:spid="_x0000_s1026" style="position:absolute;margin-left:359pt;margin-top:194.8pt;width:15.6pt;height:14.4pt;z-index:251718656;visibility:visible;mso-wrap-style:square;mso-height-percent:0;mso-wrap-distance-left:9pt;mso-wrap-distance-top:0;mso-wrap-distance-right:9pt;mso-wrap-distance-bottom:0;mso-position-horizontal:absolute;mso-position-horizontal-relative:page;mso-position-vertical:absolute;mso-position-vertical-relative:text;mso-height-percent:0;mso-height-relative:margin;v-text-anchor:middle" o:gfxdata="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" fillcolor="#4472c4 [3204]" strokecolor="#1f3763 [1604]" strokeweight="1pt">
                 <v:stroke joinstyle="miter"/>
                 <w10:wrap anchorx="page"/>
               </v:oval>
-            </w:pict>
-          </mc:Fallback>
-        </mc:AlternateContent>
-      </w:r>
-      <w:r>
-        <w:rPr>
-          <w:noProof/>
-        </w:rPr>
-        <mc:AlternateContent>
-          <mc:Choice Requires="wpg">
-            <w:drawing>
-              <wp:anchor distT="0" distB="0" distL="114300" distR="114300" simplePos="0" relativeHeight="251678720" behindDoc="0" locked="0" layoutInCell="1" allowOverlap="1" wp14:anchorId="38CC5917" wp14:editId="2470D772">
-                <wp:simplePos x="0" y="0"/>
-                <wp:positionH relativeFrom="column">
-                  <wp:posOffset>3606165</wp:posOffset>
-                </wp:positionH>
-                <wp:positionV relativeFrom="paragraph">
-                  <wp:posOffset>2410460</wp:posOffset>
-                </wp:positionV>
-                <wp:extent cx="1600200" cy="544830"/>
-                <wp:effectExtent l="0" t="0" r="19050" b="45720"/>
-                <wp:wrapNone/>
-                <wp:docPr id="212" name="그룹 212"/>
-                <wp:cNvGraphicFramePr/>
-                <a:graphic xmlns:a="http://schemas.openxmlformats.org/drawingml/2006/main">
-                  <a:graphicData uri="http://schemas.microsoft.com/office/word/2010/wordprocessingGroup">
-                    <wpg:wgp>
-                      <wpg:cNvGrpSpPr/>
-                      <wpg:grpSpPr>
-                        <a:xfrm>
-                          <a:off x="0" y="0"/>
-                          <a:ext cx="1600200" cy="544830"/>
-                          <a:chOff x="7620" y="-11723"/>
-                          <a:chExt cx="1600200" cy="545123"/>
-                        </a:xfrm>
-                      </wpg:grpSpPr>
-                      <wpg:grpSp>
-                        <wpg:cNvPr id="211" name="그룹 211"/>
-                        <wpg:cNvGrpSpPr/>
-                        <wpg:grpSpPr>
-                          <a:xfrm>
-                            <a:off x="7620" y="-11723"/>
-                            <a:ext cx="1600200" cy="545123"/>
-                            <a:chOff x="7620" y="-11723"/>
-                            <a:chExt cx="1600200" cy="545123"/>
-                          </a:xfrm>
-                        </wpg:grpSpPr>
-                        <wps:wsp>
-                          <wps:cNvPr id="22" name="Text Box 22"/>
-                          <wps:cNvSpPr txBox="1"/>
-                          <wps:spPr>
-                            <a:xfrm>
-                              <a:off x="164123" y="-11723"/>
-                              <a:ext cx="1112520" cy="320040"/>
-                            </a:xfrm>
-                            <a:prstGeom prst="rect">
-                              <a:avLst/>
-                            </a:prstGeom>
-                            <a:noFill/>
-                            <a:ln w="6350">
-                              <a:solidFill>
-                                <a:prstClr val="black"/>
-                              </a:solidFill>
-                            </a:ln>
-                          </wps:spPr>
-                          <wps:txbx>
-                            <w:txbxContent>
-                              <w:p>
-                                <w:pPr>
-                                  <w:jc w:val="center"/>
-                                  <w:rPr>
-                                    <w:rFonts w:ascii="Times New Roman" w:hAnsi="Times New Roman" w:cs="Times New Roman"/>
-                                    <w:color w:val="FFFFFF" w:themeColor="background1"/>
-                                    <w:sz w:val="28"/>
-                                    <w:szCs w:val="28"/>
-                                    <w14:textOutline w14:w="9525" w14:cap="rnd" w14:cmpd="sng" w14:algn="ctr">
-                                      <w14:solidFill>
-                                        <w14:schemeClr w14:val="bg1"/>
-                                      </w14:solidFill>
-                                      <w14:prstDash w14:val="solid"/>
-                                      <w14:bevel/>
-                                    </w14:textOutline>
-                                  </w:rPr>
-                                </w:pPr>
-                                <w:r>
-                                  <w:rPr>
-                                    <w:rFonts w:ascii="Times New Roman" w:hAnsi="Times New Roman" w:cs="Times New Roman"/>
-                                    <w:color w:val="FFFFFF" w:themeColor="background1"/>
-                                    <w:sz w:val="28"/>
-                                    <w:szCs w:val="28"/>
-                                    <w14:textOutline w14:w="9525" w14:cap="rnd" w14:cmpd="sng" w14:algn="ctr">
-                                      <w14:solidFill>
-                                        <w14:schemeClr w14:val="bg1"/>
-                                      </w14:solidFill>
-                                      <w14:prstDash w14:val="solid"/>
-                                      <w14:bevel/>
-                                    </w14:textOutline>
-                                  </w:rPr>
-                                  <w:t>Viewpoint</w:t>
-                                </w:r>
-                                <w:r>
-                                  <w:rPr>
-                                    <w:rFonts w:ascii="Times New Roman" w:hAnsi="Times New Roman" w:cs="Times New Roman"/>
-                                    <w:noProof/>
-                                    <w:color w:val="FFFFFF" w:themeColor="background1"/>
-                                    <w:sz w:val="28"/>
-                                    <w:szCs w:val="28"/>
-                                    <w14:textOutline w14:w="9525" w14:cap="rnd" w14:cmpd="sng" w14:algn="ctr">
-                                      <w14:solidFill>
-                                        <w14:schemeClr w14:val="bg1"/>
-                                      </w14:solidFill>
-                                      <w14:prstDash w14:val="solid"/>
-                                      <w14:bevel/>
-                                    </w14:textOutline>
-                                  </w:rPr>
-                                  <w:drawing>
-                                    <wp:inline distT="0" distB="0" distL="0" distR="0" wp14:anchorId="1EA3AD51" wp14:editId="083CCCD4">
-                                      <wp:extent cx="903605" cy="222250"/>
-                                      <wp:effectExtent l="0" t="0" r="0" b="6350"/>
-                                      <wp:docPr id="37" name="그림 37"/>
-                                      <wp:cNvGraphicFramePr>
-                                        <a:graphicFrameLocks xmlns:a="http://schemas.openxmlformats.org/drawingml/2006/main" noChangeAspect="1"/>
-                                      </wp:cNvGraphicFramePr>
-                                      <a:graphic xmlns:a="http://schemas.openxmlformats.org/drawingml/2006/main">
-                                        <a:graphicData uri="http://schemas.openxmlformats.org/drawingml/2006/picture">
-                                          <pic:pic xmlns:pic="http://schemas.openxmlformats.org/drawingml/2006/picture">
-                                            <pic:nvPicPr>
-                                              <pic:cNvPr id="0" name="Picture 2"/>
-                                              <pic:cNvPicPr>
-                                                <a:picLocks noChangeAspect="1" noChangeArrowheads="1"/>
-                                              </pic:cNvPicPr>
-                                            </pic:nvPicPr>
-                                            <pic:blipFill>
-                                              <a:blip r:embed="rId6">
-                                                <a:extLst>
-                                                  <a:ext uri="{28A0092B-C50C-407E-A947-70E740481C1C}">
-                                                    <a14:useLocalDpi xmlns:a14="http://schemas.microsoft.com/office/drawing/2010/main" val="0"/>
-                                                  </a:ext>
-                                                </a:extLst>
-                                              </a:blip>
-                                              <a:srcRect/>
-                                              <a:stretch>
-                                                <a:fillRect/>
-                                              </a:stretch>
-                                            </pic:blipFill>
-                                            <pic:spPr bwMode="auto">
-                                              <a:xfrm>
-                                                <a:off x="0" y="0"/>
-                                                <a:ext cx="903605" cy="222250"/>
-                                              </a:xfrm>
-                                              <a:prstGeom prst="rect">
-                                                <a:avLst/>
-                                              </a:prstGeom>
-                                              <a:noFill/>
-                                              <a:ln>
-                                                <a:noFill/>
-                                              </a:ln>
-                                            </pic:spPr>
-                                          </pic:pic>
-                                        </a:graphicData>
-                                      </a:graphic>
-                                    </wp:inline>
-                                  </w:drawing>
-                                </w:r>
-                              </w:p>
-                            </w:txbxContent>
-                          </wps:txbx>
-                          <wps:bodyPr rot="0" spcFirstLastPara="0" vertOverflow="overflow" horzOverflow="overflow" vert="horz" wrap="square" lIns="91440" tIns="45720" rIns="91440" bIns="45720" numCol="1" spcCol="0" rtlCol="0" fromWordArt="0" anchor="t" anchorCtr="0" forceAA="0" compatLnSpc="1">
-                            <a:prstTxWarp prst="textNoShape">
-                              <a:avLst/>
-                            </a:prstTxWarp>
-                            <a:noAutofit/>
-                          </wps:bodyPr>
-                        </wps:wsp>
-                        <wps:wsp>
-                          <wps:cNvPr id="26" name="직사각형 26"/>
-                          <wps:cNvSpPr/>
-                          <wps:spPr>
-                            <a:xfrm>
-                              <a:off x="7620" y="320040"/>
-                              <a:ext cx="1600200" cy="213360"/>
-                            </a:xfrm>
-                            <a:prstGeom prst="rect">
-                              <a:avLst/>
-                            </a:prstGeom>
-                            <a:solidFill>
-                              <a:schemeClr val="bg1"/>
-                            </a:solidFill>
-                            <a:ln>
-                              <a:solidFill>
-                                <a:schemeClr val="bg1"/>
-                              </a:solidFill>
-                            </a:ln>
-                          </wps:spPr>
-                          <wps:style>
-                            <a:lnRef idx="2">
-                              <a:schemeClr val="accent1">
-                                <a:shade val="50000"/>
-                              </a:schemeClr>
-                            </a:lnRef>
-                            <a:fillRef idx="1">
-                              <a:schemeClr val="accent1"/>
-                            </a:fillRef>
-                            <a:effectRef idx="0">
-                              <a:schemeClr val="accent1"/>
-                            </a:effectRef>
-                            <a:fontRef idx="minor">
-                              <a:schemeClr val="lt1"/>
-                            </a:fontRef>
-                          </wps:style>
-                          <wps:bodyPr rot="0" spcFirstLastPara="0" vertOverflow="overflow" horzOverflow="overflow" vert="horz" wrap="square" lIns="91440" tIns="45720" rIns="91440" bIns="45720" numCol="1" spcCol="0" rtlCol="0" fromWordArt="0" anchor="ctr" anchorCtr="0" forceAA="0" compatLnSpc="1">
-                            <a:prstTxWarp prst="textNoShape">
-                              <a:avLst/>
-                            </a:prstTxWarp>
-                            <a:noAutofit/>
-                          </wps:bodyPr>
-                        </wps:wsp>
-                      </wpg:grpSp>
-                      <wps:wsp>
-                        <wps:cNvPr id="27" name="이등변 삼각형 27"/>
-                        <wps:cNvSpPr/>
-                        <wps:spPr>
-                          <a:xfrm rot="10800000">
-                            <a:off x="1314450" y="342900"/>
-                            <a:ext cx="232410" cy="190500"/>
-                          </a:xfrm>
-                          <a:prstGeom prst="triangle">
-                            <a:avLst/>
-                          </a:prstGeom>
-                          <a:solidFill>
-                            <a:schemeClr val="bg1"/>
-                          </a:solidFill>
-                          <a:ln>
-                            <a:solidFill>
-                              <a:schemeClr val="tx1"/>
-                            </a:solidFill>
-                          </a:ln>
-                        </wps:spPr>
-                        <wps:style>
-                          <a:lnRef idx="2">
-                            <a:schemeClr val="accent1">
-                              <a:shade val="50000"/>
-                            </a:schemeClr>
-                          </a:lnRef>
-                          <a:fillRef idx="1">
-                            <a:schemeClr val="accent1"/>
-                          </a:fillRef>
-                          <a:effectRef idx="0">
-                            <a:schemeClr val="accent1"/>
-                          </a:effectRef>
-                          <a:fontRef idx="minor">
-                            <a:schemeClr val="lt1"/>
-                          </a:fontRef>
-                        </wps:style>
-                        <wps:bodyPr rot="0" spcFirstLastPara="0" vertOverflow="overflow" horzOverflow="overflow" vert="horz" wrap="square" lIns="91440" tIns="45720" rIns="91440" bIns="45720" numCol="1" spcCol="0" rtlCol="0" fromWordArt="0" anchor="ctr" anchorCtr="0" forceAA="0" compatLnSpc="1">
-                          <a:prstTxWarp prst="textNoShape">
-                            <a:avLst/>
-                          </a:prstTxWarp>
-                          <a:noAutofit/>
-                        </wps:bodyPr>
-                      </wps:wsp>
-                    </wpg:wgp>
-                  </a:graphicData>
-                </a:graphic>
-                <wp14:sizeRelH relativeFrom="margin">
-                  <wp14:pctWidth>0</wp14:pctWidth>
-                </wp14:sizeRelH>
-                <wp14:sizeRelV relativeFrom="margin">
-                  <wp14:pctHeight>0</wp14:pctHeight>
-                </wp14:sizeRelV>
-              </wp:anchor>
-            </w:drawing>
-          </mc:Choice>
-          <mc:Fallback>
-            <w:pict>
-              <v:group w14:anchorId="38CC5917" id="그룹 212" o:spid="_x0000_s1071" style="position:absolute;margin-left:283.95pt;margin-top:189.8pt;width:126pt;height:42.9pt;z-index:251678720;mso-width-relative:margin;mso-height-relative:margin" coordorigin="76,-117" coordsize="16002,5451" o:gfxdata="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">
-                <v:group id="그룹 211" o:spid="_x0000_s1072" style="position:absolute;left:76;top:-117;width:16002;height:5451" coordorigin="76,-117" coordsize="16002,5451" o:gfxdata="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">
-                  <v:shape id="Text Box 22" o:spid="_x0000_s1073" type="#_x0000_t202" style="position:absolute;left:1641;top:-117;width:11125;height:3200;visibility:visible;mso-wrap-style:square;v-text-anchor:top" o:gfxdata="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" filled="f" strokeweight=".5pt">
-                    <v:textbox>
-                      <w:txbxContent>
-                        <w:p>
-                          <w:pPr>
-                            <w:jc w:val="center"/>
-                            <w:rPr>
-                              <w:rFonts w:ascii="Times New Roman" w:hAnsi="Times New Roman" w:cs="Times New Roman"/>
-                              <w:color w:val="FFFFFF" w:themeColor="background1"/>
-                              <w:sz w:val="28"/>
-                              <w:szCs w:val="28"/>
-                              <w14:textOutline w14:w="9525" w14:cap="rnd" w14:cmpd="sng" w14:algn="ctr">
-                                <w14:solidFill>
-                                  <w14:schemeClr w14:val="bg1"/>
-                                </w14:solidFill>
-                                <w14:prstDash w14:val="solid"/>
-                                <w14:bevel/>
-                              </w14:textOutline>
-                            </w:rPr>
-                          </w:pPr>
-                          <w:r>
-                            <w:rPr>
-                              <w:rFonts w:ascii="Times New Roman" w:hAnsi="Times New Roman" w:cs="Times New Roman"/>
-                              <w:color w:val="FFFFFF" w:themeColor="background1"/>
-                              <w:sz w:val="28"/>
-                              <w:szCs w:val="28"/>
-                              <w14:textOutline w14:w="9525" w14:cap="rnd" w14:cmpd="sng" w14:algn="ctr">
-                                <w14:solidFill>
-                                  <w14:schemeClr w14:val="bg1"/>
-                                </w14:solidFill>
-                                <w14:prstDash w14:val="solid"/>
-                                <w14:bevel/>
-                              </w14:textOutline>
-                            </w:rPr>
-                            <w:t>Viewpoint</w:t>
-                          </w:r>
-                          <w:r>
-                            <w:rPr>
-                              <w:rFonts w:ascii="Times New Roman" w:hAnsi="Times New Roman" w:cs="Times New Roman"/>
-                              <w:noProof/>
-                              <w:color w:val="FFFFFF" w:themeColor="background1"/>
-                              <w:sz w:val="28"/>
-                              <w:szCs w:val="28"/>
-                              <w14:textOutline w14:w="9525" w14:cap="rnd" w14:cmpd="sng" w14:algn="ctr">
-                                <w14:solidFill>
-                                  <w14:schemeClr w14:val="bg1"/>
-                                </w14:solidFill>
-                                <w14:prstDash w14:val="solid"/>
-                                <w14:bevel/>
-                              </w14:textOutline>
-                            </w:rPr>
-                            <w:drawing>
-                              <wp:inline distT="0" distB="0" distL="0" distR="0" wp14:anchorId="1EA3AD51" wp14:editId="083CCCD4">
-                                <wp:extent cx="903605" cy="222250"/>
-                                <wp:effectExtent l="0" t="0" r="0" b="6350"/>
-                                <wp:docPr id="37" name="그림 37"/>
-                                <wp:cNvGraphicFramePr>
-                                  <a:graphicFrameLocks xmlns:a="http://schemas.openxmlformats.org/drawingml/2006/main" noChangeAspect="1"/>
-                                </wp:cNvGraphicFramePr>
-                                <a:graphic xmlns:a="http://schemas.openxmlformats.org/drawingml/2006/main">
-                                  <a:graphicData uri="http://schemas.openxmlformats.org/drawingml/2006/picture">
-                                    <pic:pic xmlns:pic="http://schemas.openxmlformats.org/drawingml/2006/picture">
-                                      <pic:nvPicPr>
-                                        <pic:cNvPr id="0" name="Picture 2"/>
-                                        <pic:cNvPicPr>
-                                          <a:picLocks noChangeAspect="1" noChangeArrowheads="1"/>
-                                        </pic:cNvPicPr>
-                                      </pic:nvPicPr>
-                                      <pic:blipFill>
-                                        <a:blip r:embed="rId6">
-                                          <a:extLst>
-                                            <a:ext uri="{28A0092B-C50C-407E-A947-70E740481C1C}">
-                                              <a14:useLocalDpi xmlns:a14="http://schemas.microsoft.com/office/drawing/2010/main" val="0"/>
-                                            </a:ext>
-                                          </a:extLst>
-                                        </a:blip>
-                                        <a:srcRect/>
-                                        <a:stretch>
-                                          <a:fillRect/>
-                                        </a:stretch>
-                                      </pic:blipFill>
-                                      <pic:spPr bwMode="auto">
-                                        <a:xfrm>
-                                          <a:off x="0" y="0"/>
-                                          <a:ext cx="903605" cy="222250"/>
-                                        </a:xfrm>
-                                        <a:prstGeom prst="rect">
-                                          <a:avLst/>
-                                        </a:prstGeom>
-                                        <a:noFill/>
-                                        <a:ln>
-                                          <a:noFill/>
-                                        </a:ln>
-                                      </pic:spPr>
-                                    </pic:pic>
-                                  </a:graphicData>
-                                </a:graphic>
-                              </wp:inline>
-                            </w:drawing>
-                          </w:r>
-                        </w:p>
-                      </w:txbxContent>
-                    </v:textbox>
-                  </v:shape>
-                  <v:rect id="직사각형 26" o:spid="_x0000_s1074" style="position:absolute;left:76;top:3200;width:16002;height:2134;visibility:visible;mso-wrap-style:square;v-text-anchor:middle" o:gfxdata="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" fillcolor="white [3212]" strokecolor="white [3212]" strokeweight="1pt"/>
-                </v:group>
-                <v:shapetype id="_x0000_t5" coordsize="21600,21600" o:spt="5" adj="10800" path="m@0,l,21600r21600,xe">
-                  <v:stroke joinstyle="miter"/>
-                  <v:formulas>
-                    <v:f eqn="val #0"/>
-                    <v:f eqn="prod #0 1 2"/>
-                    <v:f eqn="sum @1 10800 0"/>
-                  </v:formulas>
-                  <v:path gradientshapeok="t" o:connecttype="custom" o:connectlocs="@0,0;@1,10800;0,21600;10800,21600;21600,21600;@2,10800" textboxrect="0,10800,10800,18000;5400,10800,16200,18000;10800,10800,21600,18000;0,7200,7200,21600;7200,7200,14400,21600;14400,7200,21600,21600"/>
-                  <v:handles>
-                    <v:h position="#0,topLeft" xrange="0,21600"/>
-                  </v:handles>
-                </v:shapetype>
-                <v:shape id="이등변 삼각형 27" o:spid="_x0000_s1075" type="#_x0000_t5" style="position:absolute;left:13144;top:3429;width:2324;height:1905;rotation:180;visibility:visible;mso-wrap-style:square;v-text-anchor:middle" o:gfxdata="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" fillcolor="white [3212]" strokecolor="black [3213]" strokeweight="1pt"/>
-              </v:group>
             </w:pict>
           </mc:Fallback>
         </mc:AlternateContent>
@@ -4924,7 +5819,7 @@
                                             </pic:cNvPicPr>
                                           </pic:nvPicPr>
                                           <pic:blipFill>
-                                            <a:blip r:embed="rId6">
+                                            <a:blip r:embed="rId9">
                                               <a:extLst>
                                                 <a:ext uri="{28A0092B-C50C-407E-A947-70E740481C1C}">
                                                   <a14:useLocalDpi xmlns:a14="http://schemas.microsoft.com/office/drawing/2010/main" val="0"/>
@@ -5011,11 +5906,11 @@
           </mc:Choice>
           <mc:Fallback>
             <w:pict>
-              <v:group w14:anchorId="57308349" id="그룹 213" o:spid="_x0000_s1076" style="position:absolute;margin-left:280.8pt;margin-top:120.55pt;width:128.4pt;height:53.1pt;z-index:251674624;mso-width-relative:margin" coordorigin="495" coordsize="16306,6743" o:gfxdata="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">
-                <v:shape id="화살표: 왼쪽/오른쪽 8" o:spid="_x0000_s1077" type="#_x0000_t69" style="position:absolute;left:495;top:3924;width:16307;height:2819;visibility:visible;mso-wrap-style:square;v-text-anchor:middle" o:gfxdata="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" adj="1867" fillcolor="white [3212]" strokecolor="white [3212]" strokeweight="1pt"/>
-                <v:group id="그룹 31" o:spid="_x0000_s1078" style="position:absolute;left:11887;width:4419;height:3048" coordsize="441960,304800" o:gfxdata="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">
-                  <v:rect id="직사각형 12" o:spid="_x0000_s1079" style="position:absolute;width:441960;height:304800;visibility:visible;mso-wrap-style:square;v-text-anchor:middle" o:gfxdata="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" fillcolor="white [3201]" strokecolor="white [3212]" strokeweight="1pt"/>
-                  <v:shape id="Text Box 15" o:spid="_x0000_s1080" type="#_x0000_t202" style="position:absolute;left:83820;top:7620;width:304800;height:281940;visibility:visible;mso-wrap-style:square;v-text-anchor:top" o:gfxdata="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" fillcolor="white [3201]" strokecolor="white [3212]" strokeweight=".5pt">
+              <v:group w14:anchorId="57308349" id="그룹 213" o:spid="_x0000_s1079" style="position:absolute;margin-left:280.8pt;margin-top:120.55pt;width:128.4pt;height:53.1pt;z-index:251674624;mso-width-relative:margin" coordorigin="495" coordsize="16306,6743" o:gfxdata="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">
+                <v:shape id="화살표: 왼쪽/오른쪽 8" o:spid="_x0000_s1080" type="#_x0000_t69" style="position:absolute;left:495;top:3924;width:16307;height:2819;visibility:visible;mso-wrap-style:square;v-text-anchor:middle" o:gfxdata="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" adj="1867" fillcolor="white [3212]" strokecolor="white [3212]" strokeweight="1pt"/>
+                <v:group id="그룹 31" o:spid="_x0000_s1081" style="position:absolute;left:11887;width:4419;height:3048" coordsize="441960,304800" o:gfxdata="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">
+                  <v:rect id="직사각형 12" o:spid="_x0000_s1082" style="position:absolute;width:441960;height:304800;visibility:visible;mso-wrap-style:square;v-text-anchor:middle" o:gfxdata="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" fillcolor="white [3201]" strokecolor="white [3212]" strokeweight="1pt"/>
+                  <v:shape id="Text Box 15" o:spid="_x0000_s1083" type="#_x0000_t202" style="position:absolute;left:83820;top:7620;width:304800;height:281940;visibility:visible;mso-wrap-style:square;v-text-anchor:top" o:gfxdata="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" fillcolor="white [3201]" strokecolor="white [3212]" strokeweight=".5pt">
                     <v:textbox>
                       <w:txbxContent>
                         <w:p>
@@ -5027,7 +5922,7 @@
                     </v:textbox>
                   </v:shape>
                 </v:group>
-                <v:shape id="Text Box 18" o:spid="_x0000_s1081" type="#_x0000_t202" style="position:absolute;left:1992;width:11126;height:3200;visibility:visible;mso-wrap-style:square;v-text-anchor:top" o:gfxdata="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" filled="f" stroked="f" strokeweight=".5pt">
+                <v:shape id="Text Box 18" o:spid="_x0000_s1084" type="#_x0000_t202" style="position:absolute;left:1992;width:11126;height:3200;visibility:visible;mso-wrap-style:square;v-text-anchor:top" o:gfxdata="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" filled="f" stroked="f" strokeweight=".5pt">
                   <v:textbox>
                     <w:txbxContent>
                       <w:p>
@@ -5096,7 +5991,7 @@
                                       </pic:cNvPicPr>
                                     </pic:nvPicPr>
                                     <pic:blipFill>
-                                      <a:blip r:embed="rId6">
+                                      <a:blip r:embed="rId10">
                                         <a:extLst>
                                           <a:ext uri="{28A0092B-C50C-407E-A947-70E740481C1C}">
                                             <a14:useLocalDpi xmlns:a14="http://schemas.microsoft.com/office/drawing/2010/main" val="0"/>
@@ -5131,7 +6026,7 @@
                     </w:txbxContent>
                   </v:textbox>
                 </v:shape>
-                <v:oval id="타원 25" o:spid="_x0000_s1082" style="position:absolute;left:7315;top:4419;width:1981;height:1829;visibility:visible;mso-wrap-style:square;v-text-anchor:middle" o:gfxdata="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" fillcolor="#4472c4 [3204]" strokecolor="#1f3763 [1604]" strokeweight="1pt">
+                <v:oval id="타원 25" o:spid="_x0000_s1085" style="position:absolute;left:7315;top:4419;width:1981;height:1829;visibility:visible;mso-wrap-style:square;v-text-anchor:middle" o:gfxdata="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" fillcolor="#4472c4 [3204]" strokecolor="#1f3763 [1604]" strokeweight="1pt">
                   <v:stroke joinstyle="miter"/>
                 </v:oval>
               </v:group>
@@ -5468,10 +6363,10 @@
           </mc:Choice>
           <mc:Fallback>
             <w:pict>
-              <v:group w14:anchorId="4BC9E869" id="그룹 219" o:spid="_x0000_s1083" style="position:absolute;margin-left:279.3pt;margin-top:51.8pt;width:128.4pt;height:47.7pt;z-index:251671552;mso-width-relative:margin" coordorigin="190" coordsize="16306,6057" o:gfxdata="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">
-                <v:shape id="화살표: 왼쪽/오른쪽 7" o:spid="_x0000_s1084" type="#_x0000_t69" style="position:absolute;left:190;top:3238;width:16307;height:2819;visibility:visible;mso-wrap-style:square;v-text-anchor:middle" o:gfxdata="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" adj="1867" fillcolor="white [3212]" strokecolor="white [3212]" strokeweight="1pt"/>
-                <v:rect id="직사각형 10" o:spid="_x0000_s1085" style="position:absolute;left:11734;width:4420;height:3048;visibility:visible;mso-wrap-style:square;v-text-anchor:middle" o:gfxdata="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" fillcolor="white [3201]" strokecolor="white [3212]" strokeweight="1pt"/>
-                <v:shape id="Text Box 14" o:spid="_x0000_s1086" type="#_x0000_t202" style="position:absolute;left:12496;top:152;width:3048;height:2819;visibility:visible;mso-wrap-style:square;v-text-anchor:top" o:gfxdata="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" fillcolor="white [3201]" strokecolor="white [3212]" strokeweight=".5pt">
+              <v:group w14:anchorId="4BC9E869" id="그룹 219" o:spid="_x0000_s1086" style="position:absolute;margin-left:279.3pt;margin-top:51.8pt;width:128.4pt;height:47.7pt;z-index:251671552;mso-width-relative:margin" coordorigin="190" coordsize="16306,6057" o:gfxdata="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">
+                <v:shape id="화살표: 왼쪽/오른쪽 7" o:spid="_x0000_s1087" type="#_x0000_t69" style="position:absolute;left:190;top:3238;width:16307;height:2819;visibility:visible;mso-wrap-style:square;v-text-anchor:middle" o:gfxdata="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" adj="1867" fillcolor="white [3212]" strokecolor="white [3212]" strokeweight="1pt"/>
+                <v:rect id="직사각형 10" o:spid="_x0000_s1088" style="position:absolute;left:11734;width:4420;height:3048;visibility:visible;mso-wrap-style:square;v-text-anchor:middle" o:gfxdata="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" fillcolor="white [3201]" strokecolor="white [3212]" strokeweight="1pt"/>
+                <v:shape id="Text Box 14" o:spid="_x0000_s1089" type="#_x0000_t202" style="position:absolute;left:12496;top:152;width:3048;height:2819;visibility:visible;mso-wrap-style:square;v-text-anchor:top" o:gfxdata="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" fillcolor="white [3201]" strokecolor="white [3212]" strokeweight=".5pt">
                   <v:textbox>
                     <w:txbxContent>
                       <w:p>
@@ -5482,7 +6377,7 @@
                     </w:txbxContent>
                   </v:textbox>
                 </v:shape>
-                <v:shape id="Text Box 17" o:spid="_x0000_s1087" type="#_x0000_t202" style="position:absolute;left:1746;top:38;width:10668;height:3200;visibility:visible;mso-wrap-style:square;v-text-anchor:top" o:gfxdata="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" filled="f" stroked="f" strokeweight=".5pt">
+                <v:shape id="Text Box 17" o:spid="_x0000_s1090" type="#_x0000_t202" style="position:absolute;left:1746;top:38;width:10668;height:3200;visibility:visible;mso-wrap-style:square;v-text-anchor:top" o:gfxdata="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" filled="f" stroked="f" strokeweight=".5pt">
                   <v:textbox>
                     <w:txbxContent>
                       <w:p>
@@ -5522,7 +6417,7 @@
                     </w:txbxContent>
                   </v:textbox>
                 </v:shape>
-                <v:oval id="타원 24" o:spid="_x0000_s1088" style="position:absolute;left:7239;top:3733;width:1981;height:1829;visibility:visible;mso-wrap-style:square;v-text-anchor:middle" o:gfxdata="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" fillcolor="#4472c4 [3204]" strokecolor="#1f3763 [1604]" strokeweight="1pt">
+                <v:oval id="타원 24" o:spid="_x0000_s1091" style="position:absolute;left:7239;top:3733;width:1981;height:1829;visibility:visible;mso-wrap-style:square;v-text-anchor:middle" o:gfxdata="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" fillcolor="#4472c4 [3204]" strokecolor="#1f3763 [1604]" strokeweight="1pt">
                   <v:stroke joinstyle="miter"/>
                 </v:oval>
               </v:group>
@@ -5619,7 +6514,7 @@
           </mc:Choice>
           <mc:Fallback>
             <w:pict>
-              <v:shape w14:anchorId="370464DB" id="텍스트 상자 2" o:spid="_x0000_s1089" type="#_x0000_t202" style="position:absolute;margin-left:0;margin-top:0;width:630pt;height:110.6pt;z-index:251650048;visibility:visible;mso-wrap-style:square;mso-width-percent:0;mso-height-percent:200;mso-wrap-distance-left:9pt;mso-wrap-distance-top:3.6pt;mso-wrap-distance-right:9pt;mso-wrap-distance-bottom:3.6pt;mso-position-horizontal:left;mso-position-horizontal-relative:margin;mso-position-vertical:absolute;mso-position-vertical-relative:text;mso-width-percent:0;mso-height-percent:200;mso-width-relative:margin;mso-height-relative:margin;v-text-anchor:top" o:gfxdata="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" fillcolor="black [3213]" stroked="f">
+              <v:shape w14:anchorId="370464DB" id="텍스트 상자 2" o:spid="_x0000_s1092" type="#_x0000_t202" style="position:absolute;margin-left:0;margin-top:0;width:630pt;height:110.6pt;z-index:251650048;visibility:visible;mso-wrap-style:square;mso-width-percent:0;mso-height-percent:200;mso-wrap-distance-left:9pt;mso-wrap-distance-top:3.6pt;mso-wrap-distance-right:9pt;mso-wrap-distance-bottom:3.6pt;mso-position-horizontal:left;mso-position-horizontal-relative:margin;mso-position-vertical:absolute;mso-position-vertical-relative:text;mso-width-percent:0;mso-height-percent:200;mso-width-relative:margin;mso-height-relative:margin;v-text-anchor:top" o:gfxdata="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" fillcolor="black [3213]" stroked="f">
                 <v:textbox style="mso-fit-shape-to-text:t">
                   <w:txbxContent>
                     <w:p>
@@ -5746,7 +6641,7 @@
           </mc:Choice>
           <mc:Fallback>
             <w:pict>
-              <v:shape w14:anchorId="3BA65897" id="Text Box 220" o:spid="_x0000_s1090" type="#_x0000_t202" style="position:absolute;margin-left:420.6pt;margin-top:33.6pt;width:206.4pt;height:31.2pt;z-index:251710464;visibility:visible;mso-wrap-style:square;mso-width-percent:0;mso-wrap-distance-left:9pt;mso-wrap-distance-top:0;mso-wrap-distance-right:9pt;mso-wrap-distance-bottom:0;mso-position-horizontal:absolute;mso-position-horizontal-relative:margin;mso-position-vertical:absolute;mso-position-vertical-relative:text;mso-width-percent:0;mso-width-relative:margin;v-text-anchor:top" o:gfxdata="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" fillcolor="black [3213]" stroked="f" strokeweight=".5pt">
+              <v:shape w14:anchorId="3BA65897" id="Text Box 220" o:spid="_x0000_s1093" type="#_x0000_t202" style="position:absolute;margin-left:420.6pt;margin-top:33.6pt;width:206.4pt;height:31.2pt;z-index:251710464;visibility:visible;mso-wrap-style:square;mso-width-percent:0;mso-wrap-distance-left:9pt;mso-wrap-distance-top:0;mso-wrap-distance-right:9pt;mso-wrap-distance-bottom:0;mso-position-horizontal:absolute;mso-position-horizontal-relative:margin;mso-position-vertical:absolute;mso-position-vertical-relative:text;mso-width-percent:0;mso-width-relative:margin;v-text-anchor:top" o:gfxdata="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" fillcolor="black [3213]" stroked="f" strokeweight=".5pt">
                 <v:textbox>
                   <w:txbxContent>
                     <w:p>
@@ -5846,59 +6741,6 @@
                             <w:pPr>
                               <w:jc w:val="center"/>
                             </w:pPr>
-                            <w:r>
-                              <w:rPr>
-                                <w:noProof/>
-                              </w:rPr>
-                              <w:drawing>
-                                <wp:inline distT="0" distB="0" distL="0" distR="0" wp14:anchorId="650F4EBF" wp14:editId="57FB97BC">
-                                  <wp:extent cx="205740" cy="190500"/>
-                                  <wp:effectExtent l="0" t="0" r="3810" b="0"/>
-                                  <wp:docPr id="41" name="그림 41"/>
-                                  <wp:cNvGraphicFramePr>
-                                    <a:graphicFrameLocks xmlns:a="http://schemas.openxmlformats.org/drawingml/2006/main" noChangeAspect="1"/>
-                                  </wp:cNvGraphicFramePr>
-                                  <a:graphic xmlns:a="http://schemas.openxmlformats.org/drawingml/2006/main">
-                                    <a:graphicData uri="http://schemas.openxmlformats.org/drawingml/2006/picture">
-                                      <pic:pic xmlns:pic="http://schemas.openxmlformats.org/drawingml/2006/picture">
-                                        <pic:nvPicPr>
-                                          <pic:cNvPr id="0" name="Picture 6"/>
-                                          <pic:cNvPicPr>
-                                            <a:picLocks noChangeAspect="1" noChangeArrowheads="1"/>
-                                          </pic:cNvPicPr>
-                                        </pic:nvPicPr>
-                                        <pic:blipFill>
-                                          <a:blip r:embed="rId7">
-                                            <a:extLst>
-                                              <a:ext uri="{28A0092B-C50C-407E-A947-70E740481C1C}">
-                                                <a14:useLocalDpi xmlns:a14="http://schemas.microsoft.com/office/drawing/2010/main" val="0"/>
-                                              </a:ext>
-                                            </a:extLst>
-                                          </a:blip>
-                                          <a:srcRect/>
-                                          <a:stretch>
-                                            <a:fillRect/>
-                                          </a:stretch>
-                                        </pic:blipFill>
-                                        <pic:spPr bwMode="auto">
-                                          <a:xfrm>
-                                            <a:off x="0" y="0"/>
-                                            <a:ext cx="205740" cy="190500"/>
-                                          </a:xfrm>
-                                          <a:prstGeom prst="rect">
-                                            <a:avLst/>
-                                          </a:prstGeom>
-                                          <a:noFill/>
-                                          <a:ln>
-                                            <a:noFill/>
-                                          </a:ln>
-                                        </pic:spPr>
-                                      </pic:pic>
-                                    </a:graphicData>
-                                  </a:graphic>
-                                </wp:inline>
-                              </w:drawing>
-                            </w:r>
                           </w:p>
                         </w:txbxContent>
                       </wps:txbx>
@@ -5916,66 +6758,13 @@
           </mc:Choice>
           <mc:Fallback>
             <w:pict>
-              <v:rect w14:anchorId="4B733F39" id="직사각형 1" o:spid="_x0000_s1091" style="position:absolute;margin-left:-.6pt;margin-top:.6pt;width:634.8pt;height:463.8pt;z-index:251648000;visibility:visible;mso-wrap-style:square;mso-wrap-distance-left:9pt;mso-wrap-distance-top:0;mso-wrap-distance-right:9pt;mso-wrap-distance-bottom:0;mso-position-horizontal:absolute;mso-position-horizontal-relative:text;mso-position-vertical:absolute;mso-position-vertical-relative:text;v-text-anchor:middle" o:gfxdata="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" fillcolor="black [3200]" strokecolor="black [1600]" strokeweight="1pt">
+              <v:rect w14:anchorId="4B733F39" id="직사각형 1" o:spid="_x0000_s1094" style="position:absolute;margin-left:-.6pt;margin-top:.6pt;width:634.8pt;height:463.8pt;z-index:251648000;visibility:visible;mso-wrap-style:square;mso-wrap-distance-left:9pt;mso-wrap-distance-top:0;mso-wrap-distance-right:9pt;mso-wrap-distance-bottom:0;mso-position-horizontal:absolute;mso-position-horizontal-relative:text;mso-position-vertical:absolute;mso-position-vertical-relative:text;v-text-anchor:middle" o:gfxdata="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" fillcolor="black [3200]" strokecolor="black [1600]" strokeweight="1pt">
                 <v:textbox>
                   <w:txbxContent>
                     <w:p>
                       <w:pPr>
                         <w:jc w:val="center"/>
                       </w:pPr>
-                      <w:r>
-                        <w:rPr>
-                          <w:noProof/>
-                        </w:rPr>
-                        <w:drawing>
-                          <wp:inline distT="0" distB="0" distL="0" distR="0" wp14:anchorId="650F4EBF" wp14:editId="57FB97BC">
-                            <wp:extent cx="205740" cy="190500"/>
-                            <wp:effectExtent l="0" t="0" r="3810" b="0"/>
-                            <wp:docPr id="41" name="그림 41"/>
-                            <wp:cNvGraphicFramePr>
-                              <a:graphicFrameLocks xmlns:a="http://schemas.openxmlformats.org/drawingml/2006/main" noChangeAspect="1"/>
-                            </wp:cNvGraphicFramePr>
-                            <a:graphic xmlns:a="http://schemas.openxmlformats.org/drawingml/2006/main">
-                              <a:graphicData uri="http://schemas.openxmlformats.org/drawingml/2006/picture">
-                                <pic:pic xmlns:pic="http://schemas.openxmlformats.org/drawingml/2006/picture">
-                                  <pic:nvPicPr>
-                                    <pic:cNvPr id="0" name="Picture 6"/>
-                                    <pic:cNvPicPr>
-                                      <a:picLocks noChangeAspect="1" noChangeArrowheads="1"/>
-                                    </pic:cNvPicPr>
-                                  </pic:nvPicPr>
-                                  <pic:blipFill>
-                                    <a:blip r:embed="rId7">
-                                      <a:extLst>
-                                        <a:ext uri="{28A0092B-C50C-407E-A947-70E740481C1C}">
-                                          <a14:useLocalDpi xmlns:a14="http://schemas.microsoft.com/office/drawing/2010/main" val="0"/>
-                                        </a:ext>
-                                      </a:extLst>
-                                    </a:blip>
-                                    <a:srcRect/>
-                                    <a:stretch>
-                                      <a:fillRect/>
-                                    </a:stretch>
-                                  </pic:blipFill>
-                                  <pic:spPr bwMode="auto">
-                                    <a:xfrm>
-                                      <a:off x="0" y="0"/>
-                                      <a:ext cx="205740" cy="190500"/>
-                                    </a:xfrm>
-                                    <a:prstGeom prst="rect">
-                                      <a:avLst/>
-                                    </a:prstGeom>
-                                    <a:noFill/>
-                                    <a:ln>
-                                      <a:noFill/>
-                                    </a:ln>
-                                  </pic:spPr>
-                                </pic:pic>
-                              </a:graphicData>
-                            </a:graphic>
-                          </wp:inline>
-                        </w:drawing>
-                      </w:r>
                     </w:p>
                   </w:txbxContent>
                 </v:textbox>
@@ -6144,6 +6933,56 @@
     </w:sectPr>
   </w:body>
 </w:document>
+</file>
+
+<file path=word/endnotes.xml><?xml version="1.0" encoding="utf-8"?>
+<w:endnotes xmlns:wpc="http://schemas.microsoft.com/office/word/2010/wordprocessingCanvas" xmlns:cx="http://schemas.microsoft.com/office/drawing/2014/chartex" xmlns:cx1="http://schemas.microsoft.com/office/drawing/2015/9/8/chartex" xmlns:cx2="http://schemas.microsoft.com/office/drawing/2015/10/21/chartex" xmlns:cx3="http://schemas.microsoft.com/office/drawing/2016/5/9/chartex" xmlns:cx4="http://schemas.microsoft.com/office/drawing/2016/5/10/chartex" xmlns:cx5="http://schemas.microsoft.com/office/drawing/2016/5/11/chartex" xmlns:cx6="http://schemas.microsoft.com/office/drawing/2016/5/12/chartex" xmlns:cx7="http://schemas.microsoft.com/office/drawing/2016/5/13/chartex" xmlns:cx8="http://schemas.microsoft.com/office/drawing/2016/5/14/chartex" xmlns:mc="http://schemas.openxmlformats.org/markup-compatibility/2006" xmlns:aink="http://schemas.microsoft.com/office/drawing/2016/ink" xmlns:am3d="http://schemas.microsoft.com/office/drawing/2017/model3d" xmlns:o="urn:schemas-microsoft-com:office:office" xmlns:r="http://schemas.openxmlformats.org/officeDocument/2006/relationships" xmlns:m="http://schemas.openxmlformats.org/officeDocument/2006/math" xmlns:v="urn:schemas-microsoft-com:vml" xmlns:wp14="http://schemas.microsoft.com/office/word/2010/wordprocessingDrawing" xmlns:wp="http://schemas.openxmlformats.org/drawingml/2006/wordprocessingDrawing" xmlns:w10="urn:schemas-microsoft-com:office:word" xmlns:w="http://schemas.openxmlformats.org/wordprocessingml/2006/main" xmlns:w14="http://schemas.microsoft.com/office/word/2010/wordml" xmlns:w15="http://schemas.microsoft.com/office/word/2012/wordml" xmlns:w16cid="http://schemas.microsoft.com/office/word/2016/wordml/cid" xmlns:w16se="http://schemas.microsoft.com/office/word/2015/wordml/symex" xmlns:wpg="http://schemas.microsoft.com/office/word/2010/wordprocessingGroup" xmlns:wpi="http://schemas.microsoft.com/office/word/2010/wordprocessingInk" xmlns:wne="http://schemas.microsoft.com/office/word/2006/wordml" xmlns:wps="http://schemas.microsoft.com/office/word/2010/wordprocessingShape" mc:Ignorable="w14 w15 w16se w16cid wp14">
+  <w:endnote w:type="separator" w:id="-1">
+    <w:p>
+      <w:pPr>
+        <w:spacing w:after="0" w:line="240" w:lineRule="auto"/>
+      </w:pPr>
+      <w:r>
+        <w:separator/>
+      </w:r>
+    </w:p>
+  </w:endnote>
+  <w:endnote w:type="continuationSeparator" w:id="0">
+    <w:p>
+      <w:pPr>
+        <w:spacing w:after="0" w:line="240" w:lineRule="auto"/>
+      </w:pPr>
+      <w:r>
+        <w:continuationSeparator/>
+      </w:r>
+    </w:p>
+  </w:endnote>
+</w:endnotes>
+</file>
+
+<file path=word/footnotes.xml><?xml version="1.0" encoding="utf-8"?>
+<w:footnotes xmlns:wpc="http://schemas.microsoft.com/office/word/2010/wordprocessingCanvas" xmlns:cx="http://schemas.microsoft.com/office/drawing/2014/chartex" xmlns:cx1="http://schemas.microsoft.com/office/drawing/2015/9/8/chartex" xmlns:cx2="http://schemas.microsoft.com/office/drawing/2015/10/21/chartex" xmlns:cx3="http://schemas.microsoft.com/office/drawing/2016/5/9/chartex" xmlns:cx4="http://schemas.microsoft.com/office/drawing/2016/5/10/chartex" xmlns:cx5="http://schemas.microsoft.com/office/drawing/2016/5/11/chartex" xmlns:cx6="http://schemas.microsoft.com/office/drawing/2016/5/12/chartex" xmlns:cx7="http://schemas.microsoft.com/office/drawing/2016/5/13/chartex" xmlns:cx8="http://schemas.microsoft.com/office/drawing/2016/5/14/chartex" xmlns:mc="http://schemas.openxmlformats.org/markup-compatibility/2006" xmlns:aink="http://schemas.microsoft.com/office/drawing/2016/ink" xmlns:am3d="http://schemas.microsoft.com/office/drawing/2017/model3d" xmlns:o="urn:schemas-microsoft-com:office:office" xmlns:r="http://schemas.openxmlformats.org/officeDocument/2006/relationships" xmlns:m="http://schemas.openxmlformats.org/officeDocument/2006/math" xmlns:v="urn:schemas-microsoft-com:vml" xmlns:wp14="http://schemas.microsoft.com/office/word/2010/wordprocessingDrawing" xmlns:wp="http://schemas.openxmlformats.org/drawingml/2006/wordprocessingDrawing" xmlns:w10="urn:schemas-microsoft-com:office:word" xmlns:w="http://schemas.openxmlformats.org/wordprocessingml/2006/main" xmlns:w14="http://schemas.microsoft.com/office/word/2010/wordml" xmlns:w15="http://schemas.microsoft.com/office/word/2012/wordml" xmlns:w16cid="http://schemas.microsoft.com/office/word/2016/wordml/cid" xmlns:w16se="http://schemas.microsoft.com/office/word/2015/wordml/symex" xmlns:wpg="http://schemas.microsoft.com/office/word/2010/wordprocessingGroup" xmlns:wpi="http://schemas.microsoft.com/office/word/2010/wordprocessingInk" xmlns:wne="http://schemas.microsoft.com/office/word/2006/wordml" xmlns:wps="http://schemas.microsoft.com/office/word/2010/wordprocessingShape" mc:Ignorable="w14 w15 w16se w16cid wp14">
+  <w:footnote w:type="separator" w:id="-1">
+    <w:p>
+      <w:pPr>
+        <w:spacing w:after="0" w:line="240" w:lineRule="auto"/>
+      </w:pPr>
+      <w:r>
+        <w:separator/>
+      </w:r>
+    </w:p>
+  </w:footnote>
+  <w:footnote w:type="continuationSeparator" w:id="0">
+    <w:p>
+      <w:pPr>
+        <w:spacing w:after="0" w:line="240" w:lineRule="auto"/>
+      </w:pPr>
+      <w:r>
+        <w:continuationSeparator/>
+      </w:r>
+    </w:p>
+  </w:footnote>
+</w:footnotes>
 </file>
 
 <file path=word/numbering.xml><?xml version="1.0" encoding="utf-8"?>
@@ -6298,6 +7137,119 @@
     </w:lvl>
   </w:abstractNum>
   <w:abstractNum w:abstractNumId="1" w15:restartNumberingAfterBreak="0">
+    <w:nsid w:val="194773D1"/>
+    <w:multiLevelType w:val="hybridMultilevel"/>
+    <w:tmpl w:val="9140EA4A"/>
+    <w:lvl w:ilvl="0" w:tplc="04090001">
+      <w:start w:val="1"/>
+      <w:numFmt w:val="bullet"/>
+      <w:lvlText w:val=""/>
+      <w:lvlJc w:val="left"/>
+      <w:pPr>
+        <w:ind w:left="720" w:hanging="360"/>
+      </w:pPr>
+      <w:rPr>
+        <w:rFonts w:ascii="Symbol" w:hAnsi="Symbol" w:hint="default"/>
+      </w:rPr>
+    </w:lvl>
+    <w:lvl w:ilvl="1" w:tplc="04090003" w:tentative="1">
+      <w:start w:val="1"/>
+      <w:numFmt w:val="bullet"/>
+      <w:lvlText w:val="o"/>
+      <w:lvlJc w:val="left"/>
+      <w:pPr>
+        <w:ind w:left="1440" w:hanging="360"/>
+      </w:pPr>
+      <w:rPr>
+        <w:rFonts w:ascii="Courier New" w:hAnsi="Courier New" w:cs="Courier New" w:hint="default"/>
+      </w:rPr>
+    </w:lvl>
+    <w:lvl w:ilvl="2" w:tplc="04090005" w:tentative="1">
+      <w:start w:val="1"/>
+      <w:numFmt w:val="bullet"/>
+      <w:lvlText w:val=""/>
+      <w:lvlJc w:val="left"/>
+      <w:pPr>
+        <w:ind w:left="2160" w:hanging="360"/>
+      </w:pPr>
+      <w:rPr>
+        <w:rFonts w:ascii="Wingdings" w:hAnsi="Wingdings" w:hint="default"/>
+      </w:rPr>
+    </w:lvl>
+    <w:lvl w:ilvl="3" w:tplc="04090001" w:tentative="1">
+      <w:start w:val="1"/>
+      <w:numFmt w:val="bullet"/>
+      <w:lvlText w:val=""/>
+      <w:lvlJc w:val="left"/>
+      <w:pPr>
+        <w:ind w:left="2880" w:hanging="360"/>
+      </w:pPr>
+      <w:rPr>
+        <w:rFonts w:ascii="Symbol" w:hAnsi="Symbol" w:hint="default"/>
+      </w:rPr>
+    </w:lvl>
+    <w:lvl w:ilvl="4" w:tplc="04090003" w:tentative="1">
+      <w:start w:val="1"/>
+      <w:numFmt w:val="bullet"/>
+      <w:lvlText w:val="o"/>
+      <w:lvlJc w:val="left"/>
+      <w:pPr>
+        <w:ind w:left="3600" w:hanging="360"/>
+      </w:pPr>
+      <w:rPr>
+        <w:rFonts w:ascii="Courier New" w:hAnsi="Courier New" w:cs="Courier New" w:hint="default"/>
+      </w:rPr>
+    </w:lvl>
+    <w:lvl w:ilvl="5" w:tplc="04090005" w:tentative="1">
+      <w:start w:val="1"/>
+      <w:numFmt w:val="bullet"/>
+      <w:lvlText w:val=""/>
+      <w:lvlJc w:val="left"/>
+      <w:pPr>
+        <w:ind w:left="4320" w:hanging="360"/>
+      </w:pPr>
+      <w:rPr>
+        <w:rFonts w:ascii="Wingdings" w:hAnsi="Wingdings" w:hint="default"/>
+      </w:rPr>
+    </w:lvl>
+    <w:lvl w:ilvl="6" w:tplc="04090001" w:tentative="1">
+      <w:start w:val="1"/>
+      <w:numFmt w:val="bullet"/>
+      <w:lvlText w:val=""/>
+      <w:lvlJc w:val="left"/>
+      <w:pPr>
+        <w:ind w:left="5040" w:hanging="360"/>
+      </w:pPr>
+      <w:rPr>
+        <w:rFonts w:ascii="Symbol" w:hAnsi="Symbol" w:hint="default"/>
+      </w:rPr>
+    </w:lvl>
+    <w:lvl w:ilvl="7" w:tplc="04090003" w:tentative="1">
+      <w:start w:val="1"/>
+      <w:numFmt w:val="bullet"/>
+      <w:lvlText w:val="o"/>
+      <w:lvlJc w:val="left"/>
+      <w:pPr>
+        <w:ind w:left="5760" w:hanging="360"/>
+      </w:pPr>
+      <w:rPr>
+        <w:rFonts w:ascii="Courier New" w:hAnsi="Courier New" w:cs="Courier New" w:hint="default"/>
+      </w:rPr>
+    </w:lvl>
+    <w:lvl w:ilvl="8" w:tplc="04090005" w:tentative="1">
+      <w:start w:val="1"/>
+      <w:numFmt w:val="bullet"/>
+      <w:lvlText w:val=""/>
+      <w:lvlJc w:val="left"/>
+      <w:pPr>
+        <w:ind w:left="6480" w:hanging="360"/>
+      </w:pPr>
+      <w:rPr>
+        <w:rFonts w:ascii="Wingdings" w:hAnsi="Wingdings" w:hint="default"/>
+      </w:rPr>
+    </w:lvl>
+  </w:abstractNum>
+  <w:abstractNum w:abstractNumId="2" w15:restartNumberingAfterBreak="0">
     <w:nsid w:val="23133A5B"/>
     <w:multiLevelType w:val="multilevel"/>
     <w:tmpl w:val="0C9ADBC2"/>
@@ -6446,7 +7398,7 @@
       </w:rPr>
     </w:lvl>
   </w:abstractNum>
-  <w:abstractNum w:abstractNumId="2" w15:restartNumberingAfterBreak="0">
+  <w:abstractNum w:abstractNumId="3" w15:restartNumberingAfterBreak="0">
     <w:nsid w:val="25283772"/>
     <w:multiLevelType w:val="multilevel"/>
     <w:tmpl w:val="9D346806"/>
@@ -6595,7 +7547,7 @@
       </w:rPr>
     </w:lvl>
   </w:abstractNum>
-  <w:abstractNum w:abstractNumId="3" w15:restartNumberingAfterBreak="0">
+  <w:abstractNum w:abstractNumId="4" w15:restartNumberingAfterBreak="0">
     <w:nsid w:val="5E9D0ABC"/>
     <w:multiLevelType w:val="hybridMultilevel"/>
     <w:tmpl w:val="DB4C9ACC"/>
@@ -6709,16 +7661,19 @@
     </w:lvl>
   </w:abstractNum>
   <w:num w:numId="1">
-    <w:abstractNumId w:val="2"/>
+    <w:abstractNumId w:val="3"/>
   </w:num>
   <w:num w:numId="2">
-    <w:abstractNumId w:val="3"/>
+    <w:abstractNumId w:val="4"/>
   </w:num>
   <w:num w:numId="3">
-    <w:abstractNumId w:val="1"/>
+    <w:abstractNumId w:val="2"/>
   </w:num>
   <w:num w:numId="4">
     <w:abstractNumId w:val="0"/>
+  </w:num>
+  <w:num w:numId="5">
+    <w:abstractNumId w:val="1"/>
   </w:num>
 </w:numbering>
 </file>
@@ -7178,6 +8133,72 @@
       <w:contextualSpacing/>
     </w:pPr>
   </w:style>
+  <w:style w:type="paragraph" w:styleId="a5">
+    <w:name w:val="header"/>
+    <w:basedOn w:val="a"/>
+    <w:link w:val="Char"/>
+    <w:uiPriority w:val="99"/>
+    <w:unhideWhenUsed/>
+    <w:rsid w:val="00A35516"/>
+    <w:pPr>
+      <w:tabs>
+        <w:tab w:val="center" w:pos="4680"/>
+        <w:tab w:val="right" w:pos="9360"/>
+      </w:tabs>
+      <w:spacing w:after="0" w:line="240" w:lineRule="auto"/>
+    </w:pPr>
+  </w:style>
+  <w:style w:type="character" w:customStyle="1" w:styleId="Char">
+    <w:name w:val="머리글 Char"/>
+    <w:basedOn w:val="a0"/>
+    <w:link w:val="a5"/>
+    <w:uiPriority w:val="99"/>
+    <w:rsid w:val="00A35516"/>
+  </w:style>
+  <w:style w:type="paragraph" w:styleId="a6">
+    <w:name w:val="footer"/>
+    <w:basedOn w:val="a"/>
+    <w:link w:val="Char0"/>
+    <w:uiPriority w:val="99"/>
+    <w:unhideWhenUsed/>
+    <w:rsid w:val="00A35516"/>
+    <w:pPr>
+      <w:tabs>
+        <w:tab w:val="center" w:pos="4680"/>
+        <w:tab w:val="right" w:pos="9360"/>
+      </w:tabs>
+      <w:spacing w:after="0" w:line="240" w:lineRule="auto"/>
+    </w:pPr>
+  </w:style>
+  <w:style w:type="character" w:customStyle="1" w:styleId="Char0">
+    <w:name w:val="바닥글 Char"/>
+    <w:basedOn w:val="a0"/>
+    <w:link w:val="a6"/>
+    <w:uiPriority w:val="99"/>
+    <w:rsid w:val="00A35516"/>
+  </w:style>
+  <w:style w:type="character" w:styleId="a7">
+    <w:name w:val="Placeholder Text"/>
+    <w:basedOn w:val="a0"/>
+    <w:uiPriority w:val="99"/>
+    <w:semiHidden/>
+    <w:rsid w:val="00A35516"/>
+    <w:rPr>
+      <w:color w:val="808080"/>
+    </w:rPr>
+  </w:style>
+  <w:style w:type="character" w:styleId="a8">
+    <w:name w:val="Hyperlink"/>
+    <w:basedOn w:val="a0"/>
+    <w:uiPriority w:val="99"/>
+    <w:semiHidden/>
+    <w:unhideWhenUsed/>
+    <w:rsid w:val="00D50232"/>
+    <w:rPr>
+      <w:color w:val="0000FF"/>
+      <w:u w:val="single"/>
+    </w:rPr>
+  </w:style>
 </w:styles>
 </file>
 
@@ -7481,7 +8502,7 @@
 </file>
 
 <file path=customXml/itemProps1.xml><?xml version="1.0" encoding="utf-8"?>
-<ds:datastoreItem xmlns:ds="http://schemas.openxmlformats.org/officeDocument/2006/customXml" ds:itemID="{ED90E19F-8866-4A03-889F-D021B8D08CC3}">
+<ds:datastoreItem xmlns:ds="http://schemas.openxmlformats.org/officeDocument/2006/customXml" ds:itemID="{636FE32F-DAC8-44F7-8166-D256D62438B8}">
   <ds:schemaRefs>
     <ds:schemaRef ds:uri="http://schemas.openxmlformats.org/officeDocument/2006/bibliography"/>
   </ds:schemaRefs>

</xml_diff>